<commit_message>
Adding Pegged Stablecoins Info
</commit_message>
<xml_diff>
--- a/Stable Coin.docx
+++ b/Stable Coin.docx
@@ -115,27 +115,7 @@
           <w:szCs w:val="24"/>
           <w:lang w:eastAsia="en-IN"/>
         </w:rPr>
-        <w:t xml:space="preserve">While it can be argued that all crypto is a form of Defi, Ethereum is primarily where </w:t>
-      </w:r>
-      <w:r>
-        <w:rPr>
-          <w:rFonts w:ascii="Montserrat" w:eastAsia="Times New Roman" w:hAnsi="Montserrat" w:cs="Times New Roman"/>
-          <w:color w:val="222222"/>
-          <w:sz w:val="24"/>
-          <w:szCs w:val="24"/>
-          <w:lang w:eastAsia="en-IN"/>
-        </w:rPr>
-        <w:t>most of the</w:t>
-      </w:r>
-      <w:r>
-        <w:rPr>
-          <w:rFonts w:ascii="Montserrat" w:eastAsia="Times New Roman" w:hAnsi="Montserrat" w:cs="Times New Roman"/>
-          <w:color w:val="222222"/>
-          <w:sz w:val="24"/>
-          <w:szCs w:val="24"/>
-          <w:lang w:eastAsia="en-IN"/>
-        </w:rPr>
-        <w:t xml:space="preserve"> development and transactions occur.</w:t>
+        <w:t>While it can be argued that all crypto is a form of Defi, Ethereum is primarily where most of the development and transactions occur.</w:t>
       </w:r>
     </w:p>
     <w:p>
@@ -158,27 +138,7 @@
           <w:szCs w:val="24"/>
           <w:lang w:eastAsia="en-IN"/>
         </w:rPr>
-        <w:t xml:space="preserve">Defi it leverages </w:t>
-      </w:r>
-      <w:r>
-        <w:rPr>
-          <w:rFonts w:ascii="Montserrat" w:eastAsia="Times New Roman" w:hAnsi="Montserrat" w:cs="Times New Roman"/>
-          <w:color w:val="222222"/>
-          <w:sz w:val="24"/>
-          <w:szCs w:val="24"/>
-          <w:lang w:eastAsia="en-IN"/>
-        </w:rPr>
-        <w:t>all</w:t>
-      </w:r>
-      <w:r>
-        <w:rPr>
-          <w:rFonts w:ascii="Montserrat" w:eastAsia="Times New Roman" w:hAnsi="Montserrat" w:cs="Times New Roman"/>
-          <w:color w:val="222222"/>
-          <w:sz w:val="24"/>
-          <w:szCs w:val="24"/>
-          <w:lang w:eastAsia="en-IN"/>
-        </w:rPr>
-        <w:t xml:space="preserve"> the properties inherent to Ethereum:</w:t>
+        <w:t>Defi it leverages all the properties inherent to Ethereum:</w:t>
       </w:r>
     </w:p>
     <w:p>
@@ -218,27 +178,7 @@
           <w:szCs w:val="24"/>
           <w:lang w:eastAsia="en-IN"/>
         </w:rPr>
-        <w:t xml:space="preserve">: Any person can access all DeFi services without a </w:t>
-      </w:r>
-      <w:r>
-        <w:rPr>
-          <w:rFonts w:ascii="Montserrat" w:eastAsia="Times New Roman" w:hAnsi="Montserrat" w:cs="Times New Roman"/>
-          <w:color w:val="222222"/>
-          <w:sz w:val="24"/>
-          <w:szCs w:val="24"/>
-          <w:lang w:eastAsia="en-IN"/>
-        </w:rPr>
-        <w:t>third-party</w:t>
-      </w:r>
-      <w:r>
-        <w:rPr>
-          <w:rFonts w:ascii="Montserrat" w:eastAsia="Times New Roman" w:hAnsi="Montserrat" w:cs="Times New Roman"/>
-          <w:color w:val="222222"/>
-          <w:sz w:val="24"/>
-          <w:szCs w:val="24"/>
-          <w:lang w:eastAsia="en-IN"/>
-        </w:rPr>
-        <w:t xml:space="preserve"> preventing interaction. A user does not have to seek permission to interact with a smart contract.</w:t>
+        <w:t>: Any person can access all DeFi services without a third-party preventing interaction. A user does not have to seek permission to interact with a smart contract.</w:t>
       </w:r>
     </w:p>
     <w:p>
@@ -388,19 +328,7 @@
           <w:szCs w:val="24"/>
           <w:lang w:eastAsia="en-IN"/>
         </w:rPr>
-        <w:t>Composability</w:t>
-      </w:r>
-      <w:r>
-        <w:rPr>
-          <w:rFonts w:ascii="Montserrat" w:eastAsia="Times New Roman" w:hAnsi="Montserrat" w:cs="Times New Roman"/>
-          <w:b/>
-          <w:bCs/>
-          <w:color w:val="222222"/>
-          <w:sz w:val="24"/>
-          <w:szCs w:val="24"/>
-          <w:lang w:eastAsia="en-IN"/>
-        </w:rPr>
-        <w:t>: </w:t>
+        <w:t>Composability: </w:t>
       </w:r>
       <w:r>
         <w:rPr>
@@ -544,39 +472,7 @@
           <w:color w:val="222222"/>
           <w:shd w:val="clear" w:color="auto" w:fill="FFFFFF"/>
         </w:rPr>
-        <w:t xml:space="preserve">These properties enable every person to be their own bank, eliminating the need for intermediaries. </w:t>
-      </w:r>
-      <w:r>
-        <w:rPr>
-          <w:rFonts w:ascii="Montserrat" w:hAnsi="Montserrat"/>
-          <w:color w:val="222222"/>
-          <w:shd w:val="clear" w:color="auto" w:fill="FFFFFF"/>
-        </w:rPr>
-        <w:t>Therefore</w:t>
-      </w:r>
-      <w:r>
-        <w:rPr>
-          <w:rFonts w:ascii="Montserrat" w:hAnsi="Montserrat"/>
-          <w:color w:val="222222"/>
-          <w:shd w:val="clear" w:color="auto" w:fill="FFFFFF"/>
-        </w:rPr>
-        <w:t xml:space="preserve">, fees are greatly reduced and DeFi is </w:t>
-      </w:r>
-      <w:r>
-        <w:rPr>
-          <w:rFonts w:ascii="Montserrat" w:hAnsi="Montserrat"/>
-          <w:color w:val="222222"/>
-          <w:shd w:val="clear" w:color="auto" w:fill="FFFFFF"/>
-        </w:rPr>
-        <w:t>accessible</w:t>
-      </w:r>
-      <w:r>
-        <w:rPr>
-          <w:rFonts w:ascii="Montserrat" w:hAnsi="Montserrat"/>
-          <w:color w:val="222222"/>
-          <w:shd w:val="clear" w:color="auto" w:fill="FFFFFF"/>
-        </w:rPr>
-        <w:t xml:space="preserve"> 24/7. </w:t>
+        <w:t>These properties enable every person to be their own bank, eliminating the need for intermediaries. Therefore, fees are greatly reduced and DeFi is accessible 24/7. </w:t>
       </w:r>
       <w:r>
         <w:rPr>
@@ -609,18 +505,7 @@
           <w:szCs w:val="30"/>
           <w:shd w:val="clear" w:color="auto" w:fill="FFFFFF"/>
         </w:rPr>
-        <w:t>DeFi can be thought of as an</w:t>
-      </w:r>
-      <w:r>
-        <w:rPr>
-          <w:rFonts w:ascii="Georgia" w:hAnsi="Georgia"/>
-          <w:color w:val="292929"/>
-          <w:spacing w:val="-1"/>
-          <w:sz w:val="30"/>
-          <w:szCs w:val="30"/>
-          <w:shd w:val="clear" w:color="auto" w:fill="FFFFFF"/>
-        </w:rPr>
-        <w:t xml:space="preserve"> open alternative to </w:t>
+        <w:t>DeFi can be thought of as an open alternative to </w:t>
       </w:r>
       <w:r>
         <w:rPr>
@@ -643,7 +528,7 @@
           <w:szCs w:val="30"/>
           <w:shd w:val="clear" w:color="auto" w:fill="FFFFFF"/>
         </w:rPr>
-        <w:t xml:space="preserve"> financial service </w:t>
+        <w:t> financial service we use today — savings, loans, trading, insurance and more — accessible to anyone in the world with a smartphone and internet connection.</w:t>
       </w:r>
       <w:r>
         <w:rPr>
@@ -654,7 +539,7 @@
           <w:szCs w:val="30"/>
           <w:shd w:val="clear" w:color="auto" w:fill="FFFFFF"/>
         </w:rPr>
-        <w:t>we</w:t>
+        <w:t xml:space="preserve"> </w:t>
       </w:r>
       <w:r>
         <w:rPr>
@@ -665,51 +550,7 @@
           <w:szCs w:val="30"/>
           <w:shd w:val="clear" w:color="auto" w:fill="FFFFFF"/>
         </w:rPr>
-        <w:t xml:space="preserve"> use today — savings, loans, trading, insurance and more — accessible to anyone in the world with a smartphone and internet connection.</w:t>
-      </w:r>
-      <w:r>
-        <w:rPr>
-          <w:rFonts w:ascii="Georgia" w:hAnsi="Georgia"/>
-          <w:color w:val="292929"/>
-          <w:spacing w:val="-1"/>
-          <w:sz w:val="30"/>
-          <w:szCs w:val="30"/>
-          <w:shd w:val="clear" w:color="auto" w:fill="FFFFFF"/>
-        </w:rPr>
-        <w:t xml:space="preserve"> </w:t>
-      </w:r>
-      <w:r>
-        <w:rPr>
-          <w:rFonts w:ascii="Georgia" w:hAnsi="Georgia"/>
-          <w:color w:val="292929"/>
-          <w:spacing w:val="-1"/>
-          <w:sz w:val="30"/>
-          <w:szCs w:val="30"/>
-          <w:shd w:val="clear" w:color="auto" w:fill="FFFFFF"/>
-        </w:rPr>
-        <w:t>While some of these concepts might sound futuristic</w:t>
-      </w:r>
-      <w:r>
-        <w:rPr>
-          <w:rFonts w:ascii="Georgia" w:hAnsi="Georgia"/>
-          <w:color w:val="292929"/>
-          <w:spacing w:val="-1"/>
-          <w:sz w:val="30"/>
-          <w:szCs w:val="30"/>
-          <w:shd w:val="clear" w:color="auto" w:fill="FFFFFF"/>
-        </w:rPr>
-        <w:t xml:space="preserve"> like </w:t>
-      </w:r>
-      <w:r>
-        <w:rPr>
-          <w:rFonts w:ascii="Georgia" w:hAnsi="Georgia"/>
-          <w:color w:val="292929"/>
-          <w:spacing w:val="-1"/>
-          <w:sz w:val="30"/>
-          <w:szCs w:val="30"/>
-          <w:shd w:val="clear" w:color="auto" w:fill="FFFFFF"/>
-        </w:rPr>
-        <w:t>–automated loans negotiated directly between two strangers in different parts of the world, without a bank in the middle– many of these dapps are already live today.</w:t>
+        <w:t>While some of these concepts might sound futuristic like –automated loans negotiated directly between two strangers in different parts of the world, without a bank in the middle– many of these dapps are already live today.</w:t>
       </w:r>
     </w:p>
     <w:p>
@@ -820,8 +661,390 @@
           <w:szCs w:val="32"/>
           <w:lang w:val="en-US"/>
         </w:rPr>
-        <w:t>uch of the concept revolves around stablecoin, a cryptocurrency backed by an entity or pegged to fiat currency like the dollar.</w:t>
-      </w:r>
+        <w:t xml:space="preserve">uch of the concept revolves around </w:t>
+      </w:r>
+      <w:proofErr w:type="spellStart"/>
+      <w:r>
+        <w:rPr>
+          <w:sz w:val="32"/>
+          <w:szCs w:val="32"/>
+          <w:lang w:val="en-US"/>
+        </w:rPr>
+        <w:t>stablecoin</w:t>
+      </w:r>
+      <w:proofErr w:type="spellEnd"/>
+      <w:r>
+        <w:rPr>
+          <w:sz w:val="32"/>
+          <w:szCs w:val="32"/>
+          <w:lang w:val="en-US"/>
+        </w:rPr>
+        <w:t>, a cryptocurrency backed by an entity or pegged to fiat currency like the dollar.</w:t>
+      </w:r>
+    </w:p>
+    <w:p>
+      <w:pPr>
+        <w:jc w:val="both"/>
+        <w:rPr>
+          <w:sz w:val="32"/>
+          <w:szCs w:val="32"/>
+          <w:lang w:val="en-US"/>
+        </w:rPr>
+      </w:pPr>
+    </w:p>
+    <w:p>
+      <w:pPr>
+        <w:jc w:val="center"/>
+        <w:rPr>
+          <w:b/>
+          <w:bCs/>
+          <w:sz w:val="40"/>
+          <w:szCs w:val="40"/>
+          <w:lang w:val="en-US"/>
+        </w:rPr>
+      </w:pPr>
+      <w:r>
+        <w:rPr>
+          <w:b/>
+          <w:bCs/>
+          <w:sz w:val="40"/>
+          <w:szCs w:val="40"/>
+          <w:lang w:val="en-US"/>
+        </w:rPr>
+        <w:t>What is Stable</w:t>
+      </w:r>
+      <w:r>
+        <w:rPr>
+          <w:b/>
+          <w:bCs/>
+          <w:sz w:val="40"/>
+          <w:szCs w:val="40"/>
+          <w:lang w:val="en-US"/>
+        </w:rPr>
+        <w:t>c</w:t>
+      </w:r>
+      <w:r>
+        <w:rPr>
+          <w:b/>
+          <w:bCs/>
+          <w:sz w:val="40"/>
+          <w:szCs w:val="40"/>
+          <w:lang w:val="en-US"/>
+        </w:rPr>
+        <w:t>oin</w:t>
+      </w:r>
+      <w:r>
+        <w:rPr>
+          <w:b/>
+          <w:bCs/>
+          <w:sz w:val="40"/>
+          <w:szCs w:val="40"/>
+          <w:lang w:val="en-US"/>
+        </w:rPr>
+        <w:t>?</w:t>
+      </w:r>
+    </w:p>
+    <w:p>
+      <w:pPr>
+        <w:jc w:val="both"/>
+        <w:rPr>
+          <w:sz w:val="32"/>
+          <w:szCs w:val="32"/>
+        </w:rPr>
+      </w:pPr>
+      <w:r>
+        <w:rPr>
+          <w:sz w:val="32"/>
+          <w:szCs w:val="32"/>
+          <w:lang w:val="en-US"/>
+        </w:rPr>
+        <w:t xml:space="preserve">Stablecoins are the class of crypto assets created to address the issue of price volatility in typical cryptocurrencies. </w:t>
+      </w:r>
+      <w:r>
+        <w:rPr>
+          <w:sz w:val="32"/>
+          <w:szCs w:val="32"/>
+        </w:rPr>
+        <w:t xml:space="preserve">Due to the highly volatile nature of traditional </w:t>
+      </w:r>
+      <w:r>
+        <w:rPr>
+          <w:sz w:val="32"/>
+          <w:szCs w:val="32"/>
+        </w:rPr>
+        <w:t>cryptocurrencies,</w:t>
+      </w:r>
+      <w:r>
+        <w:rPr>
+          <w:sz w:val="32"/>
+          <w:szCs w:val="32"/>
+        </w:rPr>
+        <w:t xml:space="preserve"> </w:t>
+      </w:r>
+      <w:r>
+        <w:rPr>
+          <w:sz w:val="32"/>
+          <w:szCs w:val="32"/>
+        </w:rPr>
+        <w:t>it becomes inconvenient to use them in a day-to-day financial transaction.</w:t>
+      </w:r>
+    </w:p>
+    <w:p>
+      <w:pPr>
+        <w:jc w:val="both"/>
+        <w:rPr>
+          <w:sz w:val="32"/>
+          <w:szCs w:val="32"/>
+        </w:rPr>
+      </w:pPr>
+      <w:r>
+        <w:rPr>
+          <w:sz w:val="32"/>
+          <w:szCs w:val="32"/>
+        </w:rPr>
+        <w:t xml:space="preserve">The low-price volatility in the stable coins is the result of the price stabilization mechanism that has been adopted. These stabilization mechanisms can be classified in two primary categories i.e., </w:t>
+      </w:r>
+      <w:r>
+        <w:rPr>
+          <w:sz w:val="32"/>
+          <w:szCs w:val="32"/>
+        </w:rPr>
+        <w:t>Pegged /</w:t>
+      </w:r>
+      <w:r>
+        <w:rPr>
+          <w:sz w:val="32"/>
+          <w:szCs w:val="32"/>
+        </w:rPr>
+        <w:t>Collateral &amp; non-collateral.</w:t>
+      </w:r>
+    </w:p>
+    <w:p>
+      <w:pPr>
+        <w:jc w:val="center"/>
+        <w:rPr>
+          <w:sz w:val="40"/>
+          <w:szCs w:val="40"/>
+          <w:u w:val="single"/>
+          <w:lang w:val="en-US"/>
+        </w:rPr>
+      </w:pPr>
+      <w:r>
+        <w:rPr>
+          <w:sz w:val="40"/>
+          <w:szCs w:val="40"/>
+          <w:u w:val="single"/>
+          <w:lang w:val="en-US"/>
+        </w:rPr>
+        <w:t>Pegged/</w:t>
+      </w:r>
+      <w:r>
+        <w:rPr>
+          <w:sz w:val="40"/>
+          <w:szCs w:val="40"/>
+          <w:u w:val="single"/>
+          <w:lang w:val="en-US"/>
+        </w:rPr>
+        <w:t>Collateral Stable</w:t>
+      </w:r>
+      <w:r>
+        <w:rPr>
+          <w:sz w:val="40"/>
+          <w:szCs w:val="40"/>
+          <w:u w:val="single"/>
+          <w:lang w:val="en-US"/>
+        </w:rPr>
+        <w:t>c</w:t>
+      </w:r>
+      <w:r>
+        <w:rPr>
+          <w:sz w:val="40"/>
+          <w:szCs w:val="40"/>
+          <w:u w:val="single"/>
+          <w:lang w:val="en-US"/>
+        </w:rPr>
+        <w:t>oins</w:t>
+      </w:r>
+    </w:p>
+    <w:p>
+      <w:pPr>
+        <w:jc w:val="both"/>
+        <w:rPr>
+          <w:sz w:val="36"/>
+          <w:szCs w:val="36"/>
+          <w:lang w:val="en-US"/>
+        </w:rPr>
+      </w:pPr>
+      <w:r>
+        <w:rPr>
+          <w:sz w:val="36"/>
+          <w:szCs w:val="36"/>
+          <w:lang w:val="en-US"/>
+        </w:rPr>
+        <w:t>Pegged Stablecoins</w:t>
+      </w:r>
+    </w:p>
+    <w:p>
+      <w:pPr>
+        <w:jc w:val="both"/>
+        <w:rPr>
+          <w:sz w:val="32"/>
+          <w:szCs w:val="32"/>
+          <w:lang w:val="en-US"/>
+        </w:rPr>
+      </w:pPr>
+      <w:r>
+        <w:rPr>
+          <w:sz w:val="32"/>
+          <w:szCs w:val="32"/>
+          <w:lang w:val="en-US"/>
+        </w:rPr>
+        <w:t xml:space="preserve">Pegging is a way of controlling currency by trying it against another currency. This stabilization techniques </w:t>
+      </w:r>
+      <w:r>
+        <w:rPr>
+          <w:sz w:val="32"/>
+          <w:szCs w:val="32"/>
+          <w:lang w:val="en-US"/>
+        </w:rPr>
+        <w:t>are</w:t>
+      </w:r>
+      <w:r>
+        <w:rPr>
+          <w:sz w:val="32"/>
+          <w:szCs w:val="32"/>
+          <w:lang w:val="en-US"/>
+        </w:rPr>
+        <w:t xml:space="preserve"> adopted by many countries </w:t>
+      </w:r>
+      <w:r>
+        <w:rPr>
+          <w:sz w:val="32"/>
+          <w:szCs w:val="32"/>
+          <w:lang w:val="en-US"/>
+        </w:rPr>
+        <w:t>to</w:t>
+      </w:r>
+      <w:r>
+        <w:rPr>
+          <w:sz w:val="32"/>
+          <w:szCs w:val="32"/>
+          <w:lang w:val="en-US"/>
+        </w:rPr>
+        <w:t xml:space="preserve"> stabilize their currency by pegging it against a much stable currency for example USD (United States Dollar)</w:t>
+      </w:r>
+      <w:r>
+        <w:rPr>
+          <w:sz w:val="32"/>
+          <w:szCs w:val="32"/>
+          <w:lang w:val="en-US"/>
+        </w:rPr>
+        <w:t xml:space="preserve">. These types of stable coins are generally pegged against fiat currencies or commodities (E.g.: Gold) or combination of both. Some </w:t>
+      </w:r>
+      <w:r>
+        <w:rPr>
+          <w:sz w:val="32"/>
+          <w:szCs w:val="32"/>
+          <w:lang w:val="en-US"/>
+        </w:rPr>
+        <w:t>stablecoins can also use a combination of different currencies. This provides insulation to stablecoin against shock to any one currency/commodity in the basket/group.</w:t>
+      </w:r>
+      <w:r>
+        <w:rPr>
+          <w:sz w:val="32"/>
+          <w:szCs w:val="32"/>
+          <w:lang w:val="en-US"/>
+        </w:rPr>
+        <w:br/>
+      </w:r>
+      <w:r>
+        <w:rPr>
+          <w:sz w:val="32"/>
+          <w:szCs w:val="32"/>
+          <w:lang w:val="en-US"/>
+        </w:rPr>
+        <w:br/>
+        <w:t xml:space="preserve">Pegging using a group of different currencies could also prove to be harmful if one of the currencies in the basket prove much more volatile than the rest. On the other hand, using a currency/ commodity </w:t>
+      </w:r>
+      <w:r>
+        <w:rPr>
+          <w:sz w:val="32"/>
+          <w:szCs w:val="32"/>
+          <w:lang w:val="en-US"/>
+        </w:rPr>
+        <w:lastRenderedPageBreak/>
+        <w:t xml:space="preserve">has </w:t>
+      </w:r>
+      <w:r>
+        <w:rPr>
+          <w:sz w:val="32"/>
+          <w:szCs w:val="32"/>
+          <w:lang w:val="en-US"/>
+        </w:rPr>
+        <w:t>its</w:t>
+      </w:r>
+      <w:r>
+        <w:rPr>
+          <w:sz w:val="32"/>
+          <w:szCs w:val="32"/>
+          <w:lang w:val="en-US"/>
+        </w:rPr>
+        <w:t xml:space="preserve"> own disadvantage in terms of scaling. To address this issue various indexes can be used such as SDR (Special Drawing Rights</w:t>
+      </w:r>
+      <w:r>
+        <w:rPr>
+          <w:sz w:val="32"/>
+          <w:szCs w:val="32"/>
+          <w:lang w:val="en-US"/>
+        </w:rPr>
+        <w:t xml:space="preserve"> maintained by IMF) or CPI (Consumer Price Index</w:t>
+      </w:r>
+      <w:proofErr w:type="gramStart"/>
+      <w:r>
+        <w:rPr>
+          <w:sz w:val="32"/>
+          <w:szCs w:val="32"/>
+          <w:lang w:val="en-US"/>
+        </w:rPr>
+        <w:t>)</w:t>
+      </w:r>
+      <w:proofErr w:type="gramEnd"/>
+      <w:r>
+        <w:rPr>
+          <w:sz w:val="32"/>
+          <w:szCs w:val="32"/>
+          <w:lang w:val="en-US"/>
+        </w:rPr>
+        <w:t xml:space="preserve"> but it will have it’s own such problems as these indexes are less frequently calculated. Additionally, determining what currency should be in the basket and its corresponding weight is another complex task.</w:t>
+      </w:r>
+      <w:r>
+        <w:rPr>
+          <w:sz w:val="32"/>
+          <w:szCs w:val="32"/>
+          <w:lang w:val="en-US"/>
+        </w:rPr>
+        <w:t xml:space="preserve"> </w:t>
+      </w:r>
+    </w:p>
+    <w:p>
+      <w:pPr>
+        <w:jc w:val="both"/>
+        <w:rPr>
+          <w:sz w:val="32"/>
+          <w:szCs w:val="32"/>
+          <w:lang w:val="en-US"/>
+        </w:rPr>
+      </w:pPr>
+    </w:p>
+    <w:p>
+      <w:pPr>
+        <w:jc w:val="both"/>
+        <w:rPr>
+          <w:sz w:val="32"/>
+          <w:szCs w:val="32"/>
+          <w:lang w:val="en-US"/>
+        </w:rPr>
+      </w:pPr>
     </w:p>
     <w:sectPr>
       <w:pgSz w:w="11906" w:h="16838"/>
@@ -1105,6 +1328,7 @@
     <w:lsdException w:name="HTML Sample" w:semiHidden="1" w:unhideWhenUsed="1"/>
     <w:lsdException w:name="HTML Typewriter" w:semiHidden="1" w:unhideWhenUsed="1"/>
     <w:lsdException w:name="HTML Variable" w:semiHidden="1" w:unhideWhenUsed="1"/>
+    <w:lsdException w:name="Normal Table" w:semiHidden="1" w:unhideWhenUsed="1"/>
     <w:lsdException w:name="annotation subject" w:semiHidden="1" w:unhideWhenUsed="1"/>
     <w:lsdException w:name="No List" w:semiHidden="1" w:unhideWhenUsed="1"/>
     <w:lsdException w:name="Outline List 1" w:semiHidden="1" w:unhideWhenUsed="1"/>
@@ -1151,8 +1375,10 @@
     <w:lsdException w:name="Table Subtle 2" w:semiHidden="1" w:unhideWhenUsed="1"/>
     <w:lsdException w:name="Table Web 1" w:semiHidden="1" w:unhideWhenUsed="1"/>
     <w:lsdException w:name="Table Web 2" w:semiHidden="1" w:unhideWhenUsed="1"/>
+    <w:lsdException w:name="Table Web 3" w:semiHidden="1" w:unhideWhenUsed="1"/>
     <w:lsdException w:name="Balloon Text" w:semiHidden="1" w:unhideWhenUsed="1"/>
     <w:lsdException w:name="Table Grid" w:uiPriority="39"/>
+    <w:lsdException w:name="Table Theme" w:semiHidden="1" w:unhideWhenUsed="1"/>
     <w:lsdException w:name="Placeholder Text" w:semiHidden="1"/>
     <w:lsdException w:name="No Spacing" w:uiPriority="1" w:qFormat="1"/>
     <w:lsdException w:name="Light Shading" w:uiPriority="60"/>

</xml_diff>

<commit_message>
Adding Collateral Stable Coins
</commit_message>
<xml_diff>
--- a/Stable Coin.docx
+++ b/Stable Coin.docx
@@ -115,7 +115,29 @@
           <w:szCs w:val="24"/>
           <w:lang w:eastAsia="en-IN"/>
         </w:rPr>
-        <w:t>While it can be argued that all crypto is a form of Defi, Ethereum is primarily where most of the development and transactions occur.</w:t>
+        <w:t xml:space="preserve">While it can </w:t>
+      </w:r>
+      <w:proofErr w:type="gramStart"/>
+      <w:r>
+        <w:rPr>
+          <w:rFonts w:ascii="Montserrat" w:eastAsia="Times New Roman" w:hAnsi="Montserrat" w:cs="Times New Roman"/>
+          <w:color w:val="222222"/>
+          <w:sz w:val="24"/>
+          <w:szCs w:val="24"/>
+          <w:lang w:eastAsia="en-IN"/>
+        </w:rPr>
+        <w:t>be argued</w:t>
+      </w:r>
+      <w:proofErr w:type="gramEnd"/>
+      <w:r>
+        <w:rPr>
+          <w:rFonts w:ascii="Montserrat" w:eastAsia="Times New Roman" w:hAnsi="Montserrat" w:cs="Times New Roman"/>
+          <w:color w:val="222222"/>
+          <w:sz w:val="24"/>
+          <w:szCs w:val="24"/>
+          <w:lang w:eastAsia="en-IN"/>
+        </w:rPr>
+        <w:t xml:space="preserve"> that all crypto is a form of Defi, Ethereum is primarily where most of the development and transactions occur.</w:t>
       </w:r>
     </w:p>
     <w:p>
@@ -218,7 +240,51 @@
           <w:szCs w:val="24"/>
           <w:lang w:eastAsia="en-IN"/>
         </w:rPr>
-        <w:t>No person is restricted from using DeFi services due to any identifying characteristics such as nationality, gender, or political beliefs.  When a DeFi transaction is broadcast to the Ethereum Network, no one can stop it.</w:t>
+        <w:t>No person is restricted from using DeFi services due to any identifying characteristics such as nationality, gender, or political beliefs</w:t>
+      </w:r>
+      <w:proofErr w:type="gramStart"/>
+      <w:r>
+        <w:rPr>
+          <w:rFonts w:ascii="Montserrat" w:eastAsia="Times New Roman" w:hAnsi="Montserrat" w:cs="Times New Roman"/>
+          <w:color w:val="222222"/>
+          <w:sz w:val="24"/>
+          <w:szCs w:val="24"/>
+          <w:lang w:eastAsia="en-IN"/>
+        </w:rPr>
+        <w:t>.  </w:t>
+      </w:r>
+      <w:proofErr w:type="gramEnd"/>
+      <w:r>
+        <w:rPr>
+          <w:rFonts w:ascii="Montserrat" w:eastAsia="Times New Roman" w:hAnsi="Montserrat" w:cs="Times New Roman"/>
+          <w:color w:val="222222"/>
+          <w:sz w:val="24"/>
+          <w:szCs w:val="24"/>
+          <w:lang w:eastAsia="en-IN"/>
+        </w:rPr>
+        <w:t xml:space="preserve">When a DeFi transaction </w:t>
+      </w:r>
+      <w:proofErr w:type="gramStart"/>
+      <w:r>
+        <w:rPr>
+          <w:rFonts w:ascii="Montserrat" w:eastAsia="Times New Roman" w:hAnsi="Montserrat" w:cs="Times New Roman"/>
+          <w:color w:val="222222"/>
+          <w:sz w:val="24"/>
+          <w:szCs w:val="24"/>
+          <w:lang w:eastAsia="en-IN"/>
+        </w:rPr>
+        <w:t>is broadcast</w:t>
+      </w:r>
+      <w:proofErr w:type="gramEnd"/>
+      <w:r>
+        <w:rPr>
+          <w:rFonts w:ascii="Montserrat" w:eastAsia="Times New Roman" w:hAnsi="Montserrat" w:cs="Times New Roman"/>
+          <w:color w:val="222222"/>
+          <w:sz w:val="24"/>
+          <w:szCs w:val="24"/>
+          <w:lang w:eastAsia="en-IN"/>
+        </w:rPr>
+        <w:t xml:space="preserve"> to the Ethereum Network, no one can stop it.</w:t>
       </w:r>
     </w:p>
     <w:p>
@@ -258,7 +324,29 @@
           <w:szCs w:val="24"/>
           <w:lang w:eastAsia="en-IN"/>
         </w:rPr>
-        <w:t>Any service which can be coded into a smart contract, can be introduced as a DeFi service.</w:t>
+        <w:t xml:space="preserve">Any service which can </w:t>
+      </w:r>
+      <w:proofErr w:type="gramStart"/>
+      <w:r>
+        <w:rPr>
+          <w:rFonts w:ascii="Montserrat" w:eastAsia="Times New Roman" w:hAnsi="Montserrat" w:cs="Times New Roman"/>
+          <w:color w:val="222222"/>
+          <w:sz w:val="24"/>
+          <w:szCs w:val="24"/>
+          <w:lang w:eastAsia="en-IN"/>
+        </w:rPr>
+        <w:t>be coded</w:t>
+      </w:r>
+      <w:proofErr w:type="gramEnd"/>
+      <w:r>
+        <w:rPr>
+          <w:rFonts w:ascii="Montserrat" w:eastAsia="Times New Roman" w:hAnsi="Montserrat" w:cs="Times New Roman"/>
+          <w:color w:val="222222"/>
+          <w:sz w:val="24"/>
+          <w:szCs w:val="24"/>
+          <w:lang w:eastAsia="en-IN"/>
+        </w:rPr>
+        <w:t xml:space="preserve"> into a smart contract, can be introduced as a DeFi service.</w:t>
       </w:r>
     </w:p>
     <w:p>
@@ -298,7 +386,29 @@
           <w:szCs w:val="24"/>
           <w:lang w:eastAsia="en-IN"/>
         </w:rPr>
-        <w:t>All smart contracts are available for analysis and verification. Additionally, all user interactions can be tracked, making DeFi the first fully transparent bank.</w:t>
+        <w:t xml:space="preserve">All smart contracts are available for analysis and verification. Additionally, all user interactions can </w:t>
+      </w:r>
+      <w:proofErr w:type="gramStart"/>
+      <w:r>
+        <w:rPr>
+          <w:rFonts w:ascii="Montserrat" w:eastAsia="Times New Roman" w:hAnsi="Montserrat" w:cs="Times New Roman"/>
+          <w:color w:val="222222"/>
+          <w:sz w:val="24"/>
+          <w:szCs w:val="24"/>
+          <w:lang w:eastAsia="en-IN"/>
+        </w:rPr>
+        <w:t>be tracked</w:t>
+      </w:r>
+      <w:proofErr w:type="gramEnd"/>
+      <w:r>
+        <w:rPr>
+          <w:rFonts w:ascii="Montserrat" w:eastAsia="Times New Roman" w:hAnsi="Montserrat" w:cs="Times New Roman"/>
+          <w:color w:val="222222"/>
+          <w:sz w:val="24"/>
+          <w:szCs w:val="24"/>
+          <w:lang w:eastAsia="en-IN"/>
+        </w:rPr>
+        <w:t>, making DeFi the first fully transparent bank.</w:t>
       </w:r>
     </w:p>
     <w:p>
@@ -472,8 +582,53 @@
           <w:color w:val="222222"/>
           <w:shd w:val="clear" w:color="auto" w:fill="FFFFFF"/>
         </w:rPr>
-        <w:t>These properties enable every person to be their own bank, eliminating the need for intermediaries. Therefore, fees are greatly reduced and DeFi is accessible 24/7. </w:t>
-      </w:r>
+        <w:t xml:space="preserve">These properties enable every person to be their own bank, eliminating the need for intermediaries. Therefore, fees </w:t>
+      </w:r>
+      <w:proofErr w:type="gramStart"/>
+      <w:r>
+        <w:rPr>
+          <w:rFonts w:ascii="Montserrat" w:hAnsi="Montserrat"/>
+          <w:color w:val="222222"/>
+          <w:shd w:val="clear" w:color="auto" w:fill="FFFFFF"/>
+        </w:rPr>
+        <w:t xml:space="preserve">are </w:t>
+      </w:r>
+      <w:r>
+        <w:rPr>
+          <w:rFonts w:ascii="Montserrat" w:hAnsi="Montserrat"/>
+          <w:color w:val="222222"/>
+          <w:shd w:val="clear" w:color="auto" w:fill="FFFFFF"/>
+        </w:rPr>
+        <w:t>reduced</w:t>
+      </w:r>
+      <w:proofErr w:type="gramEnd"/>
+      <w:r>
+        <w:rPr>
+          <w:rFonts w:ascii="Montserrat" w:hAnsi="Montserrat"/>
+          <w:color w:val="222222"/>
+          <w:shd w:val="clear" w:color="auto" w:fill="FFFFFF"/>
+        </w:rPr>
+        <w:t xml:space="preserve"> and </w:t>
+      </w:r>
+      <w:proofErr w:type="spellStart"/>
+      <w:r>
+        <w:rPr>
+          <w:rFonts w:ascii="Montserrat" w:hAnsi="Montserrat"/>
+          <w:color w:val="222222"/>
+          <w:shd w:val="clear" w:color="auto" w:fill="FFFFFF"/>
+        </w:rPr>
+        <w:t>DeFi</w:t>
+      </w:r>
+      <w:proofErr w:type="spellEnd"/>
+      <w:r>
+        <w:rPr>
+          <w:rFonts w:ascii="Montserrat" w:hAnsi="Montserrat"/>
+          <w:color w:val="222222"/>
+          <w:shd w:val="clear" w:color="auto" w:fill="FFFFFF"/>
+        </w:rPr>
+        <w:t xml:space="preserve"> is accessible 24/7. </w:t>
+      </w:r>
+      <w:proofErr w:type="gramStart"/>
       <w:r>
         <w:rPr>
           <w:rStyle w:val="Emphasis"/>
@@ -481,7 +636,17 @@
           <w:color w:val="222222"/>
           <w:shd w:val="clear" w:color="auto" w:fill="FFFFFF"/>
         </w:rPr>
-        <w:t>It's the open banking solution for the age of decentralization.</w:t>
+        <w:t>It's</w:t>
+      </w:r>
+      <w:proofErr w:type="gramEnd"/>
+      <w:r>
+        <w:rPr>
+          <w:rStyle w:val="Emphasis"/>
+          <w:rFonts w:ascii="Montserrat" w:hAnsi="Montserrat"/>
+          <w:color w:val="222222"/>
+          <w:shd w:val="clear" w:color="auto" w:fill="FFFFFF"/>
+        </w:rPr>
+        <w:t xml:space="preserve"> the open banking solution for the age of decentralization.</w:t>
       </w:r>
     </w:p>
     <w:p>
@@ -550,7 +715,31 @@
           <w:szCs w:val="30"/>
           <w:shd w:val="clear" w:color="auto" w:fill="FFFFFF"/>
         </w:rPr>
-        <w:t>While some of these concepts might sound futuristic like –automated loans negotiated directly between two strangers in different parts of the world, without a bank in the middle– many of these dapps are already live today.</w:t>
+        <w:t xml:space="preserve">While some of these concepts might sound futuristic like –automated loans negotiated directly between two strangers in </w:t>
+      </w:r>
+      <w:proofErr w:type="gramStart"/>
+      <w:r>
+        <w:rPr>
+          <w:rFonts w:ascii="Georgia" w:hAnsi="Georgia"/>
+          <w:color w:val="292929"/>
+          <w:spacing w:val="-1"/>
+          <w:sz w:val="30"/>
+          <w:szCs w:val="30"/>
+          <w:shd w:val="clear" w:color="auto" w:fill="FFFFFF"/>
+        </w:rPr>
+        <w:t>different parts</w:t>
+      </w:r>
+      <w:proofErr w:type="gramEnd"/>
+      <w:r>
+        <w:rPr>
+          <w:rFonts w:ascii="Georgia" w:hAnsi="Georgia"/>
+          <w:color w:val="292929"/>
+          <w:spacing w:val="-1"/>
+          <w:sz w:val="30"/>
+          <w:szCs w:val="30"/>
+          <w:shd w:val="clear" w:color="auto" w:fill="FFFFFF"/>
+        </w:rPr>
+        <w:t xml:space="preserve"> of the world, without a bank in the middle– many of these dapps are already live today.</w:t>
       </w:r>
     </w:p>
     <w:p>
@@ -568,7 +757,25 @@
           <w:szCs w:val="32"/>
           <w:lang w:val="en-US"/>
         </w:rPr>
-        <w:t xml:space="preserve">As in the traditional world, most of the financial transactions revolves around currencies which are stable. </w:t>
+        <w:t xml:space="preserve">As in the traditional world, </w:t>
+      </w:r>
+      <w:proofErr w:type="gramStart"/>
+      <w:r>
+        <w:rPr>
+          <w:sz w:val="32"/>
+          <w:szCs w:val="32"/>
+          <w:lang w:val="en-US"/>
+        </w:rPr>
+        <w:t>most of</w:t>
+      </w:r>
+      <w:proofErr w:type="gramEnd"/>
+      <w:r>
+        <w:rPr>
+          <w:sz w:val="32"/>
+          <w:szCs w:val="32"/>
+          <w:lang w:val="en-US"/>
+        </w:rPr>
+        <w:t xml:space="preserve"> the financial transactions revolves around currencies which are stable. </w:t>
       </w:r>
       <w:r>
         <w:rPr>
@@ -610,7 +817,16 @@
           <w:szCs w:val="32"/>
           <w:lang w:val="en-US"/>
         </w:rPr>
-        <w:t xml:space="preserve">revolves around cryptocurrencies. Since most </w:t>
+        <w:t xml:space="preserve">revolves around cryptocurrencies. Since </w:t>
+      </w:r>
+      <w:proofErr w:type="gramStart"/>
+      <w:r>
+        <w:rPr>
+          <w:sz w:val="32"/>
+          <w:szCs w:val="32"/>
+          <w:lang w:val="en-US"/>
+        </w:rPr>
+        <w:t xml:space="preserve">most </w:t>
       </w:r>
       <w:r>
         <w:rPr>
@@ -619,7 +835,16 @@
           <w:lang w:val="en-US"/>
         </w:rPr>
         <w:lastRenderedPageBreak/>
-        <w:t xml:space="preserve">of the traditional cryptocurrencies like Bitcoin, Ethereum, </w:t>
+        <w:t>of</w:t>
+      </w:r>
+      <w:proofErr w:type="gramEnd"/>
+      <w:r>
+        <w:rPr>
+          <w:sz w:val="32"/>
+          <w:szCs w:val="32"/>
+          <w:lang w:val="en-US"/>
+        </w:rPr>
+        <w:t xml:space="preserve"> the traditional cryptocurrencies like Bitcoin, Ethereum, </w:t>
       </w:r>
       <w:proofErr w:type="spellStart"/>
       <w:r>
@@ -653,33 +878,33 @@
           <w:szCs w:val="32"/>
           <w:lang w:val="en-US"/>
         </w:rPr>
-        <w:t xml:space="preserve"> cannot be considered as an ideal candidate for such transactions. Therefore, m</w:t>
-      </w:r>
-      <w:r>
-        <w:rPr>
-          <w:sz w:val="32"/>
-          <w:szCs w:val="32"/>
-          <w:lang w:val="en-US"/>
-        </w:rPr>
-        <w:t xml:space="preserve">uch of the concept revolves around </w:t>
-      </w:r>
-      <w:proofErr w:type="spellStart"/>
-      <w:r>
-        <w:rPr>
-          <w:sz w:val="32"/>
-          <w:szCs w:val="32"/>
-          <w:lang w:val="en-US"/>
-        </w:rPr>
-        <w:t>stablecoin</w:t>
-      </w:r>
-      <w:proofErr w:type="spellEnd"/>
-      <w:r>
-        <w:rPr>
-          <w:sz w:val="32"/>
-          <w:szCs w:val="32"/>
-          <w:lang w:val="en-US"/>
-        </w:rPr>
-        <w:t>, a cryptocurrency backed by an entity or pegged to fiat currency like the dollar.</w:t>
+        <w:t xml:space="preserve"> cannot be considered as an ideal candidate for such transactions. Therefore, </w:t>
+      </w:r>
+      <w:proofErr w:type="gramStart"/>
+      <w:r>
+        <w:rPr>
+          <w:sz w:val="32"/>
+          <w:szCs w:val="32"/>
+          <w:lang w:val="en-US"/>
+        </w:rPr>
+        <w:t>m</w:t>
+      </w:r>
+      <w:r>
+        <w:rPr>
+          <w:sz w:val="32"/>
+          <w:szCs w:val="32"/>
+          <w:lang w:val="en-US"/>
+        </w:rPr>
+        <w:t>uch</w:t>
+      </w:r>
+      <w:proofErr w:type="gramEnd"/>
+      <w:r>
+        <w:rPr>
+          <w:sz w:val="32"/>
+          <w:szCs w:val="32"/>
+          <w:lang w:val="en-US"/>
+        </w:rPr>
+        <w:t xml:space="preserve"> of the concept revolves around stablecoin, a cryptocurrency backed by an entity or pegged to fiat currency like the dollar.</w:t>
       </w:r>
     </w:p>
     <w:p>
@@ -802,7 +1027,39 @@
           <w:sz w:val="32"/>
           <w:szCs w:val="32"/>
         </w:rPr>
-        <w:t xml:space="preserve">The low-price volatility in the stable coins is the result of the price stabilization mechanism that has been adopted. These stabilization mechanisms can be classified in two primary categories i.e., </w:t>
+        <w:t xml:space="preserve">The low-price volatility in the stable coins is the result of the price stabilization mechanism that has </w:t>
+      </w:r>
+      <w:proofErr w:type="gramStart"/>
+      <w:r>
+        <w:rPr>
+          <w:sz w:val="32"/>
+          <w:szCs w:val="32"/>
+        </w:rPr>
+        <w:t>been adopted</w:t>
+      </w:r>
+      <w:proofErr w:type="gramEnd"/>
+      <w:r>
+        <w:rPr>
+          <w:sz w:val="32"/>
+          <w:szCs w:val="32"/>
+        </w:rPr>
+        <w:t xml:space="preserve">. These stabilization mechanisms can </w:t>
+      </w:r>
+      <w:proofErr w:type="gramStart"/>
+      <w:r>
+        <w:rPr>
+          <w:sz w:val="32"/>
+          <w:szCs w:val="32"/>
+        </w:rPr>
+        <w:t>be classified</w:t>
+      </w:r>
+      <w:proofErr w:type="gramEnd"/>
+      <w:r>
+        <w:rPr>
+          <w:sz w:val="32"/>
+          <w:szCs w:val="32"/>
+        </w:rPr>
+        <w:t xml:space="preserve"> in two primary categories i.e., </w:t>
       </w:r>
       <w:r>
         <w:rPr>
@@ -823,6 +1080,8 @@
       <w:pPr>
         <w:jc w:val="center"/>
         <w:rPr>
+          <w:b/>
+          <w:bCs/>
           <w:sz w:val="40"/>
           <w:szCs w:val="40"/>
           <w:u w:val="single"/>
@@ -831,6 +1090,8 @@
       </w:pPr>
       <w:r>
         <w:rPr>
+          <w:b/>
+          <w:bCs/>
           <w:sz w:val="40"/>
           <w:szCs w:val="40"/>
           <w:u w:val="single"/>
@@ -840,6 +1101,8 @@
       </w:r>
       <w:r>
         <w:rPr>
+          <w:b/>
+          <w:bCs/>
           <w:sz w:val="40"/>
           <w:szCs w:val="40"/>
           <w:u w:val="single"/>
@@ -849,6 +1112,8 @@
       </w:r>
       <w:r>
         <w:rPr>
+          <w:b/>
+          <w:bCs/>
           <w:sz w:val="40"/>
           <w:szCs w:val="40"/>
           <w:u w:val="single"/>
@@ -858,6 +1123,8 @@
       </w:r>
       <w:r>
         <w:rPr>
+          <w:b/>
+          <w:bCs/>
           <w:sz w:val="40"/>
           <w:szCs w:val="40"/>
           <w:u w:val="single"/>
@@ -870,6 +1137,8 @@
       <w:pPr>
         <w:jc w:val="both"/>
         <w:rPr>
+          <w:b/>
+          <w:bCs/>
           <w:sz w:val="36"/>
           <w:szCs w:val="36"/>
           <w:lang w:val="en-US"/>
@@ -877,6 +1146,8 @@
       </w:pPr>
       <w:r>
         <w:rPr>
+          <w:b/>
+          <w:bCs/>
           <w:sz w:val="36"/>
           <w:szCs w:val="36"/>
           <w:lang w:val="en-US"/>
@@ -901,6 +1172,7 @@
         </w:rPr>
         <w:t xml:space="preserve">Pegging is a way of controlling currency by trying it against another currency. This stabilization techniques </w:t>
       </w:r>
+      <w:proofErr w:type="gramStart"/>
       <w:r>
         <w:rPr>
           <w:sz w:val="32"/>
@@ -915,7 +1187,16 @@
           <w:szCs w:val="32"/>
           <w:lang w:val="en-US"/>
         </w:rPr>
-        <w:t xml:space="preserve"> adopted by many countries </w:t>
+        <w:t xml:space="preserve"> adopted</w:t>
+      </w:r>
+      <w:proofErr w:type="gramEnd"/>
+      <w:r>
+        <w:rPr>
+          <w:sz w:val="32"/>
+          <w:szCs w:val="32"/>
+          <w:lang w:val="en-US"/>
+        </w:rPr>
+        <w:t xml:space="preserve"> by many countries </w:t>
       </w:r>
       <w:r>
         <w:rPr>
@@ -939,7 +1220,51 @@
           <w:szCs w:val="32"/>
           <w:lang w:val="en-US"/>
         </w:rPr>
-        <w:t xml:space="preserve">. These types of stable coins are generally pegged against fiat currencies or commodities (E.g.: Gold) or combination of both. Some </w:t>
+        <w:t xml:space="preserve">. These types of stable coins </w:t>
+      </w:r>
+      <w:proofErr w:type="gramStart"/>
+      <w:r>
+        <w:rPr>
+          <w:sz w:val="32"/>
+          <w:szCs w:val="32"/>
+          <w:lang w:val="en-US"/>
+        </w:rPr>
+        <w:t xml:space="preserve">are </w:t>
+      </w:r>
+      <w:r>
+        <w:rPr>
+          <w:sz w:val="32"/>
+          <w:szCs w:val="32"/>
+          <w:lang w:val="en-US"/>
+        </w:rPr>
+        <w:t>pegged</w:t>
+      </w:r>
+      <w:proofErr w:type="gramEnd"/>
+      <w:r>
+        <w:rPr>
+          <w:sz w:val="32"/>
+          <w:szCs w:val="32"/>
+          <w:lang w:val="en-US"/>
+        </w:rPr>
+        <w:t xml:space="preserve"> against fiat currencies or commodities (E.g.: Gold) or combination of both. </w:t>
+      </w:r>
+      <w:proofErr w:type="gramStart"/>
+      <w:r>
+        <w:rPr>
+          <w:sz w:val="32"/>
+          <w:szCs w:val="32"/>
+          <w:lang w:val="en-US"/>
+        </w:rPr>
+        <w:t>Some</w:t>
+      </w:r>
+      <w:proofErr w:type="gramEnd"/>
+      <w:r>
+        <w:rPr>
+          <w:sz w:val="32"/>
+          <w:szCs w:val="32"/>
+          <w:lang w:val="en-US"/>
+        </w:rPr>
+        <w:t xml:space="preserve"> </w:t>
       </w:r>
       <w:r>
         <w:rPr>
@@ -997,25 +1322,23 @@
           <w:szCs w:val="32"/>
           <w:lang w:val="en-US"/>
         </w:rPr>
-        <w:t xml:space="preserve"> maintained by IMF) or CPI (Consumer Price Index</w:t>
-      </w:r>
-      <w:proofErr w:type="gramStart"/>
-      <w:r>
-        <w:rPr>
-          <w:sz w:val="32"/>
-          <w:szCs w:val="32"/>
-          <w:lang w:val="en-US"/>
-        </w:rPr>
-        <w:t>)</w:t>
-      </w:r>
-      <w:proofErr w:type="gramEnd"/>
-      <w:r>
-        <w:rPr>
-          <w:sz w:val="32"/>
-          <w:szCs w:val="32"/>
-          <w:lang w:val="en-US"/>
-        </w:rPr>
-        <w:t xml:space="preserve"> but it will have it’s own such problems as these indexes are less frequently calculated. Additionally, determining what currency should be in the basket and its corresponding weight is another complex task.</w:t>
+        <w:t xml:space="preserve"> maintained by IMF) or CPI (Consumer Price Index)</w:t>
+      </w:r>
+      <w:r>
+        <w:rPr>
+          <w:sz w:val="32"/>
+          <w:szCs w:val="32"/>
+          <w:lang w:val="en-US"/>
+        </w:rPr>
+        <w:t>,</w:t>
+      </w:r>
+      <w:r>
+        <w:rPr>
+          <w:sz w:val="32"/>
+          <w:szCs w:val="32"/>
+          <w:lang w:val="en-US"/>
+        </w:rPr>
+        <w:t xml:space="preserve"> but it will have its own such problems as these indexes are less frequently calculated. Additionally, determining what currency should be in the basket and its corresponding weight is another complex task.</w:t>
       </w:r>
       <w:r>
         <w:rPr>
@@ -1024,6 +1347,239 @@
           <w:lang w:val="en-US"/>
         </w:rPr>
         <w:t xml:space="preserve"> </w:t>
+      </w:r>
+    </w:p>
+    <w:p>
+      <w:pPr>
+        <w:jc w:val="both"/>
+        <w:rPr>
+          <w:sz w:val="32"/>
+          <w:szCs w:val="32"/>
+          <w:lang w:val="en-US"/>
+        </w:rPr>
+      </w:pPr>
+    </w:p>
+    <w:p>
+      <w:pPr>
+        <w:rPr>
+          <w:b/>
+          <w:bCs/>
+          <w:sz w:val="36"/>
+          <w:szCs w:val="36"/>
+          <w:lang w:val="en-US"/>
+        </w:rPr>
+      </w:pPr>
+      <w:r>
+        <w:rPr>
+          <w:b/>
+          <w:bCs/>
+          <w:sz w:val="36"/>
+          <w:szCs w:val="36"/>
+          <w:lang w:val="en-US"/>
+        </w:rPr>
+        <w:t>Collateral Stablecoins</w:t>
+      </w:r>
+    </w:p>
+    <w:p>
+      <w:pPr>
+        <w:jc w:val="both"/>
+        <w:rPr>
+          <w:sz w:val="32"/>
+          <w:szCs w:val="32"/>
+          <w:lang w:val="en-US"/>
+        </w:rPr>
+      </w:pPr>
+      <w:r>
+        <w:rPr>
+          <w:sz w:val="32"/>
+          <w:szCs w:val="32"/>
+          <w:lang w:val="en-US"/>
+        </w:rPr>
+        <w:t xml:space="preserve">Historically, fiat currencies </w:t>
+      </w:r>
+      <w:r>
+        <w:rPr>
+          <w:sz w:val="32"/>
+          <w:szCs w:val="32"/>
+          <w:lang w:val="en-US"/>
+        </w:rPr>
+        <w:t xml:space="preserve">often make use of collateral such as gold to ensure that the circulating currency has a redemption value. </w:t>
+      </w:r>
+      <w:r>
+        <w:rPr>
+          <w:sz w:val="32"/>
+          <w:szCs w:val="32"/>
+          <w:lang w:val="en-US"/>
+        </w:rPr>
+        <w:t>One of the many challenges the issuers face is to ensure that the currency never trades at any other price than the original redemption value.</w:t>
+      </w:r>
+      <w:r>
+        <w:rPr>
+          <w:sz w:val="32"/>
+          <w:szCs w:val="32"/>
+          <w:lang w:val="en-US"/>
+        </w:rPr>
+        <w:t xml:space="preserve"> Using a fiat-currency</w:t>
+      </w:r>
+      <w:r>
+        <w:rPr>
+          <w:sz w:val="32"/>
+          <w:szCs w:val="32"/>
+          <w:lang w:val="en-US"/>
+        </w:rPr>
+        <w:t xml:space="preserve"> or commodity as a collateral also raises the question of centralization as it would be under the control of a single entity or organization, hence defying one of the basic principles of decentralization. Additionally, the problem of storage and scaling will also </w:t>
+      </w:r>
+      <w:r>
+        <w:rPr>
+          <w:sz w:val="32"/>
+          <w:szCs w:val="32"/>
+          <w:lang w:val="en-US"/>
+        </w:rPr>
+        <w:t>arise</w:t>
+      </w:r>
+      <w:r>
+        <w:rPr>
+          <w:sz w:val="32"/>
+          <w:szCs w:val="32"/>
+          <w:lang w:val="en-US"/>
+        </w:rPr>
+        <w:t xml:space="preserve"> </w:t>
+      </w:r>
+      <w:r>
+        <w:rPr>
+          <w:sz w:val="32"/>
+          <w:szCs w:val="32"/>
+          <w:lang w:val="en-US"/>
+        </w:rPr>
+        <w:t xml:space="preserve">as more the currency scales the more </w:t>
+      </w:r>
+      <w:r>
+        <w:rPr>
+          <w:sz w:val="32"/>
+          <w:szCs w:val="32"/>
+          <w:lang w:val="en-US"/>
+        </w:rPr>
+        <w:t>collateral</w:t>
+      </w:r>
+      <w:r>
+        <w:rPr>
+          <w:sz w:val="32"/>
+          <w:szCs w:val="32"/>
+          <w:lang w:val="en-US"/>
+        </w:rPr>
+        <w:t xml:space="preserve"> is required to maintain the original ratio of collateral to stablecoin.</w:t>
+      </w:r>
+      <w:r>
+        <w:rPr>
+          <w:sz w:val="32"/>
+          <w:szCs w:val="32"/>
+          <w:lang w:val="en-US"/>
+        </w:rPr>
+        <w:br/>
+      </w:r>
+      <w:r>
+        <w:rPr>
+          <w:sz w:val="32"/>
+          <w:szCs w:val="32"/>
+          <w:lang w:val="en-US"/>
+        </w:rPr>
+        <w:br/>
+      </w:r>
+      <w:r>
+        <w:rPr>
+          <w:sz w:val="32"/>
+          <w:szCs w:val="32"/>
+          <w:lang w:val="en-US"/>
+        </w:rPr>
+        <w:t>One way to avoid these issues is to use cryptocurrency as a collateral</w:t>
+      </w:r>
+      <w:r>
+        <w:rPr>
+          <w:sz w:val="32"/>
+          <w:szCs w:val="32"/>
+          <w:lang w:val="en-US"/>
+        </w:rPr>
+        <w:t>.</w:t>
+      </w:r>
+      <w:r>
+        <w:rPr>
+          <w:sz w:val="32"/>
+          <w:szCs w:val="32"/>
+          <w:lang w:val="en-US"/>
+        </w:rPr>
+        <w:t xml:space="preserve"> This has the advantage of decentralized operation </w:t>
+      </w:r>
+      <w:r>
+        <w:rPr>
+          <w:sz w:val="32"/>
+          <w:szCs w:val="32"/>
+          <w:lang w:val="en-US"/>
+        </w:rPr>
+        <w:t>and</w:t>
+      </w:r>
+      <w:r>
+        <w:rPr>
+          <w:sz w:val="32"/>
+          <w:szCs w:val="32"/>
+          <w:lang w:val="en-US"/>
+        </w:rPr>
+        <w:t xml:space="preserve"> the potential for diverse backing assets. </w:t>
+      </w:r>
+      <w:r>
+        <w:rPr>
+          <w:sz w:val="32"/>
+          <w:szCs w:val="32"/>
+          <w:lang w:val="en-US"/>
+        </w:rPr>
+        <w:t xml:space="preserve">However, </w:t>
+      </w:r>
+      <w:r>
+        <w:rPr>
+          <w:sz w:val="32"/>
+          <w:szCs w:val="32"/>
+          <w:lang w:val="en-US"/>
+        </w:rPr>
+        <w:t>since</w:t>
+      </w:r>
+      <w:r>
+        <w:rPr>
+          <w:sz w:val="32"/>
+          <w:szCs w:val="32"/>
+          <w:lang w:val="en-US"/>
+        </w:rPr>
+        <w:t xml:space="preserve"> </w:t>
+      </w:r>
+      <w:r>
+        <w:rPr>
+          <w:sz w:val="32"/>
+          <w:szCs w:val="32"/>
+          <w:lang w:val="en-US"/>
+        </w:rPr>
+        <w:t xml:space="preserve">cryptocurrencies are highly volatile makes it hard to use it to </w:t>
+      </w:r>
+      <w:r>
+        <w:rPr>
+          <w:sz w:val="32"/>
+          <w:szCs w:val="32"/>
+          <w:lang w:val="en-US"/>
+        </w:rPr>
+        <w:t>guarantee</w:t>
+      </w:r>
+      <w:r>
+        <w:rPr>
+          <w:sz w:val="32"/>
+          <w:szCs w:val="32"/>
+          <w:lang w:val="en-US"/>
+        </w:rPr>
+        <w:t xml:space="preserve"> any type of redemption value. </w:t>
+      </w:r>
+      <w:r>
+        <w:rPr>
+          <w:sz w:val="32"/>
+          <w:szCs w:val="32"/>
+          <w:lang w:val="en-US"/>
+        </w:rPr>
+        <w:t>Additionally, stable coins backed by cryptocurrency needs to have an additional mechanism to manage large fluctuations in backed cryptocurrency’s value.</w:t>
       </w:r>
     </w:p>
     <w:p>

</xml_diff>

<commit_message>
Adding Terra Money Study
</commit_message>
<xml_diff>
--- a/Stable Coin.docx
+++ b/Stable Coin.docx
@@ -115,29 +115,7 @@
           <w:szCs w:val="24"/>
           <w:lang w:eastAsia="en-IN"/>
         </w:rPr>
-        <w:t xml:space="preserve">While it can </w:t>
-      </w:r>
-      <w:proofErr w:type="gramStart"/>
-      <w:r>
-        <w:rPr>
-          <w:rFonts w:ascii="Montserrat" w:eastAsia="Times New Roman" w:hAnsi="Montserrat" w:cs="Times New Roman"/>
-          <w:color w:val="222222"/>
-          <w:sz w:val="24"/>
-          <w:szCs w:val="24"/>
-          <w:lang w:eastAsia="en-IN"/>
-        </w:rPr>
-        <w:t>be argued</w:t>
-      </w:r>
-      <w:proofErr w:type="gramEnd"/>
-      <w:r>
-        <w:rPr>
-          <w:rFonts w:ascii="Montserrat" w:eastAsia="Times New Roman" w:hAnsi="Montserrat" w:cs="Times New Roman"/>
-          <w:color w:val="222222"/>
-          <w:sz w:val="24"/>
-          <w:szCs w:val="24"/>
-          <w:lang w:eastAsia="en-IN"/>
-        </w:rPr>
-        <w:t xml:space="preserve"> that all crypto is a form of Defi, Ethereum is primarily where most of the development and transactions occur.</w:t>
+        <w:t>While it can be argued that all crypto is a form of Defi, Ethereum is primarily where most of the development and transactions occur.</w:t>
       </w:r>
     </w:p>
     <w:p>
@@ -240,51 +218,7 @@
           <w:szCs w:val="24"/>
           <w:lang w:eastAsia="en-IN"/>
         </w:rPr>
-        <w:t>No person is restricted from using DeFi services due to any identifying characteristics such as nationality, gender, or political beliefs</w:t>
-      </w:r>
-      <w:proofErr w:type="gramStart"/>
-      <w:r>
-        <w:rPr>
-          <w:rFonts w:ascii="Montserrat" w:eastAsia="Times New Roman" w:hAnsi="Montserrat" w:cs="Times New Roman"/>
-          <w:color w:val="222222"/>
-          <w:sz w:val="24"/>
-          <w:szCs w:val="24"/>
-          <w:lang w:eastAsia="en-IN"/>
-        </w:rPr>
-        <w:t>.  </w:t>
-      </w:r>
-      <w:proofErr w:type="gramEnd"/>
-      <w:r>
-        <w:rPr>
-          <w:rFonts w:ascii="Montserrat" w:eastAsia="Times New Roman" w:hAnsi="Montserrat" w:cs="Times New Roman"/>
-          <w:color w:val="222222"/>
-          <w:sz w:val="24"/>
-          <w:szCs w:val="24"/>
-          <w:lang w:eastAsia="en-IN"/>
-        </w:rPr>
-        <w:t xml:space="preserve">When a DeFi transaction </w:t>
-      </w:r>
-      <w:proofErr w:type="gramStart"/>
-      <w:r>
-        <w:rPr>
-          <w:rFonts w:ascii="Montserrat" w:eastAsia="Times New Roman" w:hAnsi="Montserrat" w:cs="Times New Roman"/>
-          <w:color w:val="222222"/>
-          <w:sz w:val="24"/>
-          <w:szCs w:val="24"/>
-          <w:lang w:eastAsia="en-IN"/>
-        </w:rPr>
-        <w:t>is broadcast</w:t>
-      </w:r>
-      <w:proofErr w:type="gramEnd"/>
-      <w:r>
-        <w:rPr>
-          <w:rFonts w:ascii="Montserrat" w:eastAsia="Times New Roman" w:hAnsi="Montserrat" w:cs="Times New Roman"/>
-          <w:color w:val="222222"/>
-          <w:sz w:val="24"/>
-          <w:szCs w:val="24"/>
-          <w:lang w:eastAsia="en-IN"/>
-        </w:rPr>
-        <w:t xml:space="preserve"> to the Ethereum Network, no one can stop it.</w:t>
+        <w:t>No person is restricted from using DeFi services due to any identifying characteristics such as nationality, gender, or political beliefs.  When a DeFi transaction is broadcast to the Ethereum Network, no one can stop it.</w:t>
       </w:r>
     </w:p>
     <w:p>
@@ -324,29 +258,7 @@
           <w:szCs w:val="24"/>
           <w:lang w:eastAsia="en-IN"/>
         </w:rPr>
-        <w:t xml:space="preserve">Any service which can </w:t>
-      </w:r>
-      <w:proofErr w:type="gramStart"/>
-      <w:r>
-        <w:rPr>
-          <w:rFonts w:ascii="Montserrat" w:eastAsia="Times New Roman" w:hAnsi="Montserrat" w:cs="Times New Roman"/>
-          <w:color w:val="222222"/>
-          <w:sz w:val="24"/>
-          <w:szCs w:val="24"/>
-          <w:lang w:eastAsia="en-IN"/>
-        </w:rPr>
-        <w:t>be coded</w:t>
-      </w:r>
-      <w:proofErr w:type="gramEnd"/>
-      <w:r>
-        <w:rPr>
-          <w:rFonts w:ascii="Montserrat" w:eastAsia="Times New Roman" w:hAnsi="Montserrat" w:cs="Times New Roman"/>
-          <w:color w:val="222222"/>
-          <w:sz w:val="24"/>
-          <w:szCs w:val="24"/>
-          <w:lang w:eastAsia="en-IN"/>
-        </w:rPr>
-        <w:t xml:space="preserve"> into a smart contract, can be introduced as a DeFi service.</w:t>
+        <w:t>Any service which can be coded into a smart contract, can be introduced as a DeFi service.</w:t>
       </w:r>
     </w:p>
     <w:p>
@@ -386,29 +298,7 @@
           <w:szCs w:val="24"/>
           <w:lang w:eastAsia="en-IN"/>
         </w:rPr>
-        <w:t xml:space="preserve">All smart contracts are available for analysis and verification. Additionally, all user interactions can </w:t>
-      </w:r>
-      <w:proofErr w:type="gramStart"/>
-      <w:r>
-        <w:rPr>
-          <w:rFonts w:ascii="Montserrat" w:eastAsia="Times New Roman" w:hAnsi="Montserrat" w:cs="Times New Roman"/>
-          <w:color w:val="222222"/>
-          <w:sz w:val="24"/>
-          <w:szCs w:val="24"/>
-          <w:lang w:eastAsia="en-IN"/>
-        </w:rPr>
-        <w:t>be tracked</w:t>
-      </w:r>
-      <w:proofErr w:type="gramEnd"/>
-      <w:r>
-        <w:rPr>
-          <w:rFonts w:ascii="Montserrat" w:eastAsia="Times New Roman" w:hAnsi="Montserrat" w:cs="Times New Roman"/>
-          <w:color w:val="222222"/>
-          <w:sz w:val="24"/>
-          <w:szCs w:val="24"/>
-          <w:lang w:eastAsia="en-IN"/>
-        </w:rPr>
-        <w:t>, making DeFi the first fully transparent bank.</w:t>
+        <w:t>All smart contracts are available for analysis and verification. Additionally, all user interactions can be tracked, making DeFi the first fully transparent bank.</w:t>
       </w:r>
     </w:p>
     <w:p>
@@ -582,16 +472,15 @@
           <w:color w:val="222222"/>
           <w:shd w:val="clear" w:color="auto" w:fill="FFFFFF"/>
         </w:rPr>
-        <w:t xml:space="preserve">These properties enable every person to be their own bank, eliminating the need for intermediaries. Therefore, fees </w:t>
-      </w:r>
-      <w:proofErr w:type="gramStart"/>
+        <w:t xml:space="preserve">These properties enable every person to be their own bank, eliminating the need for intermediaries. Therefore, fees are </w:t>
+      </w:r>
       <w:r>
         <w:rPr>
           <w:rFonts w:ascii="Montserrat" w:hAnsi="Montserrat"/>
           <w:color w:val="222222"/>
           <w:shd w:val="clear" w:color="auto" w:fill="FFFFFF"/>
         </w:rPr>
-        <w:t xml:space="preserve">are </w:t>
+        <w:t>reduced</w:t>
       </w:r>
       <w:r>
         <w:rPr>
@@ -599,36 +488,26 @@
           <w:color w:val="222222"/>
           <w:shd w:val="clear" w:color="auto" w:fill="FFFFFF"/>
         </w:rPr>
-        <w:t>reduced</w:t>
-      </w:r>
-      <w:proofErr w:type="gramEnd"/>
+        <w:t xml:space="preserve"> and </w:t>
+      </w:r>
+      <w:proofErr w:type="spellStart"/>
       <w:r>
         <w:rPr>
           <w:rFonts w:ascii="Montserrat" w:hAnsi="Montserrat"/>
           <w:color w:val="222222"/>
           <w:shd w:val="clear" w:color="auto" w:fill="FFFFFF"/>
         </w:rPr>
-        <w:t xml:space="preserve"> and </w:t>
-      </w:r>
-      <w:proofErr w:type="spellStart"/>
+        <w:t>DeFi</w:t>
+      </w:r>
+      <w:proofErr w:type="spellEnd"/>
       <w:r>
         <w:rPr>
           <w:rFonts w:ascii="Montserrat" w:hAnsi="Montserrat"/>
           <w:color w:val="222222"/>
           <w:shd w:val="clear" w:color="auto" w:fill="FFFFFF"/>
         </w:rPr>
-        <w:t>DeFi</w:t>
-      </w:r>
-      <w:proofErr w:type="spellEnd"/>
-      <w:r>
-        <w:rPr>
-          <w:rFonts w:ascii="Montserrat" w:hAnsi="Montserrat"/>
-          <w:color w:val="222222"/>
-          <w:shd w:val="clear" w:color="auto" w:fill="FFFFFF"/>
-        </w:rPr>
         <w:t xml:space="preserve"> is accessible 24/7. </w:t>
       </w:r>
-      <w:proofErr w:type="gramStart"/>
       <w:r>
         <w:rPr>
           <w:rStyle w:val="Emphasis"/>
@@ -636,17 +515,7 @@
           <w:color w:val="222222"/>
           <w:shd w:val="clear" w:color="auto" w:fill="FFFFFF"/>
         </w:rPr>
-        <w:t>It's</w:t>
-      </w:r>
-      <w:proofErr w:type="gramEnd"/>
-      <w:r>
-        <w:rPr>
-          <w:rStyle w:val="Emphasis"/>
-          <w:rFonts w:ascii="Montserrat" w:hAnsi="Montserrat"/>
-          <w:color w:val="222222"/>
-          <w:shd w:val="clear" w:color="auto" w:fill="FFFFFF"/>
-        </w:rPr>
-        <w:t xml:space="preserve"> the open banking solution for the age of decentralization.</w:t>
+        <w:t>It's the open banking solution for the age of decentralization.</w:t>
       </w:r>
     </w:p>
     <w:p>
@@ -715,31 +584,7 @@
           <w:szCs w:val="30"/>
           <w:shd w:val="clear" w:color="auto" w:fill="FFFFFF"/>
         </w:rPr>
-        <w:t xml:space="preserve">While some of these concepts might sound futuristic like –automated loans negotiated directly between two strangers in </w:t>
-      </w:r>
-      <w:proofErr w:type="gramStart"/>
-      <w:r>
-        <w:rPr>
-          <w:rFonts w:ascii="Georgia" w:hAnsi="Georgia"/>
-          <w:color w:val="292929"/>
-          <w:spacing w:val="-1"/>
-          <w:sz w:val="30"/>
-          <w:szCs w:val="30"/>
-          <w:shd w:val="clear" w:color="auto" w:fill="FFFFFF"/>
-        </w:rPr>
-        <w:t>different parts</w:t>
-      </w:r>
-      <w:proofErr w:type="gramEnd"/>
-      <w:r>
-        <w:rPr>
-          <w:rFonts w:ascii="Georgia" w:hAnsi="Georgia"/>
-          <w:color w:val="292929"/>
-          <w:spacing w:val="-1"/>
-          <w:sz w:val="30"/>
-          <w:szCs w:val="30"/>
-          <w:shd w:val="clear" w:color="auto" w:fill="FFFFFF"/>
-        </w:rPr>
-        <w:t xml:space="preserve"> of the world, without a bank in the middle– many of these dapps are already live today.</w:t>
+        <w:t>While some of these concepts might sound futuristic like –automated loans negotiated directly between two strangers in different parts of the world, without a bank in the middle– many of these dapps are already live today.</w:t>
       </w:r>
     </w:p>
     <w:p>
@@ -757,25 +602,7 @@
           <w:szCs w:val="32"/>
           <w:lang w:val="en-US"/>
         </w:rPr>
-        <w:t xml:space="preserve">As in the traditional world, </w:t>
-      </w:r>
-      <w:proofErr w:type="gramStart"/>
-      <w:r>
-        <w:rPr>
-          <w:sz w:val="32"/>
-          <w:szCs w:val="32"/>
-          <w:lang w:val="en-US"/>
-        </w:rPr>
-        <w:t>most of</w:t>
-      </w:r>
-      <w:proofErr w:type="gramEnd"/>
-      <w:r>
-        <w:rPr>
-          <w:sz w:val="32"/>
-          <w:szCs w:val="32"/>
-          <w:lang w:val="en-US"/>
-        </w:rPr>
-        <w:t xml:space="preserve"> the financial transactions revolves around currencies which are stable. </w:t>
+        <w:t xml:space="preserve">As in the traditional world, most of the financial transactions revolves around currencies which are stable. </w:t>
       </w:r>
       <w:r>
         <w:rPr>
@@ -817,16 +644,7 @@
           <w:szCs w:val="32"/>
           <w:lang w:val="en-US"/>
         </w:rPr>
-        <w:t xml:space="preserve">revolves around cryptocurrencies. Since </w:t>
-      </w:r>
-      <w:proofErr w:type="gramStart"/>
-      <w:r>
-        <w:rPr>
-          <w:sz w:val="32"/>
-          <w:szCs w:val="32"/>
-          <w:lang w:val="en-US"/>
-        </w:rPr>
-        <w:t xml:space="preserve">most </w:t>
+        <w:t xml:space="preserve">revolves around cryptocurrencies. Since most </w:t>
       </w:r>
       <w:r>
         <w:rPr>
@@ -835,16 +653,7 @@
           <w:lang w:val="en-US"/>
         </w:rPr>
         <w:lastRenderedPageBreak/>
-        <w:t>of</w:t>
-      </w:r>
-      <w:proofErr w:type="gramEnd"/>
-      <w:r>
-        <w:rPr>
-          <w:sz w:val="32"/>
-          <w:szCs w:val="32"/>
-          <w:lang w:val="en-US"/>
-        </w:rPr>
-        <w:t xml:space="preserve"> the traditional cryptocurrencies like Bitcoin, Ethereum, </w:t>
+        <w:t xml:space="preserve">of the traditional cryptocurrencies like Bitcoin, Ethereum, </w:t>
       </w:r>
       <w:proofErr w:type="spellStart"/>
       <w:r>
@@ -878,33 +687,15 @@
           <w:szCs w:val="32"/>
           <w:lang w:val="en-US"/>
         </w:rPr>
-        <w:t xml:space="preserve"> cannot be considered as an ideal candidate for such transactions. Therefore, </w:t>
-      </w:r>
-      <w:proofErr w:type="gramStart"/>
-      <w:r>
-        <w:rPr>
-          <w:sz w:val="32"/>
-          <w:szCs w:val="32"/>
-          <w:lang w:val="en-US"/>
-        </w:rPr>
-        <w:t>m</w:t>
-      </w:r>
-      <w:r>
-        <w:rPr>
-          <w:sz w:val="32"/>
-          <w:szCs w:val="32"/>
-          <w:lang w:val="en-US"/>
-        </w:rPr>
-        <w:t>uch</w:t>
-      </w:r>
-      <w:proofErr w:type="gramEnd"/>
-      <w:r>
-        <w:rPr>
-          <w:sz w:val="32"/>
-          <w:szCs w:val="32"/>
-          <w:lang w:val="en-US"/>
-        </w:rPr>
-        <w:t xml:space="preserve"> of the concept revolves around stablecoin, a cryptocurrency backed by an entity or pegged to fiat currency like the dollar.</w:t>
+        <w:t xml:space="preserve"> cannot be considered as an ideal candidate for such transactions. Therefore, m</w:t>
+      </w:r>
+      <w:r>
+        <w:rPr>
+          <w:sz w:val="32"/>
+          <w:szCs w:val="32"/>
+          <w:lang w:val="en-US"/>
+        </w:rPr>
+        <w:t>uch of the concept revolves around stablecoin, a cryptocurrency backed by an entity or pegged to fiat currency like the dollar.</w:t>
       </w:r>
     </w:p>
     <w:p>
@@ -1027,39 +818,7 @@
           <w:sz w:val="32"/>
           <w:szCs w:val="32"/>
         </w:rPr>
-        <w:t xml:space="preserve">The low-price volatility in the stable coins is the result of the price stabilization mechanism that has </w:t>
-      </w:r>
-      <w:proofErr w:type="gramStart"/>
-      <w:r>
-        <w:rPr>
-          <w:sz w:val="32"/>
-          <w:szCs w:val="32"/>
-        </w:rPr>
-        <w:t>been adopted</w:t>
-      </w:r>
-      <w:proofErr w:type="gramEnd"/>
-      <w:r>
-        <w:rPr>
-          <w:sz w:val="32"/>
-          <w:szCs w:val="32"/>
-        </w:rPr>
-        <w:t xml:space="preserve">. These stabilization mechanisms can </w:t>
-      </w:r>
-      <w:proofErr w:type="gramStart"/>
-      <w:r>
-        <w:rPr>
-          <w:sz w:val="32"/>
-          <w:szCs w:val="32"/>
-        </w:rPr>
-        <w:t>be classified</w:t>
-      </w:r>
-      <w:proofErr w:type="gramEnd"/>
-      <w:r>
-        <w:rPr>
-          <w:sz w:val="32"/>
-          <w:szCs w:val="32"/>
-        </w:rPr>
-        <w:t xml:space="preserve"> in two primary categories i.e., </w:t>
+        <w:t xml:space="preserve">The low-price volatility in the stable coins is the result of the price stabilization mechanism that has been adopted. These stabilization mechanisms can be classified in two primary categories i.e., </w:t>
       </w:r>
       <w:r>
         <w:rPr>
@@ -1172,7 +931,6 @@
         </w:rPr>
         <w:t xml:space="preserve">Pegging is a way of controlling currency by trying it against another currency. This stabilization techniques </w:t>
       </w:r>
-      <w:proofErr w:type="gramStart"/>
       <w:r>
         <w:rPr>
           <w:sz w:val="32"/>
@@ -1187,16 +945,7 @@
           <w:szCs w:val="32"/>
           <w:lang w:val="en-US"/>
         </w:rPr>
-        <w:t xml:space="preserve"> adopted</w:t>
-      </w:r>
-      <w:proofErr w:type="gramEnd"/>
-      <w:r>
-        <w:rPr>
-          <w:sz w:val="32"/>
-          <w:szCs w:val="32"/>
-          <w:lang w:val="en-US"/>
-        </w:rPr>
-        <w:t xml:space="preserve"> by many countries </w:t>
+        <w:t xml:space="preserve"> adopted by many countries </w:t>
       </w:r>
       <w:r>
         <w:rPr>
@@ -1220,16 +969,7 @@
           <w:szCs w:val="32"/>
           <w:lang w:val="en-US"/>
         </w:rPr>
-        <w:t xml:space="preserve">. These types of stable coins </w:t>
-      </w:r>
-      <w:proofErr w:type="gramStart"/>
-      <w:r>
-        <w:rPr>
-          <w:sz w:val="32"/>
-          <w:szCs w:val="32"/>
-          <w:lang w:val="en-US"/>
-        </w:rPr>
-        <w:t xml:space="preserve">are </w:t>
+        <w:t xml:space="preserve">. These types of stable coins are </w:t>
       </w:r>
       <w:r>
         <w:rPr>
@@ -1239,32 +979,13 @@
         </w:rPr>
         <w:t>pegged</w:t>
       </w:r>
-      <w:proofErr w:type="gramEnd"/>
-      <w:r>
-        <w:rPr>
-          <w:sz w:val="32"/>
-          <w:szCs w:val="32"/>
-          <w:lang w:val="en-US"/>
-        </w:rPr>
-        <w:t xml:space="preserve"> against fiat currencies or commodities (E.g.: Gold) or combination of both. </w:t>
-      </w:r>
-      <w:proofErr w:type="gramStart"/>
-      <w:r>
-        <w:rPr>
-          <w:sz w:val="32"/>
-          <w:szCs w:val="32"/>
-          <w:lang w:val="en-US"/>
-        </w:rPr>
-        <w:t>Some</w:t>
-      </w:r>
-      <w:proofErr w:type="gramEnd"/>
-      <w:r>
-        <w:rPr>
-          <w:sz w:val="32"/>
-          <w:szCs w:val="32"/>
-          <w:lang w:val="en-US"/>
-        </w:rPr>
-        <w:t xml:space="preserve"> </w:t>
+      <w:r>
+        <w:rPr>
+          <w:sz w:val="32"/>
+          <w:szCs w:val="32"/>
+          <w:lang w:val="en-US"/>
+        </w:rPr>
+        <w:t xml:space="preserve"> against fiat currencies or commodities (E.g.: Gold) or combination of both. Some </w:t>
       </w:r>
       <w:r>
         <w:rPr>
@@ -1289,7 +1010,7 @@
           <w:lang w:val="en-US"/>
         </w:rPr>
         <w:br/>
-        <w:t xml:space="preserve">Pegging using a group of different currencies could also prove to be harmful if one of the currencies in the basket prove much more volatile than the rest. On the other hand, using a currency/ commodity </w:t>
+        <w:t xml:space="preserve">Pegging using a group of different currencies could also prove to be harmful if one of the currencies in the basket prove much more </w:t>
       </w:r>
       <w:r>
         <w:rPr>
@@ -1298,7 +1019,7 @@
           <w:lang w:val="en-US"/>
         </w:rPr>
         <w:lastRenderedPageBreak/>
-        <w:t xml:space="preserve">has </w:t>
+        <w:t xml:space="preserve">volatile than the rest. On the other hand, using a currency/ commodity has </w:t>
       </w:r>
       <w:r>
         <w:rPr>
@@ -1591,6 +1312,1188 @@
           <w:lang w:val="en-US"/>
         </w:rPr>
       </w:pPr>
+    </w:p>
+    <w:p>
+      <w:pPr>
+        <w:jc w:val="center"/>
+        <w:rPr>
+          <w:b/>
+          <w:bCs/>
+          <w:sz w:val="36"/>
+          <w:szCs w:val="36"/>
+          <w:u w:val="single"/>
+          <w:lang w:val="en-US"/>
+        </w:rPr>
+      </w:pPr>
+      <w:r>
+        <w:rPr>
+          <w:b/>
+          <w:bCs/>
+          <w:sz w:val="36"/>
+          <w:szCs w:val="36"/>
+          <w:u w:val="single"/>
+          <w:lang w:val="en-US"/>
+        </w:rPr>
+        <w:t>Non</w:t>
+      </w:r>
+      <w:r>
+        <w:rPr>
+          <w:b/>
+          <w:bCs/>
+          <w:sz w:val="36"/>
+          <w:szCs w:val="36"/>
+          <w:u w:val="single"/>
+          <w:lang w:val="en-US"/>
+        </w:rPr>
+        <w:t>-Collateral Stable coins</w:t>
+      </w:r>
+    </w:p>
+    <w:p>
+      <w:pPr>
+        <w:jc w:val="both"/>
+        <w:rPr>
+          <w:sz w:val="32"/>
+          <w:szCs w:val="32"/>
+          <w:lang w:val="en-US"/>
+        </w:rPr>
+      </w:pPr>
+      <w:r>
+        <w:rPr>
+          <w:sz w:val="32"/>
+          <w:szCs w:val="32"/>
+          <w:lang w:val="en-US"/>
+        </w:rPr>
+        <w:lastRenderedPageBreak/>
+        <w:t xml:space="preserve">The third type of stable coin deals with the volatility of the collateral/ pegged assets by not collateralizing the currency at all. </w:t>
+      </w:r>
+      <w:r>
+        <w:rPr>
+          <w:sz w:val="32"/>
+          <w:szCs w:val="32"/>
+          <w:lang w:val="en-US"/>
+        </w:rPr>
+        <w:t>The main disadvantage behind the pegged/collateral stable</w:t>
+      </w:r>
+      <w:r>
+        <w:rPr>
+          <w:sz w:val="32"/>
+          <w:szCs w:val="32"/>
+          <w:lang w:val="en-US"/>
+        </w:rPr>
+        <w:t xml:space="preserve"> </w:t>
+      </w:r>
+      <w:r>
+        <w:rPr>
+          <w:sz w:val="32"/>
+          <w:szCs w:val="32"/>
+          <w:lang w:val="en-US"/>
+        </w:rPr>
+        <w:t xml:space="preserve">coin is its dependance on physical assets. The economy is </w:t>
+      </w:r>
+      <w:r>
+        <w:rPr>
+          <w:sz w:val="32"/>
+          <w:szCs w:val="32"/>
+          <w:lang w:val="en-US"/>
+        </w:rPr>
+        <w:t>continuously</w:t>
+      </w:r>
+      <w:r>
+        <w:rPr>
+          <w:sz w:val="32"/>
+          <w:szCs w:val="32"/>
+          <w:lang w:val="en-US"/>
+        </w:rPr>
+        <w:t xml:space="preserve"> expanding</w:t>
+      </w:r>
+      <w:r>
+        <w:rPr>
+          <w:sz w:val="32"/>
+          <w:szCs w:val="32"/>
+          <w:lang w:val="en-US"/>
+        </w:rPr>
+        <w:t xml:space="preserve"> and</w:t>
+      </w:r>
+      <w:r>
+        <w:rPr>
+          <w:sz w:val="32"/>
+          <w:szCs w:val="32"/>
+          <w:lang w:val="en-US"/>
+        </w:rPr>
+        <w:t xml:space="preserve"> </w:t>
+      </w:r>
+      <w:r>
+        <w:rPr>
+          <w:sz w:val="32"/>
+          <w:szCs w:val="32"/>
+          <w:lang w:val="en-US"/>
+        </w:rPr>
+        <w:t>at a rate faster than it will soon outgrow to be backed amount of physical assets available.</w:t>
+      </w:r>
+      <w:r>
+        <w:rPr>
+          <w:sz w:val="32"/>
+          <w:szCs w:val="32"/>
+          <w:lang w:val="en-US"/>
+        </w:rPr>
+        <w:t xml:space="preserve"> One such example is the US dropping the gold standard to achieve more flexibility that gold standard can provide.</w:t>
+      </w:r>
+      <w:r>
+        <w:rPr>
+          <w:sz w:val="32"/>
+          <w:szCs w:val="32"/>
+          <w:lang w:val="en-US"/>
+        </w:rPr>
+        <w:t xml:space="preserve"> Similarly, the crypto economy is expected to expand beyond what can be collateralized with physical assets.</w:t>
+      </w:r>
+    </w:p>
+    <w:p>
+      <w:pPr>
+        <w:jc w:val="both"/>
+        <w:rPr>
+          <w:sz w:val="32"/>
+          <w:szCs w:val="32"/>
+          <w:lang w:val="en-US"/>
+        </w:rPr>
+      </w:pPr>
+      <w:r>
+        <w:rPr>
+          <w:sz w:val="32"/>
+          <w:szCs w:val="32"/>
+          <w:lang w:val="en-US"/>
+        </w:rPr>
+        <w:t>These type of stable coins hopes to achieve this stability with the help of algorithms</w:t>
+      </w:r>
+      <w:r>
+        <w:rPr>
+          <w:sz w:val="32"/>
+          <w:szCs w:val="32"/>
+          <w:lang w:val="en-US"/>
+        </w:rPr>
+        <w:t xml:space="preserve"> hence these coins are also known as Algorithmic Stable Coins.</w:t>
+      </w:r>
+      <w:r>
+        <w:rPr>
+          <w:sz w:val="32"/>
+          <w:szCs w:val="32"/>
+          <w:lang w:val="en-US"/>
+        </w:rPr>
+        <w:t xml:space="preserve">  This has many advantages such as following:</w:t>
+      </w:r>
+    </w:p>
+    <w:p>
+      <w:pPr>
+        <w:pStyle w:val="ListParagraph"/>
+        <w:numPr>
+          <w:ilvl w:val="0"/>
+          <w:numId w:val="2"/>
+        </w:numPr>
+        <w:jc w:val="both"/>
+        <w:rPr>
+          <w:sz w:val="32"/>
+          <w:szCs w:val="32"/>
+          <w:lang w:val="en-US"/>
+        </w:rPr>
+      </w:pPr>
+      <w:r>
+        <w:rPr>
+          <w:sz w:val="32"/>
+          <w:szCs w:val="32"/>
+          <w:lang w:val="en-US"/>
+        </w:rPr>
+        <w:t>No need to store collateral.</w:t>
+      </w:r>
+    </w:p>
+    <w:p>
+      <w:pPr>
+        <w:pStyle w:val="ListParagraph"/>
+        <w:numPr>
+          <w:ilvl w:val="0"/>
+          <w:numId w:val="2"/>
+        </w:numPr>
+        <w:jc w:val="both"/>
+        <w:rPr>
+          <w:sz w:val="32"/>
+          <w:szCs w:val="32"/>
+          <w:lang w:val="en-US"/>
+        </w:rPr>
+      </w:pPr>
+      <w:r>
+        <w:rPr>
+          <w:sz w:val="32"/>
+          <w:szCs w:val="32"/>
+          <w:lang w:val="en-US"/>
+        </w:rPr>
+        <w:t>Cheap</w:t>
+      </w:r>
+      <w:r>
+        <w:rPr>
+          <w:sz w:val="32"/>
+          <w:szCs w:val="32"/>
+          <w:lang w:val="en-US"/>
+        </w:rPr>
+        <w:t xml:space="preserve"> to operate as it does not require to keep real assets </w:t>
+      </w:r>
+      <w:r>
+        <w:rPr>
+          <w:sz w:val="32"/>
+          <w:szCs w:val="32"/>
+          <w:lang w:val="en-US"/>
+        </w:rPr>
+        <w:t>at hand.</w:t>
+      </w:r>
+    </w:p>
+    <w:p>
+      <w:pPr>
+        <w:jc w:val="both"/>
+        <w:rPr>
+          <w:sz w:val="32"/>
+          <w:szCs w:val="32"/>
+          <w:lang w:val="en-US"/>
+        </w:rPr>
+      </w:pPr>
+      <w:r>
+        <w:rPr>
+          <w:sz w:val="32"/>
+          <w:szCs w:val="32"/>
+          <w:lang w:val="en-US"/>
+        </w:rPr>
+        <w:t xml:space="preserve">Additionally, </w:t>
+      </w:r>
+      <w:r>
+        <w:rPr>
+          <w:sz w:val="32"/>
+          <w:szCs w:val="32"/>
+          <w:lang w:val="en-US"/>
+        </w:rPr>
+        <w:t xml:space="preserve">if this type of stable coin works it can scale infinitely without </w:t>
+      </w:r>
+      <w:r>
+        <w:rPr>
+          <w:sz w:val="32"/>
+          <w:szCs w:val="32"/>
+          <w:lang w:val="en-US"/>
+        </w:rPr>
+        <w:t xml:space="preserve">need of any backing physical asset. However, there are some major </w:t>
+      </w:r>
+      <w:r>
+        <w:rPr>
+          <w:sz w:val="32"/>
+          <w:szCs w:val="32"/>
+          <w:lang w:val="en-US"/>
+        </w:rPr>
+        <w:t>uncertainties with this approach as follows:</w:t>
+      </w:r>
+    </w:p>
+    <w:p>
+      <w:pPr>
+        <w:pStyle w:val="ListParagraph"/>
+        <w:numPr>
+          <w:ilvl w:val="0"/>
+          <w:numId w:val="3"/>
+        </w:numPr>
+        <w:jc w:val="both"/>
+        <w:rPr>
+          <w:sz w:val="32"/>
+          <w:szCs w:val="32"/>
+          <w:lang w:val="en-US"/>
+        </w:rPr>
+      </w:pPr>
+      <w:r>
+        <w:rPr>
+          <w:sz w:val="32"/>
+          <w:szCs w:val="32"/>
+          <w:lang w:val="en-US"/>
+        </w:rPr>
+        <w:t>Algorithms used to maintain the stability are gamey, un</w:t>
+      </w:r>
+      <w:r>
+        <w:rPr>
+          <w:sz w:val="32"/>
+          <w:szCs w:val="32"/>
+          <w:lang w:val="en-US"/>
+        </w:rPr>
+        <w:t>-</w:t>
+      </w:r>
+      <w:r>
+        <w:rPr>
+          <w:sz w:val="32"/>
+          <w:szCs w:val="32"/>
+          <w:lang w:val="en-US"/>
+        </w:rPr>
+        <w:t>tested and there is no set approach to it.</w:t>
+      </w:r>
+      <w:r>
+        <w:rPr>
+          <w:sz w:val="32"/>
+          <w:szCs w:val="32"/>
+          <w:lang w:val="en-US"/>
+        </w:rPr>
+        <w:t xml:space="preserve"> </w:t>
+      </w:r>
+      <w:r>
+        <w:rPr>
+          <w:sz w:val="32"/>
+          <w:szCs w:val="32"/>
+          <w:lang w:val="en-US"/>
+        </w:rPr>
+        <w:t>Several approaches have been tried which were unsuccessful yet</w:t>
+      </w:r>
+      <w:r>
+        <w:rPr>
+          <w:sz w:val="32"/>
+          <w:szCs w:val="32"/>
+          <w:lang w:val="en-US"/>
+        </w:rPr>
+        <w:t xml:space="preserve"> (Terra, </w:t>
+      </w:r>
+      <w:proofErr w:type="spellStart"/>
+      <w:r>
+        <w:rPr>
+          <w:sz w:val="32"/>
+          <w:szCs w:val="32"/>
+          <w:lang w:val="en-US"/>
+        </w:rPr>
+        <w:t>NuBits</w:t>
+      </w:r>
+      <w:proofErr w:type="spellEnd"/>
+      <w:r>
+        <w:rPr>
+          <w:sz w:val="32"/>
+          <w:szCs w:val="32"/>
+          <w:lang w:val="en-US"/>
+        </w:rPr>
+        <w:t>)</w:t>
+      </w:r>
+      <w:r>
+        <w:rPr>
+          <w:sz w:val="32"/>
+          <w:szCs w:val="32"/>
+          <w:lang w:val="en-US"/>
+        </w:rPr>
+        <w:t>, others are still in development.</w:t>
+      </w:r>
+    </w:p>
+    <w:p>
+      <w:pPr>
+        <w:pStyle w:val="ListParagraph"/>
+        <w:numPr>
+          <w:ilvl w:val="0"/>
+          <w:numId w:val="3"/>
+        </w:numPr>
+        <w:jc w:val="both"/>
+        <w:rPr>
+          <w:sz w:val="32"/>
+          <w:szCs w:val="32"/>
+          <w:lang w:val="en-US"/>
+        </w:rPr>
+      </w:pPr>
+      <w:r>
+        <w:rPr>
+          <w:sz w:val="32"/>
+          <w:szCs w:val="32"/>
+          <w:lang w:val="en-US"/>
+        </w:rPr>
+        <w:t xml:space="preserve">The value of this type of currency largely relies on issuing </w:t>
+      </w:r>
+      <w:r>
+        <w:rPr>
+          <w:sz w:val="32"/>
+          <w:szCs w:val="32"/>
+          <w:lang w:val="en-US"/>
+        </w:rPr>
+        <w:t>mechanisms or the people’s belief.</w:t>
+      </w:r>
+    </w:p>
+    <w:p>
+      <w:pPr>
+        <w:pStyle w:val="ListParagraph"/>
+        <w:numPr>
+          <w:ilvl w:val="0"/>
+          <w:numId w:val="3"/>
+        </w:numPr>
+        <w:jc w:val="both"/>
+        <w:rPr>
+          <w:sz w:val="32"/>
+          <w:szCs w:val="32"/>
+          <w:lang w:val="en-US"/>
+        </w:rPr>
+      </w:pPr>
+      <w:r>
+        <w:rPr>
+          <w:sz w:val="32"/>
+          <w:szCs w:val="32"/>
+          <w:lang w:val="en-US"/>
+        </w:rPr>
+        <w:t>One flaw in design or change in market sentiments can lead to a catastrophic fall which may be irrecoverable as there is no inherent redemption value.</w:t>
+      </w:r>
+    </w:p>
+    <w:p>
+      <w:pPr>
+        <w:jc w:val="both"/>
+        <w:rPr>
+          <w:sz w:val="32"/>
+          <w:szCs w:val="32"/>
+          <w:lang w:val="en-US"/>
+        </w:rPr>
+      </w:pPr>
+    </w:p>
+    <w:p>
+      <w:pPr>
+        <w:jc w:val="center"/>
+        <w:rPr>
+          <w:b/>
+          <w:bCs/>
+          <w:sz w:val="36"/>
+          <w:szCs w:val="36"/>
+          <w:u w:val="single"/>
+          <w:lang w:val="en-US"/>
+        </w:rPr>
+      </w:pPr>
+    </w:p>
+    <w:p>
+      <w:pPr>
+        <w:jc w:val="center"/>
+        <w:rPr>
+          <w:b/>
+          <w:bCs/>
+          <w:sz w:val="36"/>
+          <w:szCs w:val="36"/>
+          <w:u w:val="single"/>
+          <w:lang w:val="en-US"/>
+        </w:rPr>
+      </w:pPr>
+    </w:p>
+    <w:p>
+      <w:pPr>
+        <w:jc w:val="center"/>
+        <w:rPr>
+          <w:b/>
+          <w:bCs/>
+          <w:sz w:val="36"/>
+          <w:szCs w:val="36"/>
+          <w:u w:val="single"/>
+          <w:lang w:val="en-US"/>
+        </w:rPr>
+      </w:pPr>
+    </w:p>
+    <w:p>
+      <w:pPr>
+        <w:jc w:val="center"/>
+        <w:rPr>
+          <w:b/>
+          <w:bCs/>
+          <w:sz w:val="36"/>
+          <w:szCs w:val="36"/>
+          <w:u w:val="single"/>
+          <w:lang w:val="en-US"/>
+        </w:rPr>
+      </w:pPr>
+      <w:r>
+        <w:rPr>
+          <w:b/>
+          <w:bCs/>
+          <w:sz w:val="36"/>
+          <w:szCs w:val="36"/>
+          <w:u w:val="single"/>
+          <w:lang w:val="en-US"/>
+        </w:rPr>
+        <w:t>Case Study: Terra Money</w:t>
+      </w:r>
+    </w:p>
+    <w:p>
+      <w:pPr>
+        <w:jc w:val="both"/>
+        <w:rPr>
+          <w:b/>
+          <w:bCs/>
+          <w:sz w:val="32"/>
+          <w:szCs w:val="32"/>
+          <w:lang w:val="en-US"/>
+        </w:rPr>
+      </w:pPr>
+    </w:p>
+    <w:p>
+      <w:pPr>
+        <w:jc w:val="both"/>
+        <w:rPr>
+          <w:b/>
+          <w:bCs/>
+          <w:sz w:val="32"/>
+          <w:szCs w:val="32"/>
+          <w:u w:val="single"/>
+          <w:lang w:val="en-US"/>
+        </w:rPr>
+      </w:pPr>
+      <w:r>
+        <w:rPr>
+          <w:b/>
+          <w:bCs/>
+          <w:sz w:val="32"/>
+          <w:szCs w:val="32"/>
+          <w:u w:val="single"/>
+          <w:lang w:val="en-US"/>
+        </w:rPr>
+        <w:t>Introduction to Terra</w:t>
+      </w:r>
+    </w:p>
+    <w:p>
+      <w:pPr>
+        <w:jc w:val="both"/>
+        <w:rPr>
+          <w:sz w:val="32"/>
+          <w:szCs w:val="32"/>
+          <w:lang w:val="en-US"/>
+        </w:rPr>
+      </w:pPr>
+      <w:r>
+        <w:rPr>
+          <w:sz w:val="32"/>
+          <w:szCs w:val="32"/>
+          <w:lang w:val="en-US"/>
+        </w:rPr>
+        <w:t>Terra</w:t>
+      </w:r>
+      <w:r>
+        <w:rPr>
+          <w:sz w:val="32"/>
+          <w:szCs w:val="32"/>
+          <w:lang w:val="en-US"/>
+        </w:rPr>
+        <w:t xml:space="preserve"> ecosystem was created in 2018. It is</w:t>
+      </w:r>
+      <w:r>
+        <w:rPr>
+          <w:sz w:val="32"/>
+          <w:szCs w:val="32"/>
+          <w:lang w:val="en-US"/>
+        </w:rPr>
+        <w:t xml:space="preserve"> an opensource blockchain protocol for algorithmic stablecoins and </w:t>
+      </w:r>
+      <w:r>
+        <w:rPr>
+          <w:sz w:val="32"/>
+          <w:szCs w:val="32"/>
+          <w:lang w:val="en-US"/>
+        </w:rPr>
+        <w:t>several</w:t>
+      </w:r>
+      <w:r>
+        <w:rPr>
+          <w:sz w:val="32"/>
+          <w:szCs w:val="32"/>
+          <w:lang w:val="en-US"/>
+        </w:rPr>
+        <w:t xml:space="preserve"> different financial applications. At the core, it has two basic principles which is to provide stability and promote adoption as a meaningful alternative to fiat-currencies</w:t>
+      </w:r>
+      <w:r>
+        <w:rPr>
+          <w:sz w:val="32"/>
+          <w:szCs w:val="32"/>
+          <w:lang w:val="en-US"/>
+        </w:rPr>
+        <w:t xml:space="preserve"> to support different financial transactions and to store the digital currency as well.</w:t>
+      </w:r>
+    </w:p>
+    <w:p>
+      <w:pPr>
+        <w:jc w:val="both"/>
+        <w:rPr>
+          <w:sz w:val="32"/>
+          <w:szCs w:val="32"/>
+          <w:lang w:val="en-US"/>
+        </w:rPr>
+      </w:pPr>
+      <w:r>
+        <w:rPr>
+          <w:sz w:val="32"/>
+          <w:szCs w:val="32"/>
+          <w:lang w:val="en-US"/>
+        </w:rPr>
+        <w:t xml:space="preserve">Terra runs on Proof of Stake algorithm </w:t>
+      </w:r>
+      <w:r>
+        <w:rPr>
+          <w:sz w:val="32"/>
+          <w:szCs w:val="32"/>
+          <w:lang w:val="en-US"/>
+        </w:rPr>
+        <w:t xml:space="preserve">and is aimed to provide financial infrastructure so that different </w:t>
+      </w:r>
+      <w:proofErr w:type="spellStart"/>
+      <w:r>
+        <w:rPr>
+          <w:sz w:val="32"/>
+          <w:szCs w:val="32"/>
+          <w:lang w:val="en-US"/>
+        </w:rPr>
+        <w:t>DApps</w:t>
+      </w:r>
+      <w:proofErr w:type="spellEnd"/>
+      <w:r>
+        <w:rPr>
+          <w:sz w:val="32"/>
+          <w:szCs w:val="32"/>
+          <w:lang w:val="en-US"/>
+        </w:rPr>
+        <w:t xml:space="preserve"> could be created on it. Luna is the native token in the Terra ecosystem and represents mining power in the same way </w:t>
+      </w:r>
+      <w:r>
+        <w:rPr>
+          <w:sz w:val="32"/>
+          <w:szCs w:val="32"/>
+          <w:lang w:val="en-US"/>
+        </w:rPr>
+        <w:t>how a miner’s hashing power represents the odds of generating a block in the bitcoin network.</w:t>
+      </w:r>
+    </w:p>
+    <w:p>
+      <w:pPr>
+        <w:jc w:val="both"/>
+        <w:rPr>
+          <w:b/>
+          <w:bCs/>
+          <w:sz w:val="32"/>
+          <w:szCs w:val="32"/>
+          <w:lang w:val="en-US"/>
+        </w:rPr>
+      </w:pPr>
+    </w:p>
+    <w:p>
+      <w:pPr>
+        <w:jc w:val="both"/>
+        <w:rPr>
+          <w:b/>
+          <w:bCs/>
+          <w:sz w:val="32"/>
+          <w:szCs w:val="32"/>
+          <w:u w:val="single"/>
+          <w:lang w:val="en-US"/>
+        </w:rPr>
+      </w:pPr>
+      <w:r>
+        <w:rPr>
+          <w:b/>
+          <w:bCs/>
+          <w:sz w:val="32"/>
+          <w:szCs w:val="32"/>
+          <w:u w:val="single"/>
+          <w:lang w:val="en-US"/>
+        </w:rPr>
+        <w:t>Terra Money</w:t>
+      </w:r>
+    </w:p>
+    <w:p>
+      <w:pPr>
+        <w:jc w:val="both"/>
+        <w:rPr>
+          <w:sz w:val="32"/>
+          <w:szCs w:val="32"/>
+          <w:lang w:val="en-US"/>
+        </w:rPr>
+      </w:pPr>
+      <w:r>
+        <w:rPr>
+          <w:sz w:val="32"/>
+          <w:szCs w:val="32"/>
+          <w:lang w:val="en-US"/>
+        </w:rPr>
+        <w:t xml:space="preserve">Even though US dollar has dominated in international trades and forex operations terra recognized it is of no use for the domestic consumptions. This is because US dollar </w:t>
+      </w:r>
+      <w:r>
+        <w:rPr>
+          <w:sz w:val="32"/>
+          <w:szCs w:val="32"/>
+          <w:lang w:val="en-US"/>
+        </w:rPr>
+        <w:t>exhibits a significant amount of volatility when talking about consumption in a specific reason.</w:t>
+      </w:r>
+    </w:p>
+    <w:p>
+      <w:pPr>
+        <w:jc w:val="both"/>
+        <w:rPr>
+          <w:sz w:val="32"/>
+          <w:szCs w:val="32"/>
+          <w:lang w:val="en-US"/>
+        </w:rPr>
+      </w:pPr>
+      <w:r>
+        <w:rPr>
+          <w:sz w:val="32"/>
+          <w:szCs w:val="32"/>
+          <w:lang w:val="en-US"/>
+        </w:rPr>
+        <w:t xml:space="preserve">It is because of this reason that terra launched a family of cryptocurrencies that are </w:t>
+      </w:r>
+      <w:r>
+        <w:rPr>
+          <w:sz w:val="32"/>
+          <w:szCs w:val="32"/>
+          <w:lang w:val="en-US"/>
+        </w:rPr>
+        <w:t xml:space="preserve">pegged to each of the world’s major currencies i.e.: USD, EUR, CNY, JPY, GBP, </w:t>
+      </w:r>
+      <w:r>
+        <w:rPr>
+          <w:sz w:val="32"/>
+          <w:szCs w:val="32"/>
+          <w:lang w:val="en-US"/>
+        </w:rPr>
+        <w:t>KRW,</w:t>
+      </w:r>
+      <w:r>
+        <w:rPr>
+          <w:sz w:val="32"/>
+          <w:szCs w:val="32"/>
+          <w:lang w:val="en-US"/>
+        </w:rPr>
+        <w:t xml:space="preserve"> and the IMF SDR (International Monetary Fund’s Special Drawing Rights)</w:t>
+      </w:r>
+      <w:r>
+        <w:rPr>
+          <w:sz w:val="32"/>
+          <w:szCs w:val="32"/>
+          <w:lang w:val="en-US"/>
+        </w:rPr>
+        <w:t>.</w:t>
+      </w:r>
+      <w:r>
+        <w:rPr>
+          <w:sz w:val="32"/>
+          <w:szCs w:val="32"/>
+          <w:lang w:val="en-US"/>
+        </w:rPr>
+        <w:t xml:space="preserve"> TerraSDR is the flagship currency, given that it </w:t>
+      </w:r>
+      <w:r>
+        <w:rPr>
+          <w:sz w:val="32"/>
+          <w:szCs w:val="32"/>
+          <w:lang w:val="en-US"/>
+        </w:rPr>
+        <w:t>exhibits</w:t>
+      </w:r>
+      <w:r>
+        <w:rPr>
+          <w:sz w:val="32"/>
+          <w:szCs w:val="32"/>
+          <w:lang w:val="en-US"/>
+        </w:rPr>
+        <w:t xml:space="preserve"> lowest vo</w:t>
+      </w:r>
+      <w:r>
+        <w:rPr>
+          <w:sz w:val="32"/>
+          <w:szCs w:val="32"/>
+          <w:lang w:val="en-US"/>
+        </w:rPr>
+        <w:t>latility against any one fiat currency. It is because of this reason TerraSDR is the currency in which transaction fees, miner rewards and stimulus grants will be denominated.</w:t>
+      </w:r>
+    </w:p>
+    <w:p>
+      <w:pPr>
+        <w:jc w:val="both"/>
+        <w:rPr>
+          <w:sz w:val="32"/>
+          <w:szCs w:val="32"/>
+          <w:lang w:val="en-US"/>
+        </w:rPr>
+      </w:pPr>
+      <w:r>
+        <w:rPr>
+          <w:sz w:val="32"/>
+          <w:szCs w:val="32"/>
+          <w:lang w:val="en-US"/>
+        </w:rPr>
+        <w:lastRenderedPageBreak/>
+        <w:t xml:space="preserve">To maintain </w:t>
+      </w:r>
+      <w:r>
+        <w:rPr>
+          <w:sz w:val="32"/>
+          <w:szCs w:val="32"/>
+          <w:lang w:val="en-US"/>
+        </w:rPr>
+        <w:t>stability,</w:t>
+      </w:r>
+      <w:r>
+        <w:rPr>
+          <w:sz w:val="32"/>
+          <w:szCs w:val="32"/>
+          <w:lang w:val="en-US"/>
+        </w:rPr>
+        <w:t xml:space="preserve"> it</w:t>
+      </w:r>
+      <w:r>
+        <w:rPr>
+          <w:sz w:val="32"/>
+          <w:szCs w:val="32"/>
+          <w:lang w:val="en-US"/>
+        </w:rPr>
+        <w:t xml:space="preserve"> is important for all these different currencies to share liquidity among themselves</w:t>
+      </w:r>
+      <w:r>
+        <w:rPr>
+          <w:sz w:val="32"/>
+          <w:szCs w:val="32"/>
+          <w:lang w:val="en-US"/>
+        </w:rPr>
+        <w:t xml:space="preserve">. </w:t>
+      </w:r>
+      <w:r>
+        <w:rPr>
+          <w:sz w:val="32"/>
+          <w:szCs w:val="32"/>
+          <w:lang w:val="en-US"/>
+        </w:rPr>
+        <w:t xml:space="preserve">It is because of this the system support atomic swaps among Terra currencies </w:t>
+      </w:r>
+      <w:r>
+        <w:rPr>
+          <w:sz w:val="32"/>
+          <w:szCs w:val="32"/>
+          <w:lang w:val="en-US"/>
+        </w:rPr>
+        <w:t xml:space="preserve">at the applicable market exchange rate. This allows all the Terra currencies to share </w:t>
+      </w:r>
+      <w:r>
+        <w:rPr>
+          <w:sz w:val="32"/>
+          <w:szCs w:val="32"/>
+          <w:lang w:val="en-US"/>
+        </w:rPr>
+        <w:t>liquidity and</w:t>
+      </w:r>
+      <w:r>
+        <w:rPr>
+          <w:sz w:val="32"/>
+          <w:szCs w:val="32"/>
+          <w:lang w:val="en-US"/>
+        </w:rPr>
+        <w:t xml:space="preserve"> macroeconomic fluctuations</w:t>
+      </w:r>
+      <w:r>
+        <w:rPr>
+          <w:sz w:val="32"/>
+          <w:szCs w:val="32"/>
+          <w:lang w:val="en-US"/>
+        </w:rPr>
+        <w:t>:</w:t>
+      </w:r>
+      <w:r>
+        <w:rPr>
+          <w:sz w:val="32"/>
+          <w:szCs w:val="32"/>
+          <w:lang w:val="en-US"/>
+        </w:rPr>
+        <w:t xml:space="preserve"> a fall in demand in one currency can be consumed by another.</w:t>
+      </w:r>
+    </w:p>
+    <w:p>
+      <w:pPr>
+        <w:jc w:val="both"/>
+        <w:rPr>
+          <w:sz w:val="32"/>
+          <w:szCs w:val="32"/>
+          <w:lang w:val="en-US"/>
+        </w:rPr>
+      </w:pPr>
+    </w:p>
+    <w:p>
+      <w:pPr>
+        <w:jc w:val="both"/>
+        <w:rPr>
+          <w:b/>
+          <w:bCs/>
+          <w:sz w:val="32"/>
+          <w:szCs w:val="32"/>
+          <w:u w:val="single"/>
+          <w:lang w:val="en-US"/>
+        </w:rPr>
+      </w:pPr>
+      <w:r>
+        <w:rPr>
+          <w:b/>
+          <w:bCs/>
+          <w:sz w:val="32"/>
+          <w:szCs w:val="32"/>
+          <w:u w:val="single"/>
+          <w:lang w:val="en-US"/>
+        </w:rPr>
+        <w:t>Stability Mechanism</w:t>
+      </w:r>
+    </w:p>
+    <w:p>
+      <w:pPr>
+        <w:jc w:val="both"/>
+        <w:rPr>
+          <w:sz w:val="32"/>
+          <w:szCs w:val="32"/>
+          <w:lang w:val="en-US"/>
+        </w:rPr>
+      </w:pPr>
+    </w:p>
+    <w:p>
+      <w:pPr>
+        <w:jc w:val="both"/>
+        <w:rPr>
+          <w:sz w:val="32"/>
+          <w:szCs w:val="32"/>
+          <w:lang w:val="en-US"/>
+        </w:rPr>
+      </w:pPr>
+      <w:r>
+        <w:rPr>
+          <w:sz w:val="32"/>
+          <w:szCs w:val="32"/>
+          <w:lang w:val="en-US"/>
+        </w:rPr>
+        <w:t xml:space="preserve">Terra money follows the same rule of demand and supply </w:t>
+      </w:r>
+      <w:r>
+        <w:rPr>
+          <w:sz w:val="32"/>
+          <w:szCs w:val="32"/>
+          <w:lang w:val="en-US"/>
+        </w:rPr>
+        <w:t>to maintain its stability:</w:t>
+      </w:r>
+    </w:p>
+    <w:p>
+      <w:pPr>
+        <w:pStyle w:val="ListParagraph"/>
+        <w:numPr>
+          <w:ilvl w:val="0"/>
+          <w:numId w:val="4"/>
+        </w:numPr>
+        <w:jc w:val="both"/>
+        <w:rPr>
+          <w:sz w:val="32"/>
+          <w:szCs w:val="32"/>
+          <w:lang w:val="en-US"/>
+        </w:rPr>
+      </w:pPr>
+      <w:r>
+        <w:rPr>
+          <w:sz w:val="32"/>
+          <w:szCs w:val="32"/>
+          <w:lang w:val="en-US"/>
+        </w:rPr>
+        <w:t>When the price falls below the target price it keeps on reducing the money supply until it reaches its target price</w:t>
+      </w:r>
+      <w:r>
+        <w:rPr>
+          <w:sz w:val="32"/>
+          <w:szCs w:val="32"/>
+          <w:lang w:val="en-US"/>
+        </w:rPr>
+        <w:t xml:space="preserve"> (Contraction)</w:t>
+      </w:r>
+      <w:r>
+        <w:rPr>
+          <w:sz w:val="32"/>
+          <w:szCs w:val="32"/>
+          <w:lang w:val="en-US"/>
+        </w:rPr>
+        <w:t>.</w:t>
+      </w:r>
+    </w:p>
+    <w:p>
+      <w:pPr>
+        <w:pStyle w:val="ListParagraph"/>
+        <w:numPr>
+          <w:ilvl w:val="0"/>
+          <w:numId w:val="4"/>
+        </w:numPr>
+        <w:jc w:val="both"/>
+        <w:rPr>
+          <w:sz w:val="32"/>
+          <w:szCs w:val="32"/>
+          <w:lang w:val="en-US"/>
+        </w:rPr>
+      </w:pPr>
+      <w:r>
+        <w:rPr>
+          <w:sz w:val="32"/>
+          <w:szCs w:val="32"/>
+          <w:lang w:val="en-US"/>
+        </w:rPr>
+        <w:t>When the price increases above the target price the supply of money is increased until it reaches normalcy</w:t>
+      </w:r>
+      <w:r>
+        <w:rPr>
+          <w:sz w:val="32"/>
+          <w:szCs w:val="32"/>
+          <w:lang w:val="en-US"/>
+        </w:rPr>
+        <w:t xml:space="preserve"> (Expansion)</w:t>
+      </w:r>
+      <w:r>
+        <w:rPr>
+          <w:sz w:val="32"/>
+          <w:szCs w:val="32"/>
+          <w:lang w:val="en-US"/>
+        </w:rPr>
+        <w:t>.</w:t>
+      </w:r>
+    </w:p>
+    <w:p>
+      <w:pPr>
+        <w:jc w:val="both"/>
+        <w:rPr>
+          <w:sz w:val="32"/>
+          <w:szCs w:val="32"/>
+          <w:lang w:val="en-US"/>
+        </w:rPr>
+      </w:pPr>
+      <w:r>
+        <w:rPr>
+          <w:sz w:val="32"/>
+          <w:szCs w:val="32"/>
+          <w:lang w:val="en-US"/>
+        </w:rPr>
+        <w:t xml:space="preserve">Contracting the supply of money incurs cost to acquire money back from the market. </w:t>
+      </w:r>
+      <w:r>
+        <w:rPr>
+          <w:sz w:val="32"/>
+          <w:szCs w:val="32"/>
+          <w:lang w:val="en-US"/>
+        </w:rPr>
+        <w:t xml:space="preserve">Terra miners plays </w:t>
+      </w:r>
+      <w:r>
+        <w:rPr>
+          <w:sz w:val="32"/>
+          <w:szCs w:val="32"/>
+          <w:lang w:val="en-US"/>
+        </w:rPr>
+        <w:t>a vital role</w:t>
+      </w:r>
+      <w:r>
+        <w:rPr>
+          <w:sz w:val="32"/>
+          <w:szCs w:val="32"/>
+          <w:lang w:val="en-US"/>
+        </w:rPr>
+        <w:t xml:space="preserve"> in </w:t>
+      </w:r>
+      <w:r>
+        <w:rPr>
+          <w:sz w:val="32"/>
+          <w:szCs w:val="32"/>
+          <w:lang w:val="en-US"/>
+        </w:rPr>
+        <w:t xml:space="preserve">this aspect and </w:t>
+      </w:r>
+      <w:r>
+        <w:rPr>
+          <w:sz w:val="32"/>
+          <w:szCs w:val="32"/>
+          <w:lang w:val="en-US"/>
+        </w:rPr>
+        <w:t xml:space="preserve">controlling the volatility of the currency. The miners absorb </w:t>
+      </w:r>
+      <w:r>
+        <w:rPr>
+          <w:sz w:val="32"/>
+          <w:szCs w:val="32"/>
+          <w:lang w:val="en-US"/>
+        </w:rPr>
+        <w:t xml:space="preserve">volatility in the Terra supply in the following way: </w:t>
+      </w:r>
+    </w:p>
+    <w:p>
+      <w:pPr>
+        <w:pStyle w:val="ListParagraph"/>
+        <w:numPr>
+          <w:ilvl w:val="0"/>
+          <w:numId w:val="5"/>
+        </w:numPr>
+        <w:jc w:val="both"/>
+        <w:rPr>
+          <w:sz w:val="32"/>
+          <w:szCs w:val="32"/>
+          <w:lang w:val="en-US"/>
+        </w:rPr>
+      </w:pPr>
+      <w:r>
+        <w:rPr>
+          <w:sz w:val="32"/>
+          <w:szCs w:val="32"/>
+          <w:lang w:val="en-US"/>
+        </w:rPr>
+        <w:t xml:space="preserve">The miners absorb the contraction cost through the dilution of mining power (LUNA). Or in other words the system mints </w:t>
+      </w:r>
+      <w:r>
+        <w:rPr>
+          <w:sz w:val="32"/>
+          <w:szCs w:val="32"/>
+          <w:lang w:val="en-US"/>
+        </w:rPr>
+        <w:t xml:space="preserve">and auctions more mining power to buy and burn back Terra. </w:t>
+      </w:r>
+    </w:p>
+    <w:p>
+      <w:pPr>
+        <w:pStyle w:val="ListParagraph"/>
+        <w:numPr>
+          <w:ilvl w:val="0"/>
+          <w:numId w:val="5"/>
+        </w:numPr>
+        <w:jc w:val="both"/>
+        <w:rPr>
+          <w:sz w:val="32"/>
+          <w:szCs w:val="32"/>
+          <w:lang w:val="en-US"/>
+        </w:rPr>
+      </w:pPr>
+      <w:r>
+        <w:rPr>
+          <w:sz w:val="32"/>
+          <w:szCs w:val="32"/>
+          <w:lang w:val="en-US"/>
+        </w:rPr>
+        <w:t xml:space="preserve">In long term miners are compensated with the increase in </w:t>
+      </w:r>
+      <w:r>
+        <w:rPr>
+          <w:sz w:val="32"/>
+          <w:szCs w:val="32"/>
+          <w:lang w:val="en-US"/>
+        </w:rPr>
+        <w:t>mining reward.</w:t>
+      </w:r>
+    </w:p>
+    <w:p>
+      <w:pPr>
+        <w:pStyle w:val="ListParagraph"/>
+        <w:jc w:val="both"/>
+        <w:rPr>
+          <w:sz w:val="32"/>
+          <w:szCs w:val="32"/>
+          <w:lang w:val="en-US"/>
+        </w:rPr>
+      </w:pPr>
+    </w:p>
+    <w:p>
+      <w:pPr>
+        <w:jc w:val="both"/>
+        <w:rPr>
+          <w:sz w:val="32"/>
+          <w:szCs w:val="32"/>
+          <w:lang w:val="en-US"/>
+        </w:rPr>
+      </w:pPr>
+      <w:r>
+        <w:rPr>
+          <w:sz w:val="32"/>
+          <w:szCs w:val="32"/>
+          <w:lang w:val="en-US"/>
+        </w:rPr>
+        <w:t xml:space="preserve"> </w:t>
+      </w:r>
     </w:p>
     <w:p>
       <w:pPr>
@@ -1615,6 +2518,458 @@
 <file path=word/numbering.xml><?xml version="1.0" encoding="utf-8"?>
 <w:numbering xmlns:wpc="http://schemas.microsoft.com/office/word/2010/wordprocessingCanvas" xmlns:cx="http://schemas.microsoft.com/office/drawing/2014/chartex" xmlns:cx1="http://schemas.microsoft.com/office/drawing/2015/9/8/chartex" xmlns:cx2="http://schemas.microsoft.com/office/drawing/2015/10/21/chartex" xmlns:cx3="http://schemas.microsoft.com/office/drawing/2016/5/9/chartex" xmlns:cx4="http://schemas.microsoft.com/office/drawing/2016/5/10/chartex" xmlns:cx5="http://schemas.microsoft.com/office/drawing/2016/5/11/chartex" xmlns:cx6="http://schemas.microsoft.com/office/drawing/2016/5/12/chartex" xmlns:cx7="http://schemas.microsoft.com/office/drawing/2016/5/13/chartex" xmlns:cx8="http://schemas.microsoft.com/office/drawing/2016/5/14/chartex" xmlns:mc="http://schemas.openxmlformats.org/markup-compatibility/2006" xmlns:aink="http://schemas.microsoft.com/office/drawing/2016/ink" xmlns:am3d="http://schemas.microsoft.com/office/drawing/2017/model3d" xmlns:o="urn:schemas-microsoft-com:office:office" xmlns:oel="http://schemas.microsoft.com/office/2019/extlst" xmlns:r="http://schemas.openxmlformats.org/officeDocument/2006/relationships" xmlns:m="http://schemas.openxmlformats.org/officeDocument/2006/math" xmlns:v="urn:schemas-microsoft-com:vml" xmlns:wp14="http://schemas.microsoft.com/office/word/2010/wordprocessingDrawing" xmlns:wp="http://schemas.openxmlformats.org/drawingml/2006/wordprocessingDrawing" xmlns:w10="urn:schemas-microsoft-com:office:word" xmlns:w="http://schemas.openxmlformats.org/wordprocessingml/2006/main" xmlns:w14="http://schemas.microsoft.com/office/word/2010/wordml" xmlns:w15="http://schemas.microsoft.com/office/word/2012/wordml" xmlns:w16cex="http://schemas.microsoft.com/office/word/2018/wordml/cex" xmlns:w16cid="http://schemas.microsoft.com/office/word/2016/wordml/cid" xmlns:w16="http://schemas.microsoft.com/office/word/2018/wordml" xmlns:w16sdtdh="http://schemas.microsoft.com/office/word/2020/wordml/sdtdatahash" xmlns:w16se="http://schemas.microsoft.com/office/word/2015/wordml/symex" xmlns:wpg="http://schemas.microsoft.com/office/word/2010/wordprocessingGroup" xmlns:wpi="http://schemas.microsoft.com/office/word/2010/wordprocessingInk" xmlns:wne="http://schemas.microsoft.com/office/word/2006/wordml" xmlns:wps="http://schemas.microsoft.com/office/word/2010/wordprocessingShape" mc:Ignorable="w14 w15 w16se w16cid w16 w16cex w16sdtdh wp14">
   <w:abstractNum w:abstractNumId="0" w15:restartNumberingAfterBreak="0">
+    <w:nsid w:val="00C3701A"/>
+    <w:multiLevelType w:val="hybridMultilevel"/>
+    <w:tmpl w:val="ECD2D05A"/>
+    <w:lvl w:ilvl="0" w:tplc="40090001">
+      <w:start w:val="1"/>
+      <w:numFmt w:val="bullet"/>
+      <w:lvlText w:val=""/>
+      <w:lvlJc w:val="left"/>
+      <w:pPr>
+        <w:ind w:left="1080" w:hanging="360"/>
+      </w:pPr>
+      <w:rPr>
+        <w:rFonts w:ascii="Symbol" w:hAnsi="Symbol" w:hint="default"/>
+      </w:rPr>
+    </w:lvl>
+    <w:lvl w:ilvl="1" w:tplc="40090003" w:tentative="1">
+      <w:start w:val="1"/>
+      <w:numFmt w:val="bullet"/>
+      <w:lvlText w:val="o"/>
+      <w:lvlJc w:val="left"/>
+      <w:pPr>
+        <w:ind w:left="1800" w:hanging="360"/>
+      </w:pPr>
+      <w:rPr>
+        <w:rFonts w:ascii="Courier New" w:hAnsi="Courier New" w:cs="Courier New" w:hint="default"/>
+      </w:rPr>
+    </w:lvl>
+    <w:lvl w:ilvl="2" w:tplc="40090005" w:tentative="1">
+      <w:start w:val="1"/>
+      <w:numFmt w:val="bullet"/>
+      <w:lvlText w:val=""/>
+      <w:lvlJc w:val="left"/>
+      <w:pPr>
+        <w:ind w:left="2520" w:hanging="360"/>
+      </w:pPr>
+      <w:rPr>
+        <w:rFonts w:ascii="Wingdings" w:hAnsi="Wingdings" w:hint="default"/>
+      </w:rPr>
+    </w:lvl>
+    <w:lvl w:ilvl="3" w:tplc="40090001" w:tentative="1">
+      <w:start w:val="1"/>
+      <w:numFmt w:val="bullet"/>
+      <w:lvlText w:val=""/>
+      <w:lvlJc w:val="left"/>
+      <w:pPr>
+        <w:ind w:left="3240" w:hanging="360"/>
+      </w:pPr>
+      <w:rPr>
+        <w:rFonts w:ascii="Symbol" w:hAnsi="Symbol" w:hint="default"/>
+      </w:rPr>
+    </w:lvl>
+    <w:lvl w:ilvl="4" w:tplc="40090003" w:tentative="1">
+      <w:start w:val="1"/>
+      <w:numFmt w:val="bullet"/>
+      <w:lvlText w:val="o"/>
+      <w:lvlJc w:val="left"/>
+      <w:pPr>
+        <w:ind w:left="3960" w:hanging="360"/>
+      </w:pPr>
+      <w:rPr>
+        <w:rFonts w:ascii="Courier New" w:hAnsi="Courier New" w:cs="Courier New" w:hint="default"/>
+      </w:rPr>
+    </w:lvl>
+    <w:lvl w:ilvl="5" w:tplc="40090005" w:tentative="1">
+      <w:start w:val="1"/>
+      <w:numFmt w:val="bullet"/>
+      <w:lvlText w:val=""/>
+      <w:lvlJc w:val="left"/>
+      <w:pPr>
+        <w:ind w:left="4680" w:hanging="360"/>
+      </w:pPr>
+      <w:rPr>
+        <w:rFonts w:ascii="Wingdings" w:hAnsi="Wingdings" w:hint="default"/>
+      </w:rPr>
+    </w:lvl>
+    <w:lvl w:ilvl="6" w:tplc="40090001" w:tentative="1">
+      <w:start w:val="1"/>
+      <w:numFmt w:val="bullet"/>
+      <w:lvlText w:val=""/>
+      <w:lvlJc w:val="left"/>
+      <w:pPr>
+        <w:ind w:left="5400" w:hanging="360"/>
+      </w:pPr>
+      <w:rPr>
+        <w:rFonts w:ascii="Symbol" w:hAnsi="Symbol" w:hint="default"/>
+      </w:rPr>
+    </w:lvl>
+    <w:lvl w:ilvl="7" w:tplc="40090003" w:tentative="1">
+      <w:start w:val="1"/>
+      <w:numFmt w:val="bullet"/>
+      <w:lvlText w:val="o"/>
+      <w:lvlJc w:val="left"/>
+      <w:pPr>
+        <w:ind w:left="6120" w:hanging="360"/>
+      </w:pPr>
+      <w:rPr>
+        <w:rFonts w:ascii="Courier New" w:hAnsi="Courier New" w:cs="Courier New" w:hint="default"/>
+      </w:rPr>
+    </w:lvl>
+    <w:lvl w:ilvl="8" w:tplc="40090005" w:tentative="1">
+      <w:start w:val="1"/>
+      <w:numFmt w:val="bullet"/>
+      <w:lvlText w:val=""/>
+      <w:lvlJc w:val="left"/>
+      <w:pPr>
+        <w:ind w:left="6840" w:hanging="360"/>
+      </w:pPr>
+      <w:rPr>
+        <w:rFonts w:ascii="Wingdings" w:hAnsi="Wingdings" w:hint="default"/>
+      </w:rPr>
+    </w:lvl>
+  </w:abstractNum>
+  <w:abstractNum w:abstractNumId="1" w15:restartNumberingAfterBreak="0">
+    <w:nsid w:val="233563BD"/>
+    <w:multiLevelType w:val="hybridMultilevel"/>
+    <w:tmpl w:val="3D7ABF6E"/>
+    <w:lvl w:ilvl="0" w:tplc="40090001">
+      <w:start w:val="1"/>
+      <w:numFmt w:val="bullet"/>
+      <w:lvlText w:val=""/>
+      <w:lvlJc w:val="left"/>
+      <w:pPr>
+        <w:ind w:left="720" w:hanging="360"/>
+      </w:pPr>
+      <w:rPr>
+        <w:rFonts w:ascii="Symbol" w:hAnsi="Symbol" w:hint="default"/>
+      </w:rPr>
+    </w:lvl>
+    <w:lvl w:ilvl="1" w:tplc="40090003" w:tentative="1">
+      <w:start w:val="1"/>
+      <w:numFmt w:val="bullet"/>
+      <w:lvlText w:val="o"/>
+      <w:lvlJc w:val="left"/>
+      <w:pPr>
+        <w:ind w:left="1440" w:hanging="360"/>
+      </w:pPr>
+      <w:rPr>
+        <w:rFonts w:ascii="Courier New" w:hAnsi="Courier New" w:cs="Courier New" w:hint="default"/>
+      </w:rPr>
+    </w:lvl>
+    <w:lvl w:ilvl="2" w:tplc="40090005" w:tentative="1">
+      <w:start w:val="1"/>
+      <w:numFmt w:val="bullet"/>
+      <w:lvlText w:val=""/>
+      <w:lvlJc w:val="left"/>
+      <w:pPr>
+        <w:ind w:left="2160" w:hanging="360"/>
+      </w:pPr>
+      <w:rPr>
+        <w:rFonts w:ascii="Wingdings" w:hAnsi="Wingdings" w:hint="default"/>
+      </w:rPr>
+    </w:lvl>
+    <w:lvl w:ilvl="3" w:tplc="40090001" w:tentative="1">
+      <w:start w:val="1"/>
+      <w:numFmt w:val="bullet"/>
+      <w:lvlText w:val=""/>
+      <w:lvlJc w:val="left"/>
+      <w:pPr>
+        <w:ind w:left="2880" w:hanging="360"/>
+      </w:pPr>
+      <w:rPr>
+        <w:rFonts w:ascii="Symbol" w:hAnsi="Symbol" w:hint="default"/>
+      </w:rPr>
+    </w:lvl>
+    <w:lvl w:ilvl="4" w:tplc="40090003" w:tentative="1">
+      <w:start w:val="1"/>
+      <w:numFmt w:val="bullet"/>
+      <w:lvlText w:val="o"/>
+      <w:lvlJc w:val="left"/>
+      <w:pPr>
+        <w:ind w:left="3600" w:hanging="360"/>
+      </w:pPr>
+      <w:rPr>
+        <w:rFonts w:ascii="Courier New" w:hAnsi="Courier New" w:cs="Courier New" w:hint="default"/>
+      </w:rPr>
+    </w:lvl>
+    <w:lvl w:ilvl="5" w:tplc="40090005" w:tentative="1">
+      <w:start w:val="1"/>
+      <w:numFmt w:val="bullet"/>
+      <w:lvlText w:val=""/>
+      <w:lvlJc w:val="left"/>
+      <w:pPr>
+        <w:ind w:left="4320" w:hanging="360"/>
+      </w:pPr>
+      <w:rPr>
+        <w:rFonts w:ascii="Wingdings" w:hAnsi="Wingdings" w:hint="default"/>
+      </w:rPr>
+    </w:lvl>
+    <w:lvl w:ilvl="6" w:tplc="40090001" w:tentative="1">
+      <w:start w:val="1"/>
+      <w:numFmt w:val="bullet"/>
+      <w:lvlText w:val=""/>
+      <w:lvlJc w:val="left"/>
+      <w:pPr>
+        <w:ind w:left="5040" w:hanging="360"/>
+      </w:pPr>
+      <w:rPr>
+        <w:rFonts w:ascii="Symbol" w:hAnsi="Symbol" w:hint="default"/>
+      </w:rPr>
+    </w:lvl>
+    <w:lvl w:ilvl="7" w:tplc="40090003" w:tentative="1">
+      <w:start w:val="1"/>
+      <w:numFmt w:val="bullet"/>
+      <w:lvlText w:val="o"/>
+      <w:lvlJc w:val="left"/>
+      <w:pPr>
+        <w:ind w:left="5760" w:hanging="360"/>
+      </w:pPr>
+      <w:rPr>
+        <w:rFonts w:ascii="Courier New" w:hAnsi="Courier New" w:cs="Courier New" w:hint="default"/>
+      </w:rPr>
+    </w:lvl>
+    <w:lvl w:ilvl="8" w:tplc="40090005" w:tentative="1">
+      <w:start w:val="1"/>
+      <w:numFmt w:val="bullet"/>
+      <w:lvlText w:val=""/>
+      <w:lvlJc w:val="left"/>
+      <w:pPr>
+        <w:ind w:left="6480" w:hanging="360"/>
+      </w:pPr>
+      <w:rPr>
+        <w:rFonts w:ascii="Wingdings" w:hAnsi="Wingdings" w:hint="default"/>
+      </w:rPr>
+    </w:lvl>
+  </w:abstractNum>
+  <w:abstractNum w:abstractNumId="2" w15:restartNumberingAfterBreak="0">
+    <w:nsid w:val="2F7605F5"/>
+    <w:multiLevelType w:val="hybridMultilevel"/>
+    <w:tmpl w:val="84CAB438"/>
+    <w:lvl w:ilvl="0" w:tplc="40090001">
+      <w:start w:val="1"/>
+      <w:numFmt w:val="bullet"/>
+      <w:lvlText w:val=""/>
+      <w:lvlJc w:val="left"/>
+      <w:pPr>
+        <w:ind w:left="1080" w:hanging="360"/>
+      </w:pPr>
+      <w:rPr>
+        <w:rFonts w:ascii="Symbol" w:hAnsi="Symbol" w:hint="default"/>
+      </w:rPr>
+    </w:lvl>
+    <w:lvl w:ilvl="1" w:tplc="40090003" w:tentative="1">
+      <w:start w:val="1"/>
+      <w:numFmt w:val="bullet"/>
+      <w:lvlText w:val="o"/>
+      <w:lvlJc w:val="left"/>
+      <w:pPr>
+        <w:ind w:left="1800" w:hanging="360"/>
+      </w:pPr>
+      <w:rPr>
+        <w:rFonts w:ascii="Courier New" w:hAnsi="Courier New" w:cs="Courier New" w:hint="default"/>
+      </w:rPr>
+    </w:lvl>
+    <w:lvl w:ilvl="2" w:tplc="40090005" w:tentative="1">
+      <w:start w:val="1"/>
+      <w:numFmt w:val="bullet"/>
+      <w:lvlText w:val=""/>
+      <w:lvlJc w:val="left"/>
+      <w:pPr>
+        <w:ind w:left="2520" w:hanging="360"/>
+      </w:pPr>
+      <w:rPr>
+        <w:rFonts w:ascii="Wingdings" w:hAnsi="Wingdings" w:hint="default"/>
+      </w:rPr>
+    </w:lvl>
+    <w:lvl w:ilvl="3" w:tplc="40090001" w:tentative="1">
+      <w:start w:val="1"/>
+      <w:numFmt w:val="bullet"/>
+      <w:lvlText w:val=""/>
+      <w:lvlJc w:val="left"/>
+      <w:pPr>
+        <w:ind w:left="3240" w:hanging="360"/>
+      </w:pPr>
+      <w:rPr>
+        <w:rFonts w:ascii="Symbol" w:hAnsi="Symbol" w:hint="default"/>
+      </w:rPr>
+    </w:lvl>
+    <w:lvl w:ilvl="4" w:tplc="40090003" w:tentative="1">
+      <w:start w:val="1"/>
+      <w:numFmt w:val="bullet"/>
+      <w:lvlText w:val="o"/>
+      <w:lvlJc w:val="left"/>
+      <w:pPr>
+        <w:ind w:left="3960" w:hanging="360"/>
+      </w:pPr>
+      <w:rPr>
+        <w:rFonts w:ascii="Courier New" w:hAnsi="Courier New" w:cs="Courier New" w:hint="default"/>
+      </w:rPr>
+    </w:lvl>
+    <w:lvl w:ilvl="5" w:tplc="40090005" w:tentative="1">
+      <w:start w:val="1"/>
+      <w:numFmt w:val="bullet"/>
+      <w:lvlText w:val=""/>
+      <w:lvlJc w:val="left"/>
+      <w:pPr>
+        <w:ind w:left="4680" w:hanging="360"/>
+      </w:pPr>
+      <w:rPr>
+        <w:rFonts w:ascii="Wingdings" w:hAnsi="Wingdings" w:hint="default"/>
+      </w:rPr>
+    </w:lvl>
+    <w:lvl w:ilvl="6" w:tplc="40090001" w:tentative="1">
+      <w:start w:val="1"/>
+      <w:numFmt w:val="bullet"/>
+      <w:lvlText w:val=""/>
+      <w:lvlJc w:val="left"/>
+      <w:pPr>
+        <w:ind w:left="5400" w:hanging="360"/>
+      </w:pPr>
+      <w:rPr>
+        <w:rFonts w:ascii="Symbol" w:hAnsi="Symbol" w:hint="default"/>
+      </w:rPr>
+    </w:lvl>
+    <w:lvl w:ilvl="7" w:tplc="40090003" w:tentative="1">
+      <w:start w:val="1"/>
+      <w:numFmt w:val="bullet"/>
+      <w:lvlText w:val="o"/>
+      <w:lvlJc w:val="left"/>
+      <w:pPr>
+        <w:ind w:left="6120" w:hanging="360"/>
+      </w:pPr>
+      <w:rPr>
+        <w:rFonts w:ascii="Courier New" w:hAnsi="Courier New" w:cs="Courier New" w:hint="default"/>
+      </w:rPr>
+    </w:lvl>
+    <w:lvl w:ilvl="8" w:tplc="40090005" w:tentative="1">
+      <w:start w:val="1"/>
+      <w:numFmt w:val="bullet"/>
+      <w:lvlText w:val=""/>
+      <w:lvlJc w:val="left"/>
+      <w:pPr>
+        <w:ind w:left="6840" w:hanging="360"/>
+      </w:pPr>
+      <w:rPr>
+        <w:rFonts w:ascii="Wingdings" w:hAnsi="Wingdings" w:hint="default"/>
+      </w:rPr>
+    </w:lvl>
+  </w:abstractNum>
+  <w:abstractNum w:abstractNumId="3" w15:restartNumberingAfterBreak="0">
+    <w:nsid w:val="4DF032D6"/>
+    <w:multiLevelType w:val="hybridMultilevel"/>
+    <w:tmpl w:val="09AE9806"/>
+    <w:lvl w:ilvl="0" w:tplc="40090001">
+      <w:start w:val="1"/>
+      <w:numFmt w:val="bullet"/>
+      <w:lvlText w:val=""/>
+      <w:lvlJc w:val="left"/>
+      <w:pPr>
+        <w:ind w:left="720" w:hanging="360"/>
+      </w:pPr>
+      <w:rPr>
+        <w:rFonts w:ascii="Symbol" w:hAnsi="Symbol" w:hint="default"/>
+      </w:rPr>
+    </w:lvl>
+    <w:lvl w:ilvl="1" w:tplc="40090003" w:tentative="1">
+      <w:start w:val="1"/>
+      <w:numFmt w:val="bullet"/>
+      <w:lvlText w:val="o"/>
+      <w:lvlJc w:val="left"/>
+      <w:pPr>
+        <w:ind w:left="1440" w:hanging="360"/>
+      </w:pPr>
+      <w:rPr>
+        <w:rFonts w:ascii="Courier New" w:hAnsi="Courier New" w:cs="Courier New" w:hint="default"/>
+      </w:rPr>
+    </w:lvl>
+    <w:lvl w:ilvl="2" w:tplc="40090005" w:tentative="1">
+      <w:start w:val="1"/>
+      <w:numFmt w:val="bullet"/>
+      <w:lvlText w:val=""/>
+      <w:lvlJc w:val="left"/>
+      <w:pPr>
+        <w:ind w:left="2160" w:hanging="360"/>
+      </w:pPr>
+      <w:rPr>
+        <w:rFonts w:ascii="Wingdings" w:hAnsi="Wingdings" w:hint="default"/>
+      </w:rPr>
+    </w:lvl>
+    <w:lvl w:ilvl="3" w:tplc="40090001" w:tentative="1">
+      <w:start w:val="1"/>
+      <w:numFmt w:val="bullet"/>
+      <w:lvlText w:val=""/>
+      <w:lvlJc w:val="left"/>
+      <w:pPr>
+        <w:ind w:left="2880" w:hanging="360"/>
+      </w:pPr>
+      <w:rPr>
+        <w:rFonts w:ascii="Symbol" w:hAnsi="Symbol" w:hint="default"/>
+      </w:rPr>
+    </w:lvl>
+    <w:lvl w:ilvl="4" w:tplc="40090003" w:tentative="1">
+      <w:start w:val="1"/>
+      <w:numFmt w:val="bullet"/>
+      <w:lvlText w:val="o"/>
+      <w:lvlJc w:val="left"/>
+      <w:pPr>
+        <w:ind w:left="3600" w:hanging="360"/>
+      </w:pPr>
+      <w:rPr>
+        <w:rFonts w:ascii="Courier New" w:hAnsi="Courier New" w:cs="Courier New" w:hint="default"/>
+      </w:rPr>
+    </w:lvl>
+    <w:lvl w:ilvl="5" w:tplc="40090005" w:tentative="1">
+      <w:start w:val="1"/>
+      <w:numFmt w:val="bullet"/>
+      <w:lvlText w:val=""/>
+      <w:lvlJc w:val="left"/>
+      <w:pPr>
+        <w:ind w:left="4320" w:hanging="360"/>
+      </w:pPr>
+      <w:rPr>
+        <w:rFonts w:ascii="Wingdings" w:hAnsi="Wingdings" w:hint="default"/>
+      </w:rPr>
+    </w:lvl>
+    <w:lvl w:ilvl="6" w:tplc="40090001" w:tentative="1">
+      <w:start w:val="1"/>
+      <w:numFmt w:val="bullet"/>
+      <w:lvlText w:val=""/>
+      <w:lvlJc w:val="left"/>
+      <w:pPr>
+        <w:ind w:left="5040" w:hanging="360"/>
+      </w:pPr>
+      <w:rPr>
+        <w:rFonts w:ascii="Symbol" w:hAnsi="Symbol" w:hint="default"/>
+      </w:rPr>
+    </w:lvl>
+    <w:lvl w:ilvl="7" w:tplc="40090003" w:tentative="1">
+      <w:start w:val="1"/>
+      <w:numFmt w:val="bullet"/>
+      <w:lvlText w:val="o"/>
+      <w:lvlJc w:val="left"/>
+      <w:pPr>
+        <w:ind w:left="5760" w:hanging="360"/>
+      </w:pPr>
+      <w:rPr>
+        <w:rFonts w:ascii="Courier New" w:hAnsi="Courier New" w:cs="Courier New" w:hint="default"/>
+      </w:rPr>
+    </w:lvl>
+    <w:lvl w:ilvl="8" w:tplc="40090005" w:tentative="1">
+      <w:start w:val="1"/>
+      <w:numFmt w:val="bullet"/>
+      <w:lvlText w:val=""/>
+      <w:lvlJc w:val="left"/>
+      <w:pPr>
+        <w:ind w:left="6480" w:hanging="360"/>
+      </w:pPr>
+      <w:rPr>
+        <w:rFonts w:ascii="Wingdings" w:hAnsi="Wingdings" w:hint="default"/>
+      </w:rPr>
+    </w:lvl>
+  </w:abstractNum>
+  <w:abstractNum w:abstractNumId="4" w15:restartNumberingAfterBreak="0">
     <w:nsid w:val="5B1D36BF"/>
     <w:multiLevelType w:val="multilevel"/>
     <w:tmpl w:val="F506A2B6"/>
@@ -1756,7 +3111,19 @@
     </w:lvl>
   </w:abstractNum>
   <w:num w:numId="1" w16cid:durableId="1487239980">
+    <w:abstractNumId w:val="4"/>
+  </w:num>
+  <w:num w:numId="2" w16cid:durableId="1334721052">
     <w:abstractNumId w:val="0"/>
+  </w:num>
+  <w:num w:numId="3" w16cid:durableId="762871290">
+    <w:abstractNumId w:val="2"/>
+  </w:num>
+  <w:num w:numId="4" w16cid:durableId="22249381">
+    <w:abstractNumId w:val="1"/>
+  </w:num>
+  <w:num w:numId="5" w16cid:durableId="1604418473">
+    <w:abstractNumId w:val="3"/>
   </w:num>
 </w:numbering>
 </file>
@@ -2238,6 +3605,17 @@
       <w:iCs/>
     </w:rPr>
   </w:style>
+  <w:style w:type="paragraph" w:styleId="ListParagraph">
+    <w:name w:val="List Paragraph"/>
+    <w:basedOn w:val="Normal"/>
+    <w:uiPriority w:val="34"/>
+    <w:qFormat/>
+    <w:rsid w:val="002E20EE"/>
+    <w:pPr>
+      <w:ind w:left="720"/>
+      <w:contextualSpacing/>
+    </w:pPr>
+  </w:style>
 </w:styles>
 </file>
 

</xml_diff>

<commit_message>
Adding references and Tether eg
</commit_message>
<xml_diff>
--- a/Stable Coin.docx
+++ b/Stable Coin.docx
@@ -1319,6 +1319,773 @@
         <w:rPr>
           <w:b/>
           <w:bCs/>
+          <w:sz w:val="32"/>
+          <w:szCs w:val="32"/>
+          <w:u w:val="single"/>
+          <w:lang w:val="en-US"/>
+        </w:rPr>
+      </w:pPr>
+    </w:p>
+    <w:p>
+      <w:pPr>
+        <w:jc w:val="center"/>
+        <w:rPr>
+          <w:b/>
+          <w:bCs/>
+          <w:sz w:val="32"/>
+          <w:szCs w:val="32"/>
+          <w:u w:val="single"/>
+          <w:lang w:val="en-US"/>
+        </w:rPr>
+      </w:pPr>
+    </w:p>
+    <w:p>
+      <w:pPr>
+        <w:jc w:val="center"/>
+        <w:rPr>
+          <w:b/>
+          <w:bCs/>
+          <w:sz w:val="32"/>
+          <w:szCs w:val="32"/>
+          <w:u w:val="single"/>
+          <w:lang w:val="en-US"/>
+        </w:rPr>
+      </w:pPr>
+      <w:r>
+        <w:rPr>
+          <w:b/>
+          <w:bCs/>
+          <w:sz w:val="32"/>
+          <w:szCs w:val="32"/>
+          <w:u w:val="single"/>
+          <w:lang w:val="en-US"/>
+        </w:rPr>
+        <w:lastRenderedPageBreak/>
+        <w:t>Tether Stablecoin</w:t>
+      </w:r>
+    </w:p>
+    <w:p>
+      <w:pPr>
+        <w:rPr>
+          <w:b/>
+          <w:bCs/>
+          <w:sz w:val="32"/>
+          <w:szCs w:val="32"/>
+          <w:lang w:val="en-US"/>
+        </w:rPr>
+      </w:pPr>
+      <w:r>
+        <w:rPr>
+          <w:b/>
+          <w:bCs/>
+          <w:sz w:val="32"/>
+          <w:szCs w:val="32"/>
+          <w:lang w:val="en-US"/>
+        </w:rPr>
+        <w:t>Introduction</w:t>
+      </w:r>
+    </w:p>
+    <w:p>
+      <w:pPr>
+        <w:jc w:val="both"/>
+        <w:rPr>
+          <w:sz w:val="32"/>
+          <w:szCs w:val="32"/>
+          <w:lang w:val="en-US"/>
+        </w:rPr>
+      </w:pPr>
+      <w:r>
+        <w:rPr>
+          <w:sz w:val="32"/>
+          <w:szCs w:val="32"/>
+          <w:lang w:val="en-US"/>
+        </w:rPr>
+        <w:t>Tether is a collateralized stablecoin, each of the tether into circulation will maintain a one-to-one ratio with its fiat currency i.e.: one Tether UDST is one US dollar. The fiat currency reserve will be held in deposits by Hong Kong based Tether Limited.</w:t>
+      </w:r>
+    </w:p>
+    <w:p>
+      <w:pPr>
+        <w:jc w:val="both"/>
+        <w:rPr>
+          <w:sz w:val="32"/>
+          <w:szCs w:val="32"/>
+        </w:rPr>
+      </w:pPr>
+      <w:r>
+        <w:rPr>
+          <w:sz w:val="32"/>
+          <w:szCs w:val="32"/>
+          <w:lang w:val="en-US"/>
+        </w:rPr>
+        <w:t xml:space="preserve">As there exist a large array of assets and correspondingly even a larger medium that can be use as store-of-value, Tether believes Bitcoin blockchain as a better medium for transacting, store, and auditing of these assets. All Tethers are issued on Bitcoin blockchain via Omni Layer </w:t>
+      </w:r>
+      <w:r>
+        <w:rPr>
+          <w:sz w:val="32"/>
+          <w:szCs w:val="32"/>
+        </w:rPr>
+        <w:t>protocol, so they exist as a cryptocurrency tokens. Tethers are redeemable/exchangeable with the underlying fiat-currency or, if the holder prefers, the equivalent spot value of Bitcoin. Each Tether in circulation can be used to transact, transferred, spent, etc just like any other cryptocurrency.</w:t>
+      </w:r>
+    </w:p>
+    <w:p>
+      <w:pPr>
+        <w:jc w:val="both"/>
+        <w:rPr>
+          <w:sz w:val="32"/>
+          <w:szCs w:val="32"/>
+        </w:rPr>
+      </w:pPr>
+      <w:r>
+        <w:rPr>
+          <w:sz w:val="32"/>
+          <w:szCs w:val="32"/>
+        </w:rPr>
+        <w:t>Although Tether uses a much simpler approach to maintain the value of the stablecoin, but this approach is not purely decentralized since Tether Limited acts as a centralized third-party custodian of the reserve assets even though the Tether in circulation are decentralized tokens. Tether claims that at any point of time its reserve would hold fiat currency equal to or greater than number of Tethers in circulation. To establish trust &amp; maintain transparency of this fact Tether uses Proof of Reserve to report the status of their reserves in real-time on their website.</w:t>
+      </w:r>
+    </w:p>
+    <w:p>
+      <w:pPr>
+        <w:jc w:val="both"/>
+        <w:rPr>
+          <w:sz w:val="32"/>
+          <w:szCs w:val="32"/>
+        </w:rPr>
+      </w:pPr>
+    </w:p>
+    <w:p>
+      <w:pPr>
+        <w:jc w:val="both"/>
+        <w:rPr>
+          <w:b/>
+          <w:bCs/>
+          <w:sz w:val="32"/>
+          <w:szCs w:val="32"/>
+        </w:rPr>
+      </w:pPr>
+    </w:p>
+    <w:p>
+      <w:pPr>
+        <w:jc w:val="both"/>
+        <w:rPr>
+          <w:b/>
+          <w:bCs/>
+          <w:sz w:val="32"/>
+          <w:szCs w:val="32"/>
+        </w:rPr>
+      </w:pPr>
+    </w:p>
+    <w:p>
+      <w:pPr>
+        <w:jc w:val="both"/>
+        <w:rPr>
+          <w:b/>
+          <w:bCs/>
+          <w:sz w:val="32"/>
+          <w:szCs w:val="32"/>
+        </w:rPr>
+      </w:pPr>
+    </w:p>
+    <w:p>
+      <w:pPr>
+        <w:jc w:val="both"/>
+        <w:rPr>
+          <w:b/>
+          <w:bCs/>
+          <w:sz w:val="32"/>
+          <w:szCs w:val="32"/>
+        </w:rPr>
+      </w:pPr>
+    </w:p>
+    <w:p>
+      <w:pPr>
+        <w:jc w:val="both"/>
+        <w:rPr>
+          <w:b/>
+          <w:bCs/>
+          <w:sz w:val="32"/>
+          <w:szCs w:val="32"/>
+        </w:rPr>
+      </w:pPr>
+      <w:r>
+        <w:rPr>
+          <w:b/>
+          <w:bCs/>
+          <w:sz w:val="32"/>
+          <w:szCs w:val="32"/>
+        </w:rPr>
+        <w:lastRenderedPageBreak/>
+        <w:t>Issuance/ Redemption Process</w:t>
+      </w:r>
+    </w:p>
+    <w:p>
+      <w:pPr>
+        <w:spacing w:after="0"/>
+        <w:jc w:val="center"/>
+        <w:rPr>
+          <w:b/>
+          <w:bCs/>
+          <w:sz w:val="32"/>
+          <w:szCs w:val="32"/>
+        </w:rPr>
+      </w:pPr>
+      <w:r>
+        <w:rPr>
+          <w:b/>
+          <w:bCs/>
+          <w:noProof/>
+          <w:sz w:val="32"/>
+          <w:szCs w:val="32"/>
+        </w:rPr>
+        <w:drawing>
+          <wp:inline distT="0" distB="0" distL="0" distR="0" wp14:anchorId="539B4F4D" wp14:editId="083E2E1E">
+            <wp:extent cx="4931410" cy="4685550"/>
+            <wp:effectExtent l="0" t="0" r="0" b="0"/>
+            <wp:docPr id="2" name="Picture 2" descr="Diagram&#10;&#10;Description automatically generated"/>
+            <wp:cNvGraphicFramePr>
+              <a:graphicFrameLocks xmlns:a="http://schemas.openxmlformats.org/drawingml/2006/main" noChangeAspect="1"/>
+            </wp:cNvGraphicFramePr>
+            <a:graphic xmlns:a="http://schemas.openxmlformats.org/drawingml/2006/main">
+              <a:graphicData uri="http://schemas.openxmlformats.org/drawingml/2006/picture">
+                <pic:pic xmlns:pic="http://schemas.openxmlformats.org/drawingml/2006/picture">
+                  <pic:nvPicPr>
+                    <pic:cNvPr id="2" name="Picture 2" descr="Diagram&#10;&#10;Description automatically generated"/>
+                    <pic:cNvPicPr/>
+                  </pic:nvPicPr>
+                  <pic:blipFill rotWithShape="1">
+                    <a:blip r:embed="rId8">
+                      <a:extLst>
+                        <a:ext uri="{28A0092B-C50C-407E-A947-70E740481C1C}">
+                          <a14:useLocalDpi xmlns:a14="http://schemas.microsoft.com/office/drawing/2010/main" val="0"/>
+                        </a:ext>
+                      </a:extLst>
+                    </a:blip>
+                    <a:srcRect t="4986"/>
+                    <a:stretch/>
+                  </pic:blipFill>
+                  <pic:spPr bwMode="auto">
+                    <a:xfrm>
+                      <a:off x="0" y="0"/>
+                      <a:ext cx="4941072" cy="4694730"/>
+                    </a:xfrm>
+                    <a:prstGeom prst="rect">
+                      <a:avLst/>
+                    </a:prstGeom>
+                    <a:ln>
+                      <a:noFill/>
+                    </a:ln>
+                    <a:extLst>
+                      <a:ext uri="{53640926-AAD7-44D8-BBD7-CCE9431645EC}">
+                        <a14:shadowObscured xmlns:a14="http://schemas.microsoft.com/office/drawing/2010/main"/>
+                      </a:ext>
+                    </a:extLst>
+                  </pic:spPr>
+                </pic:pic>
+              </a:graphicData>
+            </a:graphic>
+          </wp:inline>
+        </w:drawing>
+      </w:r>
+    </w:p>
+    <w:p>
+      <w:pPr>
+        <w:spacing w:after="0"/>
+        <w:jc w:val="center"/>
+        <w:rPr>
+          <w:b/>
+          <w:bCs/>
+          <w:sz w:val="24"/>
+          <w:szCs w:val="24"/>
+        </w:rPr>
+      </w:pPr>
+      <w:r>
+        <w:rPr>
+          <w:b/>
+          <w:bCs/>
+          <w:sz w:val="24"/>
+          <w:szCs w:val="24"/>
+        </w:rPr>
+        <w:t>Fig: Tether Process Flow</w:t>
+      </w:r>
+    </w:p>
+    <w:p>
+      <w:pPr>
+        <w:spacing w:after="0"/>
+        <w:jc w:val="center"/>
+        <w:rPr>
+          <w:b/>
+          <w:bCs/>
+          <w:sz w:val="24"/>
+          <w:szCs w:val="24"/>
+        </w:rPr>
+      </w:pPr>
+    </w:p>
+    <w:p>
+      <w:pPr>
+        <w:spacing w:after="0"/>
+        <w:jc w:val="center"/>
+        <w:rPr>
+          <w:b/>
+          <w:bCs/>
+          <w:sz w:val="24"/>
+          <w:szCs w:val="24"/>
+        </w:rPr>
+      </w:pPr>
+    </w:p>
+    <w:p>
+      <w:pPr>
+        <w:spacing w:after="0"/>
+        <w:jc w:val="both"/>
+        <w:rPr>
+          <w:sz w:val="32"/>
+          <w:szCs w:val="32"/>
+        </w:rPr>
+      </w:pPr>
+      <w:r>
+        <w:rPr>
+          <w:sz w:val="32"/>
+          <w:szCs w:val="32"/>
+        </w:rPr>
+        <w:t>The whole process from the issuance to redemption of Tether can be understood in the following steps:</w:t>
+      </w:r>
+    </w:p>
+    <w:p>
+      <w:pPr>
+        <w:spacing w:after="0"/>
+        <w:jc w:val="both"/>
+        <w:rPr>
+          <w:sz w:val="32"/>
+          <w:szCs w:val="32"/>
+        </w:rPr>
+      </w:pPr>
+    </w:p>
+    <w:p>
+      <w:pPr>
+        <w:pStyle w:val="ListParagraph"/>
+        <w:numPr>
+          <w:ilvl w:val="0"/>
+          <w:numId w:val="6"/>
+        </w:numPr>
+        <w:spacing w:after="0"/>
+        <w:jc w:val="both"/>
+        <w:rPr>
+          <w:sz w:val="32"/>
+          <w:szCs w:val="32"/>
+        </w:rPr>
+      </w:pPr>
+      <w:r>
+        <w:rPr>
+          <w:b/>
+          <w:bCs/>
+          <w:sz w:val="32"/>
+          <w:szCs w:val="32"/>
+        </w:rPr>
+        <w:t>Step 1</w:t>
+      </w:r>
+      <w:r>
+        <w:rPr>
+          <w:sz w:val="32"/>
+          <w:szCs w:val="32"/>
+        </w:rPr>
+        <w:t>: User deposits fiat currency into Tether’s bank account.</w:t>
+      </w:r>
+    </w:p>
+    <w:p>
+      <w:pPr>
+        <w:pStyle w:val="ListParagraph"/>
+        <w:numPr>
+          <w:ilvl w:val="0"/>
+          <w:numId w:val="6"/>
+        </w:numPr>
+        <w:spacing w:after="0"/>
+        <w:jc w:val="both"/>
+        <w:rPr>
+          <w:sz w:val="32"/>
+          <w:szCs w:val="32"/>
+        </w:rPr>
+      </w:pPr>
+      <w:r>
+        <w:rPr>
+          <w:b/>
+          <w:bCs/>
+          <w:sz w:val="32"/>
+          <w:szCs w:val="32"/>
+        </w:rPr>
+        <w:t>Step 2</w:t>
+      </w:r>
+      <w:r>
+        <w:rPr>
+          <w:sz w:val="32"/>
+          <w:szCs w:val="32"/>
+        </w:rPr>
+        <w:t>:</w:t>
+      </w:r>
+      <w:r>
+        <w:rPr>
+          <w:sz w:val="32"/>
+          <w:szCs w:val="32"/>
+        </w:rPr>
+        <w:t xml:space="preserve"> Tether Limited generates and credits the user’s tether account. Tether enters in circulation. Amount of Tether deposited=Amount of fiat currency deposited by the user.</w:t>
+      </w:r>
+    </w:p>
+    <w:p>
+      <w:pPr>
+        <w:pStyle w:val="ListParagraph"/>
+        <w:numPr>
+          <w:ilvl w:val="0"/>
+          <w:numId w:val="6"/>
+        </w:numPr>
+        <w:spacing w:after="0"/>
+        <w:jc w:val="both"/>
+        <w:rPr>
+          <w:sz w:val="32"/>
+          <w:szCs w:val="32"/>
+        </w:rPr>
+      </w:pPr>
+      <w:r>
+        <w:rPr>
+          <w:b/>
+          <w:bCs/>
+          <w:sz w:val="32"/>
+          <w:szCs w:val="32"/>
+        </w:rPr>
+        <w:t>Step 3</w:t>
+      </w:r>
+      <w:r>
+        <w:rPr>
+          <w:sz w:val="32"/>
+          <w:szCs w:val="32"/>
+        </w:rPr>
+        <w:t>:</w:t>
+      </w:r>
+      <w:r>
+        <w:rPr>
+          <w:sz w:val="32"/>
+          <w:szCs w:val="32"/>
+        </w:rPr>
+        <w:t xml:space="preserve"> User utilizes the Tether to perform transfer or any other type of operation.</w:t>
+      </w:r>
+    </w:p>
+    <w:p>
+      <w:pPr>
+        <w:pStyle w:val="ListParagraph"/>
+        <w:numPr>
+          <w:ilvl w:val="0"/>
+          <w:numId w:val="6"/>
+        </w:numPr>
+        <w:spacing w:after="0"/>
+        <w:jc w:val="both"/>
+        <w:rPr>
+          <w:sz w:val="32"/>
+          <w:szCs w:val="32"/>
+        </w:rPr>
+      </w:pPr>
+      <w:r>
+        <w:rPr>
+          <w:b/>
+          <w:bCs/>
+          <w:sz w:val="32"/>
+          <w:szCs w:val="32"/>
+        </w:rPr>
+        <w:t>Step 4</w:t>
+      </w:r>
+      <w:r>
+        <w:rPr>
+          <w:sz w:val="32"/>
+          <w:szCs w:val="32"/>
+        </w:rPr>
+        <w:t>:</w:t>
+      </w:r>
+      <w:r>
+        <w:rPr>
+          <w:sz w:val="32"/>
+          <w:szCs w:val="32"/>
+        </w:rPr>
+        <w:t xml:space="preserve"> User deposits Tether with the Tether Limited for redemption.</w:t>
+      </w:r>
+    </w:p>
+    <w:p>
+      <w:pPr>
+        <w:pStyle w:val="ListParagraph"/>
+        <w:numPr>
+          <w:ilvl w:val="0"/>
+          <w:numId w:val="6"/>
+        </w:numPr>
+        <w:spacing w:after="0"/>
+        <w:jc w:val="both"/>
+        <w:rPr>
+          <w:sz w:val="32"/>
+          <w:szCs w:val="32"/>
+        </w:rPr>
+      </w:pPr>
+      <w:r>
+        <w:rPr>
+          <w:b/>
+          <w:bCs/>
+          <w:sz w:val="32"/>
+          <w:szCs w:val="32"/>
+        </w:rPr>
+        <w:lastRenderedPageBreak/>
+        <w:t>Step 5</w:t>
+      </w:r>
+      <w:r>
+        <w:rPr>
+          <w:sz w:val="32"/>
+          <w:szCs w:val="32"/>
+        </w:rPr>
+        <w:t>:</w:t>
+      </w:r>
+      <w:r>
+        <w:rPr>
+          <w:sz w:val="32"/>
+          <w:szCs w:val="32"/>
+        </w:rPr>
+        <w:t xml:space="preserve"> Tether Limited destroys the Tether and send the fiat equivalent to user’s bank account.</w:t>
+      </w:r>
+    </w:p>
+    <w:p>
+      <w:pPr>
+        <w:spacing w:after="0"/>
+        <w:jc w:val="both"/>
+        <w:rPr>
+          <w:sz w:val="32"/>
+          <w:szCs w:val="32"/>
+        </w:rPr>
+      </w:pPr>
+    </w:p>
+    <w:p>
+      <w:pPr>
+        <w:spacing w:after="0"/>
+        <w:jc w:val="both"/>
+        <w:rPr>
+          <w:sz w:val="32"/>
+          <w:szCs w:val="32"/>
+        </w:rPr>
+      </w:pPr>
+      <w:r>
+        <w:rPr>
+          <w:sz w:val="32"/>
+          <w:szCs w:val="32"/>
+        </w:rPr>
+        <w:t>Any users can obtain Tether outside the above process via an exchange or another user. Once the Tether enters circulation it can be used freely for any type of financial transaction.</w:t>
+      </w:r>
+    </w:p>
+    <w:p>
+      <w:pPr>
+        <w:spacing w:after="0"/>
+        <w:jc w:val="both"/>
+        <w:rPr>
+          <w:sz w:val="32"/>
+          <w:szCs w:val="32"/>
+        </w:rPr>
+      </w:pPr>
+    </w:p>
+    <w:p>
+      <w:pPr>
+        <w:spacing w:after="0"/>
+        <w:jc w:val="both"/>
+        <w:rPr>
+          <w:b/>
+          <w:bCs/>
+          <w:sz w:val="32"/>
+          <w:szCs w:val="32"/>
+        </w:rPr>
+      </w:pPr>
+      <w:r>
+        <w:rPr>
+          <w:b/>
+          <w:bCs/>
+          <w:sz w:val="32"/>
+          <w:szCs w:val="32"/>
+        </w:rPr>
+        <w:t>Tether Weakness &amp; Resolutions</w:t>
+      </w:r>
+    </w:p>
+    <w:p>
+      <w:pPr>
+        <w:spacing w:after="0"/>
+        <w:jc w:val="both"/>
+        <w:rPr>
+          <w:sz w:val="32"/>
+          <w:szCs w:val="32"/>
+        </w:rPr>
+      </w:pPr>
+      <w:r>
+        <w:rPr>
+          <w:sz w:val="32"/>
+          <w:szCs w:val="32"/>
+        </w:rPr>
+        <w:t>As mentioned before Tether’s implementation cannot be considered as a fully trust less ecosystem. Since Tether Limited and the corresponding legacy banking institutions holding the asset reserve are the primary risk factors. Some of the other weaknesses are as follows:</w:t>
+      </w:r>
+      <w:r>
+        <w:rPr>
+          <w:sz w:val="32"/>
+          <w:szCs w:val="32"/>
+        </w:rPr>
+        <w:br/>
+      </w:r>
+    </w:p>
+    <w:p>
+      <w:pPr>
+        <w:pStyle w:val="ListParagraph"/>
+        <w:numPr>
+          <w:ilvl w:val="0"/>
+          <w:numId w:val="8"/>
+        </w:numPr>
+        <w:spacing w:after="0"/>
+        <w:jc w:val="both"/>
+        <w:rPr>
+          <w:sz w:val="32"/>
+          <w:szCs w:val="32"/>
+        </w:rPr>
+      </w:pPr>
+      <w:r>
+        <w:rPr>
+          <w:sz w:val="32"/>
+          <w:szCs w:val="32"/>
+        </w:rPr>
+        <w:t>Tether could go bankrupt.</w:t>
+      </w:r>
+    </w:p>
+    <w:p>
+      <w:pPr>
+        <w:pStyle w:val="ListParagraph"/>
+        <w:numPr>
+          <w:ilvl w:val="0"/>
+          <w:numId w:val="8"/>
+        </w:numPr>
+        <w:spacing w:after="0"/>
+        <w:jc w:val="both"/>
+        <w:rPr>
+          <w:sz w:val="32"/>
+          <w:szCs w:val="32"/>
+        </w:rPr>
+      </w:pPr>
+      <w:r>
+        <w:rPr>
+          <w:sz w:val="32"/>
+          <w:szCs w:val="32"/>
+        </w:rPr>
+        <w:t>Bank could go insolvent or freeze/confiscate the funds.</w:t>
+      </w:r>
+    </w:p>
+    <w:p>
+      <w:pPr>
+        <w:pStyle w:val="ListParagraph"/>
+        <w:numPr>
+          <w:ilvl w:val="0"/>
+          <w:numId w:val="8"/>
+        </w:numPr>
+        <w:spacing w:after="0"/>
+        <w:jc w:val="both"/>
+        <w:rPr>
+          <w:sz w:val="32"/>
+          <w:szCs w:val="32"/>
+        </w:rPr>
+      </w:pPr>
+      <w:r>
+        <w:rPr>
+          <w:sz w:val="32"/>
+          <w:szCs w:val="32"/>
+        </w:rPr>
+        <w:t>Tether Limited creators could abscond with reserve funds.</w:t>
+      </w:r>
+    </w:p>
+    <w:p>
+      <w:pPr>
+        <w:spacing w:after="0"/>
+        <w:jc w:val="both"/>
+        <w:rPr>
+          <w:sz w:val="32"/>
+          <w:szCs w:val="32"/>
+        </w:rPr>
+      </w:pPr>
+    </w:p>
+    <w:p>
+      <w:pPr>
+        <w:spacing w:after="0"/>
+        <w:jc w:val="both"/>
+        <w:rPr>
+          <w:sz w:val="32"/>
+          <w:szCs w:val="32"/>
+        </w:rPr>
+      </w:pPr>
+      <w:r>
+        <w:rPr>
+          <w:sz w:val="32"/>
+          <w:szCs w:val="32"/>
+        </w:rPr>
+        <w:t xml:space="preserve">In case of bankruptcy Tether Limited claims that the client funds would still be safe and hence all Tethers in circulation would </w:t>
+      </w:r>
+      <w:proofErr w:type="spellStart"/>
+      <w:r>
+        <w:rPr>
+          <w:sz w:val="32"/>
+          <w:szCs w:val="32"/>
+        </w:rPr>
+        <w:t>sill</w:t>
+      </w:r>
+      <w:proofErr w:type="spellEnd"/>
+      <w:r>
+        <w:rPr>
+          <w:sz w:val="32"/>
+          <w:szCs w:val="32"/>
+        </w:rPr>
+        <w:t xml:space="preserve"> be redeemable. Additionally, since the Tether is on Bitcoin blockchain individuals can store them directly through securing their own private keys.</w:t>
+      </w:r>
+    </w:p>
+    <w:p>
+      <w:pPr>
+        <w:spacing w:after="0"/>
+        <w:jc w:val="both"/>
+        <w:rPr>
+          <w:sz w:val="32"/>
+          <w:szCs w:val="32"/>
+        </w:rPr>
+      </w:pPr>
+    </w:p>
+    <w:p>
+      <w:pPr>
+        <w:spacing w:after="0"/>
+        <w:jc w:val="both"/>
+        <w:rPr>
+          <w:sz w:val="32"/>
+          <w:szCs w:val="32"/>
+        </w:rPr>
+      </w:pPr>
+      <w:r>
+        <w:rPr>
+          <w:sz w:val="32"/>
+          <w:szCs w:val="32"/>
+        </w:rPr>
+        <w:t>Insolvency of banks or banks freezing funds are the risks associated with any tradition financial institutions or the exchange operators. However, the banks associated with Tether limited are confident of their business model. Furthermore, Tether limited are adding new banking partners in different jurisdictions to mitigate the risks.</w:t>
+      </w:r>
+    </w:p>
+    <w:p>
+      <w:pPr>
+        <w:jc w:val="both"/>
+        <w:rPr>
+          <w:sz w:val="32"/>
+          <w:szCs w:val="32"/>
+          <w:lang w:val="en-US"/>
+        </w:rPr>
+      </w:pPr>
+    </w:p>
+    <w:p>
+      <w:pPr>
+        <w:jc w:val="both"/>
+        <w:rPr>
+          <w:sz w:val="32"/>
+          <w:szCs w:val="32"/>
+          <w:lang w:val="en-US"/>
+        </w:rPr>
+      </w:pPr>
+    </w:p>
+    <w:p>
+      <w:pPr>
+        <w:jc w:val="center"/>
+        <w:rPr>
+          <w:b/>
+          <w:bCs/>
           <w:sz w:val="36"/>
           <w:szCs w:val="36"/>
           <w:u w:val="single"/>
@@ -1360,7 +2127,6 @@
           <w:u w:val="single"/>
           <w:lang w:val="en-US"/>
         </w:rPr>
-        <w:lastRenderedPageBreak/>
         <w:t>Non</w:t>
       </w:r>
       <w:r>
@@ -1671,25 +2437,7 @@
           <w:szCs w:val="32"/>
           <w:lang w:val="en-US"/>
         </w:rPr>
-        <w:t xml:space="preserve"> (Terra, </w:t>
-      </w:r>
-      <w:proofErr w:type="spellStart"/>
-      <w:r>
-        <w:rPr>
-          <w:sz w:val="32"/>
-          <w:szCs w:val="32"/>
-          <w:lang w:val="en-US"/>
-        </w:rPr>
-        <w:t>NuBits</w:t>
-      </w:r>
-      <w:proofErr w:type="spellEnd"/>
-      <w:r>
-        <w:rPr>
-          <w:sz w:val="32"/>
-          <w:szCs w:val="32"/>
-          <w:lang w:val="en-US"/>
-        </w:rPr>
-        <w:t>)</w:t>
+        <w:t xml:space="preserve"> (Terra, NuBits)</w:t>
       </w:r>
       <w:r>
         <w:rPr>
@@ -1798,7 +2546,6 @@
           <w:u w:val="single"/>
           <w:lang w:val="en-US"/>
         </w:rPr>
-        <w:lastRenderedPageBreak/>
         <w:t>Case Study: Terra Money</w:t>
       </w:r>
     </w:p>
@@ -1919,25 +2666,7 @@
           <w:szCs w:val="32"/>
           <w:lang w:val="en-US"/>
         </w:rPr>
-        <w:t xml:space="preserve">and is aimed to provide financial infrastructure so that different </w:t>
-      </w:r>
-      <w:proofErr w:type="spellStart"/>
-      <w:r>
-        <w:rPr>
-          <w:sz w:val="32"/>
-          <w:szCs w:val="32"/>
-          <w:lang w:val="en-US"/>
-        </w:rPr>
-        <w:t>DApps</w:t>
-      </w:r>
-      <w:proofErr w:type="spellEnd"/>
-      <w:r>
-        <w:rPr>
-          <w:sz w:val="32"/>
-          <w:szCs w:val="32"/>
-          <w:lang w:val="en-US"/>
-        </w:rPr>
-        <w:t xml:space="preserve"> could be created on it. Luna is the native token in the Terra ecosystem and represents mining power in the same way </w:t>
+        <w:t xml:space="preserve">and is aimed to provide financial infrastructure so that different DApps could be created on it. Luna is the native token in the Terra ecosystem and represents mining power in the same way </w:t>
       </w:r>
       <w:r>
         <w:rPr>
@@ -2506,7 +3235,15 @@
           <w:szCs w:val="32"/>
           <w:lang w:val="en-US"/>
         </w:rPr>
-        <w:t xml:space="preserve"> whole</w:t>
+        <w:t xml:space="preserve"> </w:t>
+      </w:r>
+      <w:r>
+        <w:rPr>
+          <w:sz w:val="32"/>
+          <w:szCs w:val="32"/>
+          <w:lang w:val="en-US"/>
+        </w:rPr>
+        <w:t>entire</w:t>
       </w:r>
       <w:r>
         <w:rPr>
@@ -2532,6 +3269,292 @@
         </w:rPr>
         <w:t xml:space="preserve"> algorithm where one coin is burned or minted (in this case Luna) to control the value of another. </w:t>
       </w:r>
+    </w:p>
+    <w:p>
+      <w:pPr>
+        <w:jc w:val="both"/>
+        <w:rPr>
+          <w:sz w:val="32"/>
+          <w:szCs w:val="32"/>
+          <w:lang w:val="en-US"/>
+        </w:rPr>
+      </w:pPr>
+      <w:r>
+        <w:rPr>
+          <w:sz w:val="32"/>
+          <w:szCs w:val="32"/>
+          <w:lang w:val="en-US"/>
+        </w:rPr>
+        <w:t xml:space="preserve">In addition to this clever stability mechanism the founders of the Terraform Labs created the Luna Foundation Guard (LFG), a </w:t>
+      </w:r>
+      <w:r>
+        <w:rPr>
+          <w:sz w:val="32"/>
+          <w:szCs w:val="32"/>
+          <w:lang w:val="en-US"/>
+        </w:rPr>
+        <w:lastRenderedPageBreak/>
+        <w:t xml:space="preserve">consortium which will help protect the peg with the help of reserves in bitcoin and other crypto assets. </w:t>
+      </w:r>
+      <w:r>
+        <w:rPr>
+          <w:sz w:val="32"/>
+          <w:szCs w:val="32"/>
+          <w:lang w:val="en-US"/>
+        </w:rPr>
+        <w:t>The</w:t>
+      </w:r>
+      <w:r>
+        <w:rPr>
+          <w:sz w:val="32"/>
+          <w:szCs w:val="32"/>
+          <w:lang w:val="en-US"/>
+        </w:rPr>
+        <w:t xml:space="preserve"> idea was if the peg fell below 1$ (in case of UST) the bitcoin reserves will be sold </w:t>
+      </w:r>
+      <w:r>
+        <w:rPr>
+          <w:sz w:val="32"/>
+          <w:szCs w:val="32"/>
+          <w:lang w:val="en-US"/>
+        </w:rPr>
+        <w:t>to buy UST until the peg is regained. On the other hand, if the value goes above 1$ the LFG would sell the UST until it goes back to 1$, and the profits will be used to pad out the reserves.</w:t>
+      </w:r>
+    </w:p>
+    <w:p>
+      <w:pPr>
+        <w:jc w:val="both"/>
+        <w:rPr>
+          <w:sz w:val="32"/>
+          <w:szCs w:val="32"/>
+          <w:lang w:val="en-US"/>
+        </w:rPr>
+      </w:pPr>
+    </w:p>
+    <w:p>
+      <w:pPr>
+        <w:jc w:val="both"/>
+        <w:rPr>
+          <w:b/>
+          <w:bCs/>
+          <w:sz w:val="32"/>
+          <w:szCs w:val="32"/>
+          <w:lang w:val="en-US"/>
+        </w:rPr>
+      </w:pPr>
+      <w:r>
+        <w:rPr>
+          <w:b/>
+          <w:bCs/>
+          <w:sz w:val="32"/>
+          <w:szCs w:val="32"/>
+          <w:lang w:val="en-US"/>
+        </w:rPr>
+        <w:t>Crash of Terra</w:t>
+      </w:r>
+      <w:r>
+        <w:rPr>
+          <w:b/>
+          <w:bCs/>
+          <w:sz w:val="32"/>
+          <w:szCs w:val="32"/>
+          <w:lang w:val="en-US"/>
+        </w:rPr>
+        <w:t>USD</w:t>
+      </w:r>
+      <w:r>
+        <w:rPr>
+          <w:b/>
+          <w:bCs/>
+          <w:sz w:val="32"/>
+          <w:szCs w:val="32"/>
+          <w:lang w:val="en-US"/>
+        </w:rPr>
+        <w:t xml:space="preserve"> 2022</w:t>
+      </w:r>
+    </w:p>
+    <w:p>
+      <w:pPr>
+        <w:jc w:val="both"/>
+        <w:rPr>
+          <w:sz w:val="32"/>
+          <w:szCs w:val="32"/>
+          <w:lang w:val="en-US"/>
+        </w:rPr>
+      </w:pPr>
+      <w:r>
+        <w:rPr>
+          <w:sz w:val="32"/>
+          <w:szCs w:val="32"/>
+          <w:lang w:val="en-US"/>
+        </w:rPr>
+        <w:t>TerraUSD</w:t>
+      </w:r>
+      <w:r>
+        <w:rPr>
+          <w:sz w:val="32"/>
+          <w:szCs w:val="32"/>
+          <w:lang w:val="en-US"/>
+        </w:rPr>
+        <w:t xml:space="preserve"> (</w:t>
+      </w:r>
+      <w:r>
+        <w:rPr>
+          <w:sz w:val="32"/>
+          <w:szCs w:val="32"/>
+          <w:lang w:val="en-US"/>
+        </w:rPr>
+        <w:t>UST) launched in Fall 2020, is the version of Terra money which was pegged against US</w:t>
+      </w:r>
+      <w:r>
+        <w:rPr>
+          <w:sz w:val="32"/>
+          <w:szCs w:val="32"/>
+          <w:lang w:val="en-US"/>
+        </w:rPr>
+        <w:t>D</w:t>
+      </w:r>
+      <w:r>
+        <w:rPr>
+          <w:sz w:val="32"/>
+          <w:szCs w:val="32"/>
+          <w:lang w:val="en-US"/>
+        </w:rPr>
+        <w:t xml:space="preserve"> and was supposed to </w:t>
+      </w:r>
+      <w:r>
+        <w:rPr>
+          <w:sz w:val="32"/>
+          <w:szCs w:val="32"/>
+          <w:lang w:val="en-US"/>
+        </w:rPr>
+        <w:t>always retain a value of $1</w:t>
+      </w:r>
+      <w:r>
+        <w:rPr>
+          <w:sz w:val="32"/>
+          <w:szCs w:val="32"/>
+          <w:lang w:val="en-US"/>
+        </w:rPr>
+        <w:t>.</w:t>
+      </w:r>
+      <w:r>
+        <w:rPr>
+          <w:sz w:val="32"/>
+          <w:szCs w:val="32"/>
+          <w:lang w:val="en-US"/>
+        </w:rPr>
+        <w:t xml:space="preserve"> The crash of UST is </w:t>
+      </w:r>
+      <w:r>
+        <w:rPr>
+          <w:sz w:val="32"/>
+          <w:szCs w:val="32"/>
+          <w:lang w:val="en-US"/>
+        </w:rPr>
+        <w:t>intervened</w:t>
+      </w:r>
+      <w:r>
+        <w:rPr>
+          <w:sz w:val="32"/>
+          <w:szCs w:val="32"/>
+          <w:lang w:val="en-US"/>
+        </w:rPr>
+        <w:t xml:space="preserve"> with that of LUNA token which fell from $116 </w:t>
+      </w:r>
+      <w:r>
+        <w:rPr>
+          <w:sz w:val="32"/>
+          <w:szCs w:val="32"/>
+          <w:lang w:val="en-US"/>
+        </w:rPr>
+        <w:t>in April 2022 to a fraction of penny at present.</w:t>
+      </w:r>
+    </w:p>
+    <w:p>
+      <w:pPr>
+        <w:jc w:val="both"/>
+        <w:rPr>
+          <w:sz w:val="32"/>
+          <w:szCs w:val="32"/>
+          <w:lang w:val="en-US"/>
+        </w:rPr>
+      </w:pPr>
+      <w:r>
+        <w:rPr>
+          <w:sz w:val="32"/>
+          <w:szCs w:val="32"/>
+          <w:lang w:val="en-US"/>
+        </w:rPr>
+        <w:t xml:space="preserve">To promote the traders to burn </w:t>
+      </w:r>
+      <w:r>
+        <w:rPr>
+          <w:sz w:val="32"/>
+          <w:szCs w:val="32"/>
+          <w:lang w:val="en-US"/>
+        </w:rPr>
+        <w:t>LUNA</w:t>
+      </w:r>
+      <w:r>
+        <w:rPr>
+          <w:sz w:val="32"/>
+          <w:szCs w:val="32"/>
+          <w:lang w:val="en-US"/>
+        </w:rPr>
+        <w:t xml:space="preserve"> and create UST, the creators introduced the Anchor Protocol which was offering around 20% interest on loan. So, instead of keeping money and earning a nominal interest through traditional means the pitch was to convert the money </w:t>
+      </w:r>
+      <w:r>
+        <w:rPr>
+          <w:sz w:val="32"/>
+          <w:szCs w:val="32"/>
+          <w:lang w:val="en-US"/>
+        </w:rPr>
+        <w:t>to UST where it can earn 20% interest. Before, the de</w:t>
+      </w:r>
+      <w:r>
+        <w:rPr>
+          <w:sz w:val="32"/>
+          <w:szCs w:val="32"/>
+          <w:lang w:val="en-US"/>
+        </w:rPr>
+        <w:t>-</w:t>
+      </w:r>
+      <w:r>
+        <w:rPr>
+          <w:sz w:val="32"/>
+          <w:szCs w:val="32"/>
+          <w:lang w:val="en-US"/>
+        </w:rPr>
+        <w:t>peg happened around $14 million (70% of toral UST supply) was deposited in this scheme.</w:t>
+      </w:r>
+    </w:p>
+    <w:p>
+      <w:pPr>
+        <w:jc w:val="both"/>
+        <w:rPr>
+          <w:sz w:val="32"/>
+          <w:szCs w:val="32"/>
+          <w:lang w:val="en-US"/>
+        </w:rPr>
+      </w:pPr>
+      <w:r>
+        <w:rPr>
+          <w:sz w:val="32"/>
+          <w:szCs w:val="32"/>
+          <w:lang w:val="en-US"/>
+        </w:rPr>
+        <w:t>On 7</w:t>
+      </w:r>
+      <w:r>
+        <w:rPr>
+          <w:sz w:val="32"/>
+          <w:szCs w:val="32"/>
+          <w:vertAlign w:val="superscript"/>
+          <w:lang w:val="en-US"/>
+        </w:rPr>
+        <w:t>th</w:t>
+      </w:r>
       <w:r>
         <w:rPr>
           <w:sz w:val="32"/>
@@ -2540,24 +3563,152 @@
         </w:rPr>
         <w:t xml:space="preserve"> </w:t>
       </w:r>
-    </w:p>
-    <w:p>
-      <w:pPr>
-        <w:jc w:val="both"/>
-        <w:rPr>
-          <w:sz w:val="32"/>
-          <w:szCs w:val="32"/>
-          <w:lang w:val="en-US"/>
-        </w:rPr>
-      </w:pPr>
-      <w:r>
-        <w:rPr>
-          <w:sz w:val="32"/>
-          <w:szCs w:val="32"/>
-          <w:lang w:val="en-US"/>
-        </w:rPr>
-        <w:t xml:space="preserve">In addition to this clever stability mechanism the founders of the Terraform Labs created the Luna Foundation Guard (LFG), a </w:t>
-      </w:r>
+      <w:r>
+        <w:rPr>
+          <w:sz w:val="32"/>
+          <w:szCs w:val="32"/>
+          <w:lang w:val="en-US"/>
+        </w:rPr>
+        <w:t>May</w:t>
+      </w:r>
+      <w:r>
+        <w:rPr>
+          <w:sz w:val="32"/>
+          <w:szCs w:val="32"/>
+          <w:lang w:val="en-US"/>
+        </w:rPr>
+        <w:t xml:space="preserve"> 2022 around $2 billion worth of UST was taken out of the Anchor Protocol. Around hundreds of </w:t>
+      </w:r>
+      <w:r>
+        <w:rPr>
+          <w:sz w:val="32"/>
+          <w:szCs w:val="32"/>
+          <w:lang w:val="en-US"/>
+        </w:rPr>
+        <w:t>millions</w:t>
+      </w:r>
+      <w:r>
+        <w:rPr>
+          <w:sz w:val="32"/>
+          <w:szCs w:val="32"/>
+          <w:lang w:val="en-US"/>
+        </w:rPr>
+        <w:t xml:space="preserve"> worth UST was sold immediately after this</w:t>
+      </w:r>
+      <w:r>
+        <w:rPr>
+          <w:sz w:val="32"/>
+          <w:szCs w:val="32"/>
+          <w:lang w:val="en-US"/>
+        </w:rPr>
+        <w:t>. After these huge sell the price of UST fell further to around 90 cents. Traders tried to take advantage of</w:t>
+      </w:r>
+      <w:r>
+        <w:rPr>
+          <w:sz w:val="32"/>
+          <w:szCs w:val="32"/>
+          <w:lang w:val="en-US"/>
+        </w:rPr>
+        <w:t xml:space="preserve"> this situation </w:t>
+      </w:r>
+      <w:r>
+        <w:rPr>
+          <w:sz w:val="32"/>
+          <w:szCs w:val="32"/>
+          <w:lang w:val="en-US"/>
+        </w:rPr>
+        <w:t>by sell</w:t>
+      </w:r>
+      <w:r>
+        <w:rPr>
+          <w:sz w:val="32"/>
+          <w:szCs w:val="32"/>
+          <w:lang w:val="en-US"/>
+        </w:rPr>
+        <w:t>ing</w:t>
+      </w:r>
+      <w:r>
+        <w:rPr>
+          <w:sz w:val="32"/>
+          <w:szCs w:val="32"/>
+          <w:lang w:val="en-US"/>
+        </w:rPr>
+        <w:t xml:space="preserve"> UST to get $1 </w:t>
+      </w:r>
+      <w:r>
+        <w:rPr>
+          <w:sz w:val="32"/>
+          <w:szCs w:val="32"/>
+          <w:lang w:val="en-US"/>
+        </w:rPr>
+        <w:t xml:space="preserve">worth LUNA. However, due to the platform limitation that only allowed </w:t>
+      </w:r>
+      <w:r>
+        <w:rPr>
+          <w:sz w:val="32"/>
+          <w:szCs w:val="32"/>
+          <w:lang w:val="en-US"/>
+        </w:rPr>
+        <w:t>one hundred</w:t>
+      </w:r>
+      <w:r>
+        <w:rPr>
+          <w:sz w:val="32"/>
+          <w:szCs w:val="32"/>
+          <w:lang w:val="en-US"/>
+        </w:rPr>
+        <w:t xml:space="preserve"> million worth of UST to be burned for LUNA per day cause the investors to panic and triggered massive sellout after which the UST </w:t>
+      </w:r>
+      <w:r>
+        <w:rPr>
+          <w:sz w:val="32"/>
+          <w:szCs w:val="32"/>
+          <w:lang w:val="en-US"/>
+        </w:rPr>
+        <w:t>could not</w:t>
+      </w:r>
+      <w:r>
+        <w:rPr>
+          <w:sz w:val="32"/>
+          <w:szCs w:val="32"/>
+          <w:lang w:val="en-US"/>
+        </w:rPr>
+        <w:t xml:space="preserve"> retain its peg.</w:t>
+      </w:r>
+      <w:r>
+        <w:rPr>
+          <w:sz w:val="32"/>
+          <w:szCs w:val="32"/>
+          <w:lang w:val="en-US"/>
+        </w:rPr>
+        <w:t xml:space="preserve"> </w:t>
+      </w:r>
+      <w:r>
+        <w:rPr>
+          <w:sz w:val="32"/>
+          <w:szCs w:val="32"/>
+          <w:lang w:val="en-US"/>
+        </w:rPr>
+        <w:t>Due to this the price of LUNA took a much worse hit as compared to UST i.e.: from under $120 to a fraction of penny.</w:t>
+      </w:r>
+      <w:r>
+        <w:rPr>
+          <w:sz w:val="32"/>
+          <w:szCs w:val="32"/>
+          <w:lang w:val="en-US"/>
+        </w:rPr>
+        <w:t xml:space="preserve"> </w:t>
+      </w:r>
+    </w:p>
+    <w:p>
+      <w:pPr>
+        <w:jc w:val="both"/>
+        <w:rPr>
+          <w:sz w:val="32"/>
+          <w:szCs w:val="32"/>
+          <w:lang w:val="en-US"/>
+        </w:rPr>
+      </w:pPr>
       <w:r>
         <w:rPr>
           <w:sz w:val="32"/>
@@ -2565,381 +3716,31 @@
           <w:lang w:val="en-US"/>
         </w:rPr>
         <w:lastRenderedPageBreak/>
-        <w:t xml:space="preserve">consortium which will help protect the peg with the help of reserves in bitcoin and other crypto assets. Basically, the idea was if the peg fell below 1$ (in case of UST) the bitcoin reserves will be sold </w:t>
-      </w:r>
-      <w:r>
-        <w:rPr>
-          <w:sz w:val="32"/>
-          <w:szCs w:val="32"/>
-          <w:lang w:val="en-US"/>
-        </w:rPr>
-        <w:t>to buy UST until the peg is regained. On the other hand, if the value goes above 1$ the LFG would sell the UST until it goes back to 1$, and the profits will be used to pad out the reserves.</w:t>
-      </w:r>
-    </w:p>
-    <w:p>
-      <w:pPr>
-        <w:jc w:val="both"/>
-        <w:rPr>
-          <w:sz w:val="32"/>
-          <w:szCs w:val="32"/>
-          <w:lang w:val="en-US"/>
-        </w:rPr>
-      </w:pPr>
-    </w:p>
-    <w:p>
-      <w:pPr>
-        <w:jc w:val="both"/>
-        <w:rPr>
-          <w:b/>
-          <w:bCs/>
-          <w:sz w:val="32"/>
-          <w:szCs w:val="32"/>
-          <w:lang w:val="en-US"/>
-        </w:rPr>
-      </w:pPr>
-      <w:r>
-        <w:rPr>
-          <w:b/>
-          <w:bCs/>
-          <w:sz w:val="32"/>
-          <w:szCs w:val="32"/>
-          <w:lang w:val="en-US"/>
-        </w:rPr>
-        <w:t>Crash of Terra</w:t>
-      </w:r>
-      <w:r>
-        <w:rPr>
-          <w:b/>
-          <w:bCs/>
-          <w:sz w:val="32"/>
-          <w:szCs w:val="32"/>
-          <w:lang w:val="en-US"/>
-        </w:rPr>
-        <w:t>USD</w:t>
-      </w:r>
-      <w:r>
-        <w:rPr>
-          <w:b/>
-          <w:bCs/>
-          <w:sz w:val="32"/>
-          <w:szCs w:val="32"/>
-          <w:lang w:val="en-US"/>
-        </w:rPr>
-        <w:t xml:space="preserve"> 2022</w:t>
-      </w:r>
-    </w:p>
-    <w:p>
-      <w:pPr>
-        <w:jc w:val="both"/>
-        <w:rPr>
-          <w:sz w:val="32"/>
-          <w:szCs w:val="32"/>
-          <w:lang w:val="en-US"/>
-        </w:rPr>
-      </w:pPr>
-      <w:r>
-        <w:rPr>
-          <w:sz w:val="32"/>
-          <w:szCs w:val="32"/>
-          <w:lang w:val="en-US"/>
-        </w:rPr>
-        <w:t>TerraUSD</w:t>
-      </w:r>
-      <w:r>
-        <w:rPr>
-          <w:sz w:val="32"/>
-          <w:szCs w:val="32"/>
-          <w:lang w:val="en-US"/>
-        </w:rPr>
-        <w:t xml:space="preserve"> (</w:t>
-      </w:r>
-      <w:r>
-        <w:rPr>
-          <w:sz w:val="32"/>
-          <w:szCs w:val="32"/>
-          <w:lang w:val="en-US"/>
-        </w:rPr>
-        <w:t>UST) launched in Fall 2020, is the version of Terra money which was pegged against US</w:t>
-      </w:r>
-      <w:r>
-        <w:rPr>
-          <w:sz w:val="32"/>
-          <w:szCs w:val="32"/>
-          <w:lang w:val="en-US"/>
-        </w:rPr>
-        <w:t>D</w:t>
-      </w:r>
-      <w:r>
-        <w:rPr>
-          <w:sz w:val="32"/>
-          <w:szCs w:val="32"/>
-          <w:lang w:val="en-US"/>
-        </w:rPr>
-        <w:t xml:space="preserve"> and was supposed to </w:t>
-      </w:r>
-      <w:r>
-        <w:rPr>
-          <w:sz w:val="32"/>
-          <w:szCs w:val="32"/>
-          <w:lang w:val="en-US"/>
-        </w:rPr>
-        <w:t>always retain a value of $1</w:t>
-      </w:r>
-      <w:r>
-        <w:rPr>
-          <w:sz w:val="32"/>
-          <w:szCs w:val="32"/>
-          <w:lang w:val="en-US"/>
-        </w:rPr>
-        <w:t>.</w:t>
-      </w:r>
-      <w:r>
-        <w:rPr>
-          <w:sz w:val="32"/>
-          <w:szCs w:val="32"/>
-          <w:lang w:val="en-US"/>
-        </w:rPr>
-        <w:t xml:space="preserve"> The crash of UST is </w:t>
-      </w:r>
-      <w:r>
-        <w:rPr>
-          <w:sz w:val="32"/>
-          <w:szCs w:val="32"/>
-          <w:lang w:val="en-US"/>
-        </w:rPr>
-        <w:t>intervened</w:t>
-      </w:r>
-      <w:r>
-        <w:rPr>
-          <w:sz w:val="32"/>
-          <w:szCs w:val="32"/>
-          <w:lang w:val="en-US"/>
-        </w:rPr>
-        <w:t xml:space="preserve"> with that of LUNA token which fell from $116 </w:t>
-      </w:r>
-      <w:r>
-        <w:rPr>
-          <w:sz w:val="32"/>
-          <w:szCs w:val="32"/>
-          <w:lang w:val="en-US"/>
-        </w:rPr>
-        <w:t>in April 2022 to a fraction of penny at present.</w:t>
-      </w:r>
-    </w:p>
-    <w:p>
-      <w:pPr>
-        <w:jc w:val="both"/>
-        <w:rPr>
-          <w:sz w:val="32"/>
-          <w:szCs w:val="32"/>
-          <w:lang w:val="en-US"/>
-        </w:rPr>
-      </w:pPr>
-      <w:r>
-        <w:rPr>
-          <w:sz w:val="32"/>
-          <w:szCs w:val="32"/>
-          <w:lang w:val="en-US"/>
-        </w:rPr>
-        <w:t xml:space="preserve">To promote the traders to burn </w:t>
-      </w:r>
-      <w:r>
-        <w:rPr>
-          <w:sz w:val="32"/>
-          <w:szCs w:val="32"/>
-          <w:lang w:val="en-US"/>
-        </w:rPr>
-        <w:t>LUNA</w:t>
-      </w:r>
-      <w:r>
-        <w:rPr>
-          <w:sz w:val="32"/>
-          <w:szCs w:val="32"/>
-          <w:lang w:val="en-US"/>
-        </w:rPr>
-        <w:t xml:space="preserve"> and create UST, the creators introduced the Anchor Protocol which was essentially offering around 20% interest on loan. So, instead of keeping money and earning a nominal interest through traditional means the pitch was to convert the money </w:t>
-      </w:r>
-      <w:r>
-        <w:rPr>
-          <w:sz w:val="32"/>
-          <w:szCs w:val="32"/>
-          <w:lang w:val="en-US"/>
-        </w:rPr>
-        <w:t>to UST where it can earn 20% interest. Before, the de</w:t>
-      </w:r>
-      <w:r>
-        <w:rPr>
-          <w:sz w:val="32"/>
-          <w:szCs w:val="32"/>
-          <w:lang w:val="en-US"/>
-        </w:rPr>
-        <w:t>-</w:t>
-      </w:r>
-      <w:r>
-        <w:rPr>
-          <w:sz w:val="32"/>
-          <w:szCs w:val="32"/>
-          <w:lang w:val="en-US"/>
-        </w:rPr>
-        <w:t>peg happened around $14 million (70% of toral UST supply) was deposited in this scheme.</w:t>
-      </w:r>
-    </w:p>
-    <w:p>
-      <w:pPr>
-        <w:jc w:val="both"/>
-        <w:rPr>
-          <w:sz w:val="32"/>
-          <w:szCs w:val="32"/>
-          <w:lang w:val="en-US"/>
-        </w:rPr>
-      </w:pPr>
-      <w:r>
-        <w:rPr>
-          <w:sz w:val="32"/>
-          <w:szCs w:val="32"/>
-          <w:lang w:val="en-US"/>
-        </w:rPr>
-        <w:t>On 7</w:t>
-      </w:r>
-      <w:r>
-        <w:rPr>
-          <w:sz w:val="32"/>
-          <w:szCs w:val="32"/>
-          <w:vertAlign w:val="superscript"/>
-          <w:lang w:val="en-US"/>
-        </w:rPr>
-        <w:t>th</w:t>
-      </w:r>
-      <w:r>
-        <w:rPr>
-          <w:sz w:val="32"/>
-          <w:szCs w:val="32"/>
-          <w:lang w:val="en-US"/>
-        </w:rPr>
-        <w:t xml:space="preserve"> </w:t>
-      </w:r>
-      <w:r>
-        <w:rPr>
-          <w:sz w:val="32"/>
-          <w:szCs w:val="32"/>
-          <w:lang w:val="en-US"/>
-        </w:rPr>
-        <w:t>May</w:t>
-      </w:r>
-      <w:r>
-        <w:rPr>
-          <w:sz w:val="32"/>
-          <w:szCs w:val="32"/>
-          <w:lang w:val="en-US"/>
-        </w:rPr>
-        <w:t xml:space="preserve"> 2022 around $2 billion worth of UST was taken out of the Anchor Protocol. Around hundreds of </w:t>
-      </w:r>
-      <w:r>
-        <w:rPr>
-          <w:sz w:val="32"/>
-          <w:szCs w:val="32"/>
-          <w:lang w:val="en-US"/>
-        </w:rPr>
-        <w:t>millions</w:t>
-      </w:r>
-      <w:r>
-        <w:rPr>
-          <w:sz w:val="32"/>
-          <w:szCs w:val="32"/>
-          <w:lang w:val="en-US"/>
-        </w:rPr>
-        <w:t xml:space="preserve"> worth UST was sold immediately after this</w:t>
-      </w:r>
-      <w:r>
-        <w:rPr>
-          <w:sz w:val="32"/>
-          <w:szCs w:val="32"/>
-          <w:lang w:val="en-US"/>
-        </w:rPr>
-        <w:t>. After these huge sell the price of UST fell further to around 90 cents. Traders tried to take advantage of</w:t>
-      </w:r>
-      <w:r>
-        <w:rPr>
-          <w:sz w:val="32"/>
-          <w:szCs w:val="32"/>
-          <w:lang w:val="en-US"/>
-        </w:rPr>
-        <w:t xml:space="preserve"> this situation </w:t>
-      </w:r>
-      <w:r>
-        <w:rPr>
-          <w:sz w:val="32"/>
-          <w:szCs w:val="32"/>
-          <w:lang w:val="en-US"/>
-        </w:rPr>
-        <w:t>by sell</w:t>
-      </w:r>
-      <w:r>
-        <w:rPr>
-          <w:sz w:val="32"/>
-          <w:szCs w:val="32"/>
-          <w:lang w:val="en-US"/>
-        </w:rPr>
-        <w:t>ing</w:t>
-      </w:r>
-      <w:r>
-        <w:rPr>
-          <w:sz w:val="32"/>
-          <w:szCs w:val="32"/>
-          <w:lang w:val="en-US"/>
-        </w:rPr>
-        <w:t xml:space="preserve"> UST to get $1 </w:t>
-      </w:r>
-      <w:r>
-        <w:rPr>
-          <w:sz w:val="32"/>
-          <w:szCs w:val="32"/>
-          <w:lang w:val="en-US"/>
-        </w:rPr>
-        <w:t>worth LUNA. However, due to the platform limitation that only allowed 100 million worth of UST to be burned for LUNA per day cause the investors to panic and triggered massive sellout after which the UST couldn’t retain its peg.</w:t>
-      </w:r>
-      <w:r>
-        <w:rPr>
-          <w:sz w:val="32"/>
-          <w:szCs w:val="32"/>
-          <w:lang w:val="en-US"/>
-        </w:rPr>
-        <w:t xml:space="preserve"> </w:t>
-      </w:r>
-      <w:r>
-        <w:rPr>
-          <w:sz w:val="32"/>
-          <w:szCs w:val="32"/>
-          <w:lang w:val="en-US"/>
-        </w:rPr>
-        <w:t>Due to this the price of LUNA took a much worse hit as compared to UST i.e.: from under $120 to a fraction of penny.</w:t>
-      </w:r>
-      <w:r>
-        <w:rPr>
-          <w:sz w:val="32"/>
-          <w:szCs w:val="32"/>
-          <w:lang w:val="en-US"/>
-        </w:rPr>
-        <w:t xml:space="preserve"> </w:t>
-      </w:r>
-    </w:p>
-    <w:p>
-      <w:pPr>
-        <w:jc w:val="both"/>
-        <w:rPr>
-          <w:sz w:val="32"/>
-          <w:szCs w:val="32"/>
-          <w:lang w:val="en-US"/>
-        </w:rPr>
-      </w:pPr>
-      <w:r>
-        <w:rPr>
-          <w:sz w:val="32"/>
-          <w:szCs w:val="32"/>
-          <w:lang w:val="en-US"/>
-        </w:rPr>
-        <w:lastRenderedPageBreak/>
-        <w:t xml:space="preserve">Attempts were made by the LFG to regain the UST peg. As reported the LFG’s bitcoin reserves fell from 80,000 (about $2.2 billion) to just 313 ($9.2 million). </w:t>
+        <w:t xml:space="preserve">The LFG </w:t>
+      </w:r>
+      <w:r>
+        <w:rPr>
+          <w:sz w:val="32"/>
+          <w:szCs w:val="32"/>
+          <w:lang w:val="en-US"/>
+        </w:rPr>
+        <w:t xml:space="preserve">made </w:t>
+      </w:r>
+      <w:r>
+        <w:rPr>
+          <w:sz w:val="32"/>
+          <w:szCs w:val="32"/>
+          <w:lang w:val="en-US"/>
+        </w:rPr>
+        <w:t>attempts</w:t>
+      </w:r>
+      <w:r>
+        <w:rPr>
+          <w:sz w:val="32"/>
+          <w:szCs w:val="32"/>
+          <w:lang w:val="en-US"/>
+        </w:rPr>
+        <w:t xml:space="preserve"> to regain the UST peg. As reported the LFG’s bitcoin reserves fell from 80,000 (about $2.2 billion) to just 313 ($9.2 million). </w:t>
       </w:r>
     </w:p>
     <w:p>
@@ -2977,16 +3778,14 @@
         </w:rPr>
         <w:t xml:space="preserve">This crash led to around $17 billion worth crypto in UST and </w:t>
       </w:r>
-      <w:proofErr w:type="spellStart"/>
-      <w:r>
-        <w:rPr>
-          <w:sz w:val="32"/>
-          <w:szCs w:val="32"/>
-          <w:lang w:val="en-US"/>
-        </w:rPr>
-        <w:t>luna</w:t>
-      </w:r>
-      <w:proofErr w:type="spellEnd"/>
+      <w:r>
+        <w:rPr>
+          <w:sz w:val="32"/>
+          <w:szCs w:val="32"/>
+          <w:lang w:val="en-US"/>
+        </w:rPr>
+        <w:t>Luna</w:t>
+      </w:r>
       <w:r>
         <w:rPr>
           <w:sz w:val="32"/>
@@ -3001,7 +3800,47 @@
           <w:szCs w:val="32"/>
           <w:lang w:val="en-US"/>
         </w:rPr>
-        <w:t xml:space="preserve">What’s more Is that it raised more serious doubts related to stable coins as a whole and specifically towards algorithmic ones. And lastly, this caught the </w:t>
+        <w:t xml:space="preserve">What’s more </w:t>
+      </w:r>
+      <w:r>
+        <w:rPr>
+          <w:sz w:val="32"/>
+          <w:szCs w:val="32"/>
+          <w:lang w:val="en-US"/>
+        </w:rPr>
+        <w:t>i</w:t>
+      </w:r>
+      <w:r>
+        <w:rPr>
+          <w:sz w:val="32"/>
+          <w:szCs w:val="32"/>
+          <w:lang w:val="en-US"/>
+        </w:rPr>
+        <w:t>s</w:t>
+      </w:r>
+      <w:r>
+        <w:rPr>
+          <w:sz w:val="32"/>
+          <w:szCs w:val="32"/>
+          <w:lang w:val="en-US"/>
+        </w:rPr>
+        <w:t xml:space="preserve"> that it raised more serious doubts related to </w:t>
+      </w:r>
+      <w:r>
+        <w:rPr>
+          <w:sz w:val="32"/>
+          <w:szCs w:val="32"/>
+          <w:lang w:val="en-US"/>
+        </w:rPr>
+        <w:t>stablecoins</w:t>
+      </w:r>
+      <w:r>
+        <w:rPr>
+          <w:sz w:val="32"/>
+          <w:szCs w:val="32"/>
+          <w:lang w:val="en-US"/>
+        </w:rPr>
+        <w:t xml:space="preserve"> as a whole and specifically towards algorithmic ones. And lastly, this caught the </w:t>
       </w:r>
       <w:r>
         <w:rPr>
@@ -3035,6 +3874,35 @@
         </w:rPr>
         <w:t>anything like this from happening again.</w:t>
       </w:r>
+    </w:p>
+    <w:p>
+      <w:pPr>
+        <w:jc w:val="both"/>
+        <w:rPr>
+          <w:sz w:val="32"/>
+          <w:szCs w:val="32"/>
+          <w:lang w:val="en-US"/>
+        </w:rPr>
+      </w:pPr>
+    </w:p>
+    <w:p>
+      <w:pPr>
+        <w:spacing w:after="0"/>
+        <w:jc w:val="both"/>
+        <w:rPr>
+          <w:sz w:val="32"/>
+          <w:szCs w:val="32"/>
+        </w:rPr>
+      </w:pPr>
+    </w:p>
+    <w:p>
+      <w:pPr>
+        <w:spacing w:after="0"/>
+        <w:jc w:val="both"/>
+        <w:rPr>
+          <w:sz w:val="32"/>
+        </w:rPr>
+      </w:pPr>
     </w:p>
     <w:sectPr>
       <w:pgSz w:w="11906" w:h="16838"/>
@@ -3388,6 +4256,232 @@
     </w:lvl>
   </w:abstractNum>
   <w:abstractNum w:abstractNumId="3" w15:restartNumberingAfterBreak="0">
+    <w:nsid w:val="30C83353"/>
+    <w:multiLevelType w:val="hybridMultilevel"/>
+    <w:tmpl w:val="5D28505A"/>
+    <w:lvl w:ilvl="0" w:tplc="40090001">
+      <w:start w:val="1"/>
+      <w:numFmt w:val="bullet"/>
+      <w:lvlText w:val=""/>
+      <w:lvlJc w:val="left"/>
+      <w:pPr>
+        <w:ind w:left="795" w:hanging="360"/>
+      </w:pPr>
+      <w:rPr>
+        <w:rFonts w:ascii="Symbol" w:hAnsi="Symbol" w:hint="default"/>
+      </w:rPr>
+    </w:lvl>
+    <w:lvl w:ilvl="1" w:tplc="40090003" w:tentative="1">
+      <w:start w:val="1"/>
+      <w:numFmt w:val="bullet"/>
+      <w:lvlText w:val="o"/>
+      <w:lvlJc w:val="left"/>
+      <w:pPr>
+        <w:ind w:left="1515" w:hanging="360"/>
+      </w:pPr>
+      <w:rPr>
+        <w:rFonts w:ascii="Courier New" w:hAnsi="Courier New" w:cs="Courier New" w:hint="default"/>
+      </w:rPr>
+    </w:lvl>
+    <w:lvl w:ilvl="2" w:tplc="40090005" w:tentative="1">
+      <w:start w:val="1"/>
+      <w:numFmt w:val="bullet"/>
+      <w:lvlText w:val=""/>
+      <w:lvlJc w:val="left"/>
+      <w:pPr>
+        <w:ind w:left="2235" w:hanging="360"/>
+      </w:pPr>
+      <w:rPr>
+        <w:rFonts w:ascii="Wingdings" w:hAnsi="Wingdings" w:hint="default"/>
+      </w:rPr>
+    </w:lvl>
+    <w:lvl w:ilvl="3" w:tplc="40090001" w:tentative="1">
+      <w:start w:val="1"/>
+      <w:numFmt w:val="bullet"/>
+      <w:lvlText w:val=""/>
+      <w:lvlJc w:val="left"/>
+      <w:pPr>
+        <w:ind w:left="2955" w:hanging="360"/>
+      </w:pPr>
+      <w:rPr>
+        <w:rFonts w:ascii="Symbol" w:hAnsi="Symbol" w:hint="default"/>
+      </w:rPr>
+    </w:lvl>
+    <w:lvl w:ilvl="4" w:tplc="40090003" w:tentative="1">
+      <w:start w:val="1"/>
+      <w:numFmt w:val="bullet"/>
+      <w:lvlText w:val="o"/>
+      <w:lvlJc w:val="left"/>
+      <w:pPr>
+        <w:ind w:left="3675" w:hanging="360"/>
+      </w:pPr>
+      <w:rPr>
+        <w:rFonts w:ascii="Courier New" w:hAnsi="Courier New" w:cs="Courier New" w:hint="default"/>
+      </w:rPr>
+    </w:lvl>
+    <w:lvl w:ilvl="5" w:tplc="40090005" w:tentative="1">
+      <w:start w:val="1"/>
+      <w:numFmt w:val="bullet"/>
+      <w:lvlText w:val=""/>
+      <w:lvlJc w:val="left"/>
+      <w:pPr>
+        <w:ind w:left="4395" w:hanging="360"/>
+      </w:pPr>
+      <w:rPr>
+        <w:rFonts w:ascii="Wingdings" w:hAnsi="Wingdings" w:hint="default"/>
+      </w:rPr>
+    </w:lvl>
+    <w:lvl w:ilvl="6" w:tplc="40090001" w:tentative="1">
+      <w:start w:val="1"/>
+      <w:numFmt w:val="bullet"/>
+      <w:lvlText w:val=""/>
+      <w:lvlJc w:val="left"/>
+      <w:pPr>
+        <w:ind w:left="5115" w:hanging="360"/>
+      </w:pPr>
+      <w:rPr>
+        <w:rFonts w:ascii="Symbol" w:hAnsi="Symbol" w:hint="default"/>
+      </w:rPr>
+    </w:lvl>
+    <w:lvl w:ilvl="7" w:tplc="40090003" w:tentative="1">
+      <w:start w:val="1"/>
+      <w:numFmt w:val="bullet"/>
+      <w:lvlText w:val="o"/>
+      <w:lvlJc w:val="left"/>
+      <w:pPr>
+        <w:ind w:left="5835" w:hanging="360"/>
+      </w:pPr>
+      <w:rPr>
+        <w:rFonts w:ascii="Courier New" w:hAnsi="Courier New" w:cs="Courier New" w:hint="default"/>
+      </w:rPr>
+    </w:lvl>
+    <w:lvl w:ilvl="8" w:tplc="40090005" w:tentative="1">
+      <w:start w:val="1"/>
+      <w:numFmt w:val="bullet"/>
+      <w:lvlText w:val=""/>
+      <w:lvlJc w:val="left"/>
+      <w:pPr>
+        <w:ind w:left="6555" w:hanging="360"/>
+      </w:pPr>
+      <w:rPr>
+        <w:rFonts w:ascii="Wingdings" w:hAnsi="Wingdings" w:hint="default"/>
+      </w:rPr>
+    </w:lvl>
+  </w:abstractNum>
+  <w:abstractNum w:abstractNumId="4" w15:restartNumberingAfterBreak="0">
+    <w:nsid w:val="4CC85369"/>
+    <w:multiLevelType w:val="hybridMultilevel"/>
+    <w:tmpl w:val="67386DF6"/>
+    <w:lvl w:ilvl="0" w:tplc="40090001">
+      <w:start w:val="1"/>
+      <w:numFmt w:val="bullet"/>
+      <w:lvlText w:val=""/>
+      <w:lvlJc w:val="left"/>
+      <w:pPr>
+        <w:ind w:left="720" w:hanging="360"/>
+      </w:pPr>
+      <w:rPr>
+        <w:rFonts w:ascii="Symbol" w:hAnsi="Symbol" w:hint="default"/>
+      </w:rPr>
+    </w:lvl>
+    <w:lvl w:ilvl="1" w:tplc="40090003" w:tentative="1">
+      <w:start w:val="1"/>
+      <w:numFmt w:val="bullet"/>
+      <w:lvlText w:val="o"/>
+      <w:lvlJc w:val="left"/>
+      <w:pPr>
+        <w:ind w:left="1440" w:hanging="360"/>
+      </w:pPr>
+      <w:rPr>
+        <w:rFonts w:ascii="Courier New" w:hAnsi="Courier New" w:cs="Courier New" w:hint="default"/>
+      </w:rPr>
+    </w:lvl>
+    <w:lvl w:ilvl="2" w:tplc="40090005" w:tentative="1">
+      <w:start w:val="1"/>
+      <w:numFmt w:val="bullet"/>
+      <w:lvlText w:val=""/>
+      <w:lvlJc w:val="left"/>
+      <w:pPr>
+        <w:ind w:left="2160" w:hanging="360"/>
+      </w:pPr>
+      <w:rPr>
+        <w:rFonts w:ascii="Wingdings" w:hAnsi="Wingdings" w:hint="default"/>
+      </w:rPr>
+    </w:lvl>
+    <w:lvl w:ilvl="3" w:tplc="40090001" w:tentative="1">
+      <w:start w:val="1"/>
+      <w:numFmt w:val="bullet"/>
+      <w:lvlText w:val=""/>
+      <w:lvlJc w:val="left"/>
+      <w:pPr>
+        <w:ind w:left="2880" w:hanging="360"/>
+      </w:pPr>
+      <w:rPr>
+        <w:rFonts w:ascii="Symbol" w:hAnsi="Symbol" w:hint="default"/>
+      </w:rPr>
+    </w:lvl>
+    <w:lvl w:ilvl="4" w:tplc="40090003" w:tentative="1">
+      <w:start w:val="1"/>
+      <w:numFmt w:val="bullet"/>
+      <w:lvlText w:val="o"/>
+      <w:lvlJc w:val="left"/>
+      <w:pPr>
+        <w:ind w:left="3600" w:hanging="360"/>
+      </w:pPr>
+      <w:rPr>
+        <w:rFonts w:ascii="Courier New" w:hAnsi="Courier New" w:cs="Courier New" w:hint="default"/>
+      </w:rPr>
+    </w:lvl>
+    <w:lvl w:ilvl="5" w:tplc="40090005" w:tentative="1">
+      <w:start w:val="1"/>
+      <w:numFmt w:val="bullet"/>
+      <w:lvlText w:val=""/>
+      <w:lvlJc w:val="left"/>
+      <w:pPr>
+        <w:ind w:left="4320" w:hanging="360"/>
+      </w:pPr>
+      <w:rPr>
+        <w:rFonts w:ascii="Wingdings" w:hAnsi="Wingdings" w:hint="default"/>
+      </w:rPr>
+    </w:lvl>
+    <w:lvl w:ilvl="6" w:tplc="40090001" w:tentative="1">
+      <w:start w:val="1"/>
+      <w:numFmt w:val="bullet"/>
+      <w:lvlText w:val=""/>
+      <w:lvlJc w:val="left"/>
+      <w:pPr>
+        <w:ind w:left="5040" w:hanging="360"/>
+      </w:pPr>
+      <w:rPr>
+        <w:rFonts w:ascii="Symbol" w:hAnsi="Symbol" w:hint="default"/>
+      </w:rPr>
+    </w:lvl>
+    <w:lvl w:ilvl="7" w:tplc="40090003" w:tentative="1">
+      <w:start w:val="1"/>
+      <w:numFmt w:val="bullet"/>
+      <w:lvlText w:val="o"/>
+      <w:lvlJc w:val="left"/>
+      <w:pPr>
+        <w:ind w:left="5760" w:hanging="360"/>
+      </w:pPr>
+      <w:rPr>
+        <w:rFonts w:ascii="Courier New" w:hAnsi="Courier New" w:cs="Courier New" w:hint="default"/>
+      </w:rPr>
+    </w:lvl>
+    <w:lvl w:ilvl="8" w:tplc="40090005" w:tentative="1">
+      <w:start w:val="1"/>
+      <w:numFmt w:val="bullet"/>
+      <w:lvlText w:val=""/>
+      <w:lvlJc w:val="left"/>
+      <w:pPr>
+        <w:ind w:left="6480" w:hanging="360"/>
+      </w:pPr>
+      <w:rPr>
+        <w:rFonts w:ascii="Wingdings" w:hAnsi="Wingdings" w:hint="default"/>
+      </w:rPr>
+    </w:lvl>
+  </w:abstractNum>
+  <w:abstractNum w:abstractNumId="5" w15:restartNumberingAfterBreak="0">
     <w:nsid w:val="4DF032D6"/>
     <w:multiLevelType w:val="hybridMultilevel"/>
     <w:tmpl w:val="09AE9806"/>
@@ -3500,7 +4594,7 @@
       </w:rPr>
     </w:lvl>
   </w:abstractNum>
-  <w:abstractNum w:abstractNumId="4" w15:restartNumberingAfterBreak="0">
+  <w:abstractNum w:abstractNumId="6" w15:restartNumberingAfterBreak="0">
     <w:nsid w:val="5B1D36BF"/>
     <w:multiLevelType w:val="multilevel"/>
     <w:tmpl w:val="F506A2B6"/>
@@ -3641,8 +4735,121 @@
       </w:rPr>
     </w:lvl>
   </w:abstractNum>
+  <w:abstractNum w:abstractNumId="7" w15:restartNumberingAfterBreak="0">
+    <w:nsid w:val="658E35E0"/>
+    <w:multiLevelType w:val="hybridMultilevel"/>
+    <w:tmpl w:val="0484BB0E"/>
+    <w:lvl w:ilvl="0" w:tplc="40090001">
+      <w:start w:val="1"/>
+      <w:numFmt w:val="bullet"/>
+      <w:lvlText w:val=""/>
+      <w:lvlJc w:val="left"/>
+      <w:pPr>
+        <w:ind w:left="720" w:hanging="360"/>
+      </w:pPr>
+      <w:rPr>
+        <w:rFonts w:ascii="Symbol" w:hAnsi="Symbol" w:hint="default"/>
+      </w:rPr>
+    </w:lvl>
+    <w:lvl w:ilvl="1" w:tplc="40090003" w:tentative="1">
+      <w:start w:val="1"/>
+      <w:numFmt w:val="bullet"/>
+      <w:lvlText w:val="o"/>
+      <w:lvlJc w:val="left"/>
+      <w:pPr>
+        <w:ind w:left="1440" w:hanging="360"/>
+      </w:pPr>
+      <w:rPr>
+        <w:rFonts w:ascii="Courier New" w:hAnsi="Courier New" w:cs="Courier New" w:hint="default"/>
+      </w:rPr>
+    </w:lvl>
+    <w:lvl w:ilvl="2" w:tplc="40090005" w:tentative="1">
+      <w:start w:val="1"/>
+      <w:numFmt w:val="bullet"/>
+      <w:lvlText w:val=""/>
+      <w:lvlJc w:val="left"/>
+      <w:pPr>
+        <w:ind w:left="2160" w:hanging="360"/>
+      </w:pPr>
+      <w:rPr>
+        <w:rFonts w:ascii="Wingdings" w:hAnsi="Wingdings" w:hint="default"/>
+      </w:rPr>
+    </w:lvl>
+    <w:lvl w:ilvl="3" w:tplc="40090001" w:tentative="1">
+      <w:start w:val="1"/>
+      <w:numFmt w:val="bullet"/>
+      <w:lvlText w:val=""/>
+      <w:lvlJc w:val="left"/>
+      <w:pPr>
+        <w:ind w:left="2880" w:hanging="360"/>
+      </w:pPr>
+      <w:rPr>
+        <w:rFonts w:ascii="Symbol" w:hAnsi="Symbol" w:hint="default"/>
+      </w:rPr>
+    </w:lvl>
+    <w:lvl w:ilvl="4" w:tplc="40090003" w:tentative="1">
+      <w:start w:val="1"/>
+      <w:numFmt w:val="bullet"/>
+      <w:lvlText w:val="o"/>
+      <w:lvlJc w:val="left"/>
+      <w:pPr>
+        <w:ind w:left="3600" w:hanging="360"/>
+      </w:pPr>
+      <w:rPr>
+        <w:rFonts w:ascii="Courier New" w:hAnsi="Courier New" w:cs="Courier New" w:hint="default"/>
+      </w:rPr>
+    </w:lvl>
+    <w:lvl w:ilvl="5" w:tplc="40090005" w:tentative="1">
+      <w:start w:val="1"/>
+      <w:numFmt w:val="bullet"/>
+      <w:lvlText w:val=""/>
+      <w:lvlJc w:val="left"/>
+      <w:pPr>
+        <w:ind w:left="4320" w:hanging="360"/>
+      </w:pPr>
+      <w:rPr>
+        <w:rFonts w:ascii="Wingdings" w:hAnsi="Wingdings" w:hint="default"/>
+      </w:rPr>
+    </w:lvl>
+    <w:lvl w:ilvl="6" w:tplc="40090001" w:tentative="1">
+      <w:start w:val="1"/>
+      <w:numFmt w:val="bullet"/>
+      <w:lvlText w:val=""/>
+      <w:lvlJc w:val="left"/>
+      <w:pPr>
+        <w:ind w:left="5040" w:hanging="360"/>
+      </w:pPr>
+      <w:rPr>
+        <w:rFonts w:ascii="Symbol" w:hAnsi="Symbol" w:hint="default"/>
+      </w:rPr>
+    </w:lvl>
+    <w:lvl w:ilvl="7" w:tplc="40090003" w:tentative="1">
+      <w:start w:val="1"/>
+      <w:numFmt w:val="bullet"/>
+      <w:lvlText w:val="o"/>
+      <w:lvlJc w:val="left"/>
+      <w:pPr>
+        <w:ind w:left="5760" w:hanging="360"/>
+      </w:pPr>
+      <w:rPr>
+        <w:rFonts w:ascii="Courier New" w:hAnsi="Courier New" w:cs="Courier New" w:hint="default"/>
+      </w:rPr>
+    </w:lvl>
+    <w:lvl w:ilvl="8" w:tplc="40090005" w:tentative="1">
+      <w:start w:val="1"/>
+      <w:numFmt w:val="bullet"/>
+      <w:lvlText w:val=""/>
+      <w:lvlJc w:val="left"/>
+      <w:pPr>
+        <w:ind w:left="6480" w:hanging="360"/>
+      </w:pPr>
+      <w:rPr>
+        <w:rFonts w:ascii="Wingdings" w:hAnsi="Wingdings" w:hint="default"/>
+      </w:rPr>
+    </w:lvl>
+  </w:abstractNum>
   <w:num w:numId="1" w16cid:durableId="1487239980">
-    <w:abstractNumId w:val="4"/>
+    <w:abstractNumId w:val="6"/>
   </w:num>
   <w:num w:numId="2" w16cid:durableId="1334721052">
     <w:abstractNumId w:val="0"/>
@@ -3654,6 +4861,15 @@
     <w:abstractNumId w:val="1"/>
   </w:num>
   <w:num w:numId="5" w16cid:durableId="1604418473">
+    <w:abstractNumId w:val="5"/>
+  </w:num>
+  <w:num w:numId="6" w16cid:durableId="1082336617">
+    <w:abstractNumId w:val="4"/>
+  </w:num>
+  <w:num w:numId="7" w16cid:durableId="1503157585">
+    <w:abstractNumId w:val="7"/>
+  </w:num>
+  <w:num w:numId="8" w16cid:durableId="651761998">
     <w:abstractNumId w:val="3"/>
   </w:num>
 </w:numbering>
@@ -4147,6 +5363,16 @@
       <w:contextualSpacing/>
     </w:pPr>
   </w:style>
+  <w:style w:type="paragraph" w:styleId="Revision">
+    <w:name w:val="Revision"/>
+    <w:hidden/>
+    <w:uiPriority w:val="99"/>
+    <w:semiHidden/>
+    <w:rsid w:val="002B7694"/>
+    <w:pPr>
+      <w:spacing w:after="0" w:line="240" w:lineRule="auto"/>
+    </w:pPr>
+  </w:style>
 </w:styles>
 </file>
 

</xml_diff>